<commit_message>
created a basic funciton and also came to know about the correct way of writing functions
</commit_message>
<xml_diff>
--- a/TYPESCRIPT.docx
+++ b/TYPESCRIPT.docx
@@ -325,7 +325,7 @@
                     </pic:cNvPicPr>
                   </pic:nvPicPr>
                   <pic:blipFill>
-                    <a:blip r:embed="rId4"/>
+                    <a:blip r:embed="rId5"/>
                     <a:srcRect/>
                     <a:stretch>
                       <a:fillRect/>
@@ -389,7 +389,7 @@
         <w:rPr>
           <w:rFonts w:ascii="Consolas" w:eastAsia="Times New Roman" w:hAnsi="Consolas" w:cs="Times New Roman"/>
           <w:color w:val="CCCCCC"/>
-          <w:sz w:val="15"/>
+          <w:sz w:val="20"/>
           <w:szCs w:val="15"/>
           <w:lang w:val="en-US"/>
         </w:rPr>
@@ -399,7 +399,7 @@
         <w:rPr>
           <w:rFonts w:ascii="Consolas" w:eastAsia="Times New Roman" w:hAnsi="Consolas" w:cs="Times New Roman"/>
           <w:color w:val="569CD6"/>
-          <w:sz w:val="15"/>
+          <w:sz w:val="20"/>
           <w:szCs w:val="15"/>
           <w:lang w:val="en-US"/>
         </w:rPr>
@@ -410,7 +410,7 @@
         <w:rPr>
           <w:rFonts w:ascii="Consolas" w:eastAsia="Times New Roman" w:hAnsi="Consolas" w:cs="Times New Roman"/>
           <w:color w:val="CCCCCC"/>
-          <w:sz w:val="15"/>
+          <w:sz w:val="20"/>
           <w:szCs w:val="15"/>
           <w:lang w:val="en-US"/>
         </w:rPr>
@@ -420,7 +420,7 @@
         <w:rPr>
           <w:rFonts w:ascii="Consolas" w:eastAsia="Times New Roman" w:hAnsi="Consolas" w:cs="Times New Roman"/>
           <w:color w:val="9CDCFE"/>
-          <w:sz w:val="15"/>
+          <w:sz w:val="20"/>
           <w:szCs w:val="15"/>
           <w:lang w:val="en-US"/>
         </w:rPr>
@@ -430,7 +430,7 @@
         <w:rPr>
           <w:rFonts w:ascii="Consolas" w:eastAsia="Times New Roman" w:hAnsi="Consolas" w:cs="Times New Roman"/>
           <w:color w:val="D4D4D4"/>
-          <w:sz w:val="15"/>
+          <w:sz w:val="20"/>
           <w:szCs w:val="15"/>
           <w:lang w:val="en-US"/>
         </w:rPr>
@@ -440,7 +440,7 @@
         <w:rPr>
           <w:rFonts w:ascii="Consolas" w:eastAsia="Times New Roman" w:hAnsi="Consolas" w:cs="Times New Roman"/>
           <w:color w:val="CCCCCC"/>
-          <w:sz w:val="15"/>
+          <w:sz w:val="20"/>
           <w:szCs w:val="15"/>
           <w:lang w:val="en-US"/>
         </w:rPr>
@@ -450,7 +450,7 @@
         <w:rPr>
           <w:rFonts w:ascii="Consolas" w:eastAsia="Times New Roman" w:hAnsi="Consolas" w:cs="Times New Roman"/>
           <w:color w:val="4EC9B0"/>
-          <w:sz w:val="15"/>
+          <w:sz w:val="20"/>
           <w:szCs w:val="15"/>
           <w:lang w:val="en-US"/>
         </w:rPr>
@@ -460,7 +460,7 @@
         <w:rPr>
           <w:rFonts w:ascii="Consolas" w:eastAsia="Times New Roman" w:hAnsi="Consolas" w:cs="Times New Roman"/>
           <w:color w:val="CCCCCC"/>
-          <w:sz w:val="15"/>
+          <w:sz w:val="20"/>
           <w:szCs w:val="15"/>
           <w:lang w:val="en-US"/>
         </w:rPr>
@@ -470,7 +470,7 @@
         <w:rPr>
           <w:rFonts w:ascii="Consolas" w:eastAsia="Times New Roman" w:hAnsi="Consolas" w:cs="Times New Roman"/>
           <w:color w:val="D4D4D4"/>
-          <w:sz w:val="15"/>
+          <w:sz w:val="20"/>
           <w:szCs w:val="15"/>
           <w:lang w:val="en-US"/>
         </w:rPr>
@@ -480,7 +480,7 @@
         <w:rPr>
           <w:rFonts w:ascii="Consolas" w:eastAsia="Times New Roman" w:hAnsi="Consolas" w:cs="Times New Roman"/>
           <w:color w:val="CCCCCC"/>
-          <w:sz w:val="15"/>
+          <w:sz w:val="20"/>
           <w:szCs w:val="15"/>
           <w:lang w:val="en-US"/>
         </w:rPr>
@@ -490,7 +490,7 @@
         <w:rPr>
           <w:rFonts w:ascii="Consolas" w:eastAsia="Times New Roman" w:hAnsi="Consolas" w:cs="Times New Roman"/>
           <w:color w:val="CE9178"/>
-          <w:sz w:val="15"/>
+          <w:sz w:val="20"/>
           <w:szCs w:val="15"/>
           <w:lang w:val="en-US"/>
         </w:rPr>
@@ -501,7 +501,7 @@
         <w:rPr>
           <w:rFonts w:ascii="Consolas" w:eastAsia="Times New Roman" w:hAnsi="Consolas" w:cs="Times New Roman"/>
           <w:color w:val="CE9178"/>
-          <w:sz w:val="15"/>
+          <w:sz w:val="20"/>
           <w:szCs w:val="15"/>
           <w:lang w:val="en-US"/>
         </w:rPr>
@@ -512,7 +512,7 @@
         <w:rPr>
           <w:rFonts w:ascii="Consolas" w:eastAsia="Times New Roman" w:hAnsi="Consolas" w:cs="Times New Roman"/>
           <w:color w:val="CE9178"/>
-          <w:sz w:val="15"/>
+          <w:sz w:val="20"/>
           <w:szCs w:val="15"/>
           <w:lang w:val="en-US"/>
         </w:rPr>
@@ -522,7 +522,7 @@
         <w:rPr>
           <w:rFonts w:ascii="Consolas" w:eastAsia="Times New Roman" w:hAnsi="Consolas" w:cs="Times New Roman"/>
           <w:color w:val="CCCCCC"/>
-          <w:sz w:val="15"/>
+          <w:sz w:val="20"/>
           <w:szCs w:val="15"/>
           <w:lang w:val="en-US"/>
         </w:rPr>
@@ -535,6 +535,3995 @@
           <w:rFonts w:ascii="Times New Roman" w:hAnsi="Times New Roman" w:cs="Times New Roman"/>
           <w:sz w:val="24"/>
           <w:szCs w:val="26"/>
+          <w:lang w:val="en-US"/>
+        </w:rPr>
+      </w:pPr>
+      <w:proofErr w:type="spellStart"/>
+      <w:proofErr w:type="gramStart"/>
+      <w:r>
+        <w:rPr>
+          <w:rFonts w:ascii="Times New Roman" w:hAnsi="Times New Roman" w:cs="Times New Roman"/>
+          <w:sz w:val="24"/>
+          <w:szCs w:val="26"/>
+          <w:lang w:val="en-US"/>
+        </w:rPr>
+        <w:t>typeS</w:t>
+      </w:r>
+      <w:r>
+        <w:rPr>
+          <w:rFonts w:ascii="Times New Roman" w:hAnsi="Times New Roman" w:cs="Times New Roman"/>
+          <w:sz w:val="24"/>
+          <w:szCs w:val="26"/>
+          <w:lang w:val="en-US"/>
+        </w:rPr>
+        <w:t>cript</w:t>
+      </w:r>
+      <w:proofErr w:type="spellEnd"/>
+      <w:proofErr w:type="gramEnd"/>
+      <w:r>
+        <w:rPr>
+          <w:rFonts w:ascii="Times New Roman" w:hAnsi="Times New Roman" w:cs="Times New Roman"/>
+          <w:sz w:val="24"/>
+          <w:szCs w:val="26"/>
+          <w:lang w:val="en-US"/>
+        </w:rPr>
+        <w:t xml:space="preserve"> is smart eno</w:t>
+      </w:r>
+      <w:r>
+        <w:rPr>
+          <w:rFonts w:ascii="Times New Roman" w:hAnsi="Times New Roman" w:cs="Times New Roman"/>
+          <w:sz w:val="24"/>
+          <w:szCs w:val="26"/>
+          <w:lang w:val="en-US"/>
+        </w:rPr>
+        <w:t>ugh to get all the values. Typescript itself tells us what to use or what not to use like if a variable is assigned a value to be of string and rather than writing string we are writing an integer, it will give us error moreover when we hover on our variable it will also show us the type it is of.</w:t>
+      </w:r>
+    </w:p>
+    <w:p>
+      <w:pPr>
+        <w:rPr>
+          <w:rFonts w:ascii="Times New Roman" w:hAnsi="Times New Roman" w:cs="Times New Roman"/>
+          <w:sz w:val="24"/>
+          <w:szCs w:val="26"/>
+          <w:lang w:val="en-US"/>
+        </w:rPr>
+      </w:pPr>
+      <w:r>
+        <w:rPr>
+          <w:rFonts w:ascii="Times New Roman" w:hAnsi="Times New Roman" w:cs="Times New Roman"/>
+          <w:sz w:val="24"/>
+          <w:szCs w:val="26"/>
+          <w:lang w:val="en-US"/>
+        </w:rPr>
+        <w:t xml:space="preserve">Where to use </w:t>
+      </w:r>
+      <w:proofErr w:type="gramStart"/>
+      <w:r>
+        <w:rPr>
+          <w:rFonts w:ascii="Times New Roman" w:hAnsi="Times New Roman" w:cs="Times New Roman"/>
+          <w:b/>
+          <w:sz w:val="24"/>
+          <w:szCs w:val="26"/>
+          <w:u w:val="single"/>
+          <w:lang w:val="en-US"/>
+        </w:rPr>
+        <w:t>ANY</w:t>
+      </w:r>
+      <w:r>
+        <w:rPr>
+          <w:rFonts w:ascii="Times New Roman" w:hAnsi="Times New Roman" w:cs="Times New Roman"/>
+          <w:b/>
+          <w:sz w:val="24"/>
+          <w:szCs w:val="26"/>
+          <w:u w:val="single"/>
+          <w:lang w:val="en-US"/>
+        </w:rPr>
+        <w:t xml:space="preserve"> </w:t>
+      </w:r>
+      <w:r>
+        <w:rPr>
+          <w:rFonts w:ascii="Times New Roman" w:hAnsi="Times New Roman" w:cs="Times New Roman"/>
+          <w:sz w:val="24"/>
+          <w:szCs w:val="26"/>
+          <w:lang w:val="en-US"/>
+        </w:rPr>
+        <w:t>:</w:t>
+      </w:r>
+      <w:proofErr w:type="gramEnd"/>
+      <w:r>
+        <w:rPr>
+          <w:rFonts w:ascii="Times New Roman" w:hAnsi="Times New Roman" w:cs="Times New Roman"/>
+          <w:sz w:val="24"/>
+          <w:szCs w:val="26"/>
+          <w:lang w:val="en-US"/>
+        </w:rPr>
+        <w:t xml:space="preserve"> </w:t>
+      </w:r>
+    </w:p>
+    <w:p>
+      <w:pPr>
+        <w:pStyle w:val="NormalWeb"/>
+      </w:pPr>
+      <w:r>
+        <w:t xml:space="preserve">In </w:t>
+      </w:r>
+      <w:proofErr w:type="spellStart"/>
+      <w:r>
+        <w:t>TypeScript</w:t>
+      </w:r>
+      <w:proofErr w:type="spellEnd"/>
+      <w:r>
+        <w:t>,</w:t>
+      </w:r>
+      <w:r>
+        <w:rPr>
+          <w:b/>
+          <w:sz w:val="28"/>
+          <w:u w:val="single"/>
+        </w:rPr>
+        <w:t xml:space="preserve"> </w:t>
+      </w:r>
+      <w:r>
+        <w:rPr>
+          <w:rStyle w:val="HTMLCode"/>
+          <w:b/>
+          <w:sz w:val="22"/>
+          <w:u w:val="single"/>
+        </w:rPr>
+        <w:t>any</w:t>
+      </w:r>
+      <w:r>
+        <w:rPr>
+          <w:sz w:val="28"/>
+        </w:rPr>
+        <w:t xml:space="preserve"> </w:t>
+      </w:r>
+      <w:r>
+        <w:t xml:space="preserve">type </w:t>
+      </w:r>
+      <w:proofErr w:type="spellStart"/>
+      <w:proofErr w:type="gramStart"/>
+      <w:r>
+        <w:t>ko</w:t>
+      </w:r>
+      <w:proofErr w:type="spellEnd"/>
+      <w:proofErr w:type="gramEnd"/>
+      <w:r>
+        <w:t xml:space="preserve"> tab use </w:t>
+      </w:r>
+      <w:proofErr w:type="spellStart"/>
+      <w:r>
+        <w:t>karte</w:t>
+      </w:r>
+      <w:proofErr w:type="spellEnd"/>
+      <w:r>
+        <w:t xml:space="preserve"> </w:t>
+      </w:r>
+      <w:proofErr w:type="spellStart"/>
+      <w:r>
+        <w:t>hain</w:t>
+      </w:r>
+      <w:proofErr w:type="spellEnd"/>
+      <w:r>
+        <w:t xml:space="preserve"> jab </w:t>
+      </w:r>
+      <w:proofErr w:type="spellStart"/>
+      <w:r>
+        <w:t>hume</w:t>
+      </w:r>
+      <w:proofErr w:type="spellEnd"/>
+      <w:r>
+        <w:t xml:space="preserve"> </w:t>
+      </w:r>
+      <w:proofErr w:type="spellStart"/>
+      <w:r>
+        <w:t>kisi</w:t>
+      </w:r>
+      <w:proofErr w:type="spellEnd"/>
+      <w:r>
+        <w:t xml:space="preserve"> variable ka exact type </w:t>
+      </w:r>
+      <w:proofErr w:type="spellStart"/>
+      <w:r>
+        <w:t>pata</w:t>
+      </w:r>
+      <w:proofErr w:type="spellEnd"/>
+      <w:r>
+        <w:t xml:space="preserve"> </w:t>
+      </w:r>
+      <w:proofErr w:type="spellStart"/>
+      <w:r>
+        <w:t>na</w:t>
+      </w:r>
+      <w:proofErr w:type="spellEnd"/>
+      <w:r>
+        <w:t xml:space="preserve"> ho </w:t>
+      </w:r>
+      <w:proofErr w:type="spellStart"/>
+      <w:r>
+        <w:t>ya</w:t>
+      </w:r>
+      <w:proofErr w:type="spellEnd"/>
+      <w:r>
+        <w:t xml:space="preserve"> jab </w:t>
+      </w:r>
+      <w:proofErr w:type="spellStart"/>
+      <w:r>
+        <w:t>hume</w:t>
+      </w:r>
+      <w:proofErr w:type="spellEnd"/>
+      <w:r>
+        <w:t xml:space="preserve"> </w:t>
+      </w:r>
+      <w:proofErr w:type="spellStart"/>
+      <w:r>
+        <w:t>ek</w:t>
+      </w:r>
+      <w:proofErr w:type="spellEnd"/>
+      <w:r>
+        <w:t xml:space="preserve"> flexible </w:t>
+      </w:r>
+      <w:proofErr w:type="spellStart"/>
+      <w:r>
+        <w:t>aur</w:t>
+      </w:r>
+      <w:proofErr w:type="spellEnd"/>
+      <w:r>
+        <w:t xml:space="preserve"> generic type </w:t>
+      </w:r>
+      <w:proofErr w:type="spellStart"/>
+      <w:r>
+        <w:t>chahiye</w:t>
+      </w:r>
+      <w:proofErr w:type="spellEnd"/>
+      <w:r>
+        <w:t xml:space="preserve"> </w:t>
+      </w:r>
+      <w:proofErr w:type="spellStart"/>
+      <w:r>
+        <w:t>jo</w:t>
+      </w:r>
+      <w:proofErr w:type="spellEnd"/>
+      <w:r>
+        <w:t xml:space="preserve"> </w:t>
+      </w:r>
+      <w:proofErr w:type="spellStart"/>
+      <w:r>
+        <w:t>kisi</w:t>
+      </w:r>
+      <w:proofErr w:type="spellEnd"/>
+      <w:r>
+        <w:t xml:space="preserve"> </w:t>
+      </w:r>
+      <w:proofErr w:type="spellStart"/>
+      <w:r>
+        <w:t>bhi</w:t>
+      </w:r>
+      <w:proofErr w:type="spellEnd"/>
+      <w:r>
+        <w:t xml:space="preserve"> type ka data store </w:t>
+      </w:r>
+      <w:proofErr w:type="spellStart"/>
+      <w:r>
+        <w:t>kar</w:t>
+      </w:r>
+      <w:proofErr w:type="spellEnd"/>
+      <w:r>
+        <w:t xml:space="preserve"> sake. </w:t>
+      </w:r>
+      <w:proofErr w:type="gramStart"/>
+      <w:r>
+        <w:rPr>
+          <w:rStyle w:val="HTMLCode"/>
+        </w:rPr>
+        <w:t>any</w:t>
+      </w:r>
+      <w:proofErr w:type="gramEnd"/>
+      <w:r>
+        <w:t xml:space="preserve"> </w:t>
+      </w:r>
+      <w:proofErr w:type="spellStart"/>
+      <w:r>
+        <w:t>ko</w:t>
+      </w:r>
+      <w:proofErr w:type="spellEnd"/>
+      <w:r>
+        <w:t xml:space="preserve"> </w:t>
+      </w:r>
+      <w:proofErr w:type="spellStart"/>
+      <w:r>
+        <w:t>samajhne</w:t>
+      </w:r>
+      <w:proofErr w:type="spellEnd"/>
+      <w:r>
+        <w:t xml:space="preserve"> </w:t>
+      </w:r>
+      <w:proofErr w:type="spellStart"/>
+      <w:r>
+        <w:t>ke</w:t>
+      </w:r>
+      <w:proofErr w:type="spellEnd"/>
+      <w:r>
+        <w:t xml:space="preserve"> </w:t>
+      </w:r>
+      <w:proofErr w:type="spellStart"/>
+      <w:r>
+        <w:t>liye</w:t>
+      </w:r>
+      <w:proofErr w:type="spellEnd"/>
+      <w:r>
+        <w:t xml:space="preserve"> </w:t>
+      </w:r>
+      <w:proofErr w:type="spellStart"/>
+      <w:r>
+        <w:t>kuch</w:t>
+      </w:r>
+      <w:proofErr w:type="spellEnd"/>
+      <w:r>
+        <w:t xml:space="preserve"> key points </w:t>
+      </w:r>
+      <w:proofErr w:type="spellStart"/>
+      <w:r>
+        <w:t>hain</w:t>
+      </w:r>
+      <w:proofErr w:type="spellEnd"/>
+      <w:r>
+        <w:t>:</w:t>
+      </w:r>
+    </w:p>
+    <w:p>
+      <w:r>
+        <w:lastRenderedPageBreak/>
+        <w:pict>
+          <v:rect id="_x0000_i1025" style="width:0;height:1.5pt" o:hralign="center" o:hrstd="t" o:hr="t" fillcolor="#a0a0a0" stroked="f"/>
+        </w:pict>
+      </w:r>
+    </w:p>
+    <w:p>
+      <w:pPr>
+        <w:pStyle w:val="Heading3"/>
+      </w:pPr>
+      <w:r>
+        <w:rPr>
+          <w:rStyle w:val="Strong"/>
+          <w:b/>
+          <w:bCs/>
+        </w:rPr>
+        <w:t xml:space="preserve">1. Jab </w:t>
+      </w:r>
+      <w:proofErr w:type="spellStart"/>
+      <w:r>
+        <w:rPr>
+          <w:rStyle w:val="Strong"/>
+          <w:b/>
+          <w:bCs/>
+        </w:rPr>
+        <w:t>koi</w:t>
+      </w:r>
+      <w:proofErr w:type="spellEnd"/>
+      <w:r>
+        <w:rPr>
+          <w:rStyle w:val="Strong"/>
+          <w:b/>
+          <w:bCs/>
+        </w:rPr>
+        <w:t xml:space="preserve"> type ka </w:t>
+      </w:r>
+      <w:proofErr w:type="spellStart"/>
+      <w:r>
+        <w:rPr>
+          <w:rStyle w:val="Strong"/>
+          <w:b/>
+          <w:bCs/>
+        </w:rPr>
+        <w:t>pata</w:t>
+      </w:r>
+      <w:proofErr w:type="spellEnd"/>
+      <w:r>
+        <w:rPr>
+          <w:rStyle w:val="Strong"/>
+          <w:b/>
+          <w:bCs/>
+        </w:rPr>
+        <w:t xml:space="preserve"> </w:t>
+      </w:r>
+      <w:proofErr w:type="spellStart"/>
+      <w:r>
+        <w:rPr>
+          <w:rStyle w:val="Strong"/>
+          <w:b/>
+          <w:bCs/>
+        </w:rPr>
+        <w:t>nahi</w:t>
+      </w:r>
+      <w:proofErr w:type="spellEnd"/>
+      <w:r>
+        <w:rPr>
+          <w:rStyle w:val="Strong"/>
+          <w:b/>
+          <w:bCs/>
+        </w:rPr>
+        <w:t xml:space="preserve"> ho</w:t>
+      </w:r>
+    </w:p>
+    <w:p>
+      <w:pPr>
+        <w:pStyle w:val="NormalWeb"/>
+      </w:pPr>
+      <w:r>
+        <w:t xml:space="preserve">Agar </w:t>
+      </w:r>
+      <w:proofErr w:type="spellStart"/>
+      <w:r>
+        <w:t>koi</w:t>
+      </w:r>
+      <w:proofErr w:type="spellEnd"/>
+      <w:r>
+        <w:t xml:space="preserve"> value ka type runtime par decide </w:t>
+      </w:r>
+      <w:proofErr w:type="spellStart"/>
+      <w:r>
+        <w:t>hota</w:t>
+      </w:r>
+      <w:proofErr w:type="spellEnd"/>
+      <w:r>
+        <w:t xml:space="preserve"> ho </w:t>
+      </w:r>
+      <w:proofErr w:type="spellStart"/>
+      <w:r>
+        <w:t>ya</w:t>
+      </w:r>
+      <w:proofErr w:type="spellEnd"/>
+      <w:r>
+        <w:t xml:space="preserve"> </w:t>
+      </w:r>
+      <w:proofErr w:type="spellStart"/>
+      <w:proofErr w:type="gramStart"/>
+      <w:r>
+        <w:t>hume</w:t>
+      </w:r>
+      <w:proofErr w:type="spellEnd"/>
+      <w:proofErr w:type="gramEnd"/>
+      <w:r>
+        <w:t xml:space="preserve"> exact type ka idea </w:t>
+      </w:r>
+      <w:proofErr w:type="spellStart"/>
+      <w:r>
+        <w:t>nahi</w:t>
+      </w:r>
+      <w:proofErr w:type="spellEnd"/>
+      <w:r>
+        <w:t xml:space="preserve"> ho, to hum </w:t>
+      </w:r>
+      <w:r>
+        <w:rPr>
+          <w:rStyle w:val="HTMLCode"/>
+        </w:rPr>
+        <w:t>any</w:t>
+      </w:r>
+      <w:r>
+        <w:t xml:space="preserve"> use </w:t>
+      </w:r>
+      <w:proofErr w:type="spellStart"/>
+      <w:r>
+        <w:t>karte</w:t>
+      </w:r>
+      <w:proofErr w:type="spellEnd"/>
+      <w:r>
+        <w:t xml:space="preserve"> </w:t>
+      </w:r>
+      <w:proofErr w:type="spellStart"/>
+      <w:r>
+        <w:t>hain</w:t>
+      </w:r>
+      <w:proofErr w:type="spellEnd"/>
+      <w:r>
+        <w:t>.</w:t>
+      </w:r>
+    </w:p>
+    <w:p>
+      <w:pPr>
+        <w:pStyle w:val="HTMLPreformatted"/>
+      </w:pPr>
+      <w:proofErr w:type="gramStart"/>
+      <w:r>
+        <w:t>typescript</w:t>
+      </w:r>
+      <w:proofErr w:type="gramEnd"/>
+    </w:p>
+    <w:p>
+      <w:pPr>
+        <w:pStyle w:val="HTMLPreformatted"/>
+      </w:pPr>
+      <w:r>
+        <w:t>Copy code</w:t>
+      </w:r>
+    </w:p>
+    <w:p>
+      <w:pPr>
+        <w:pStyle w:val="HTMLPreformatted"/>
+        <w:rPr>
+          <w:rStyle w:val="HTMLCode"/>
+        </w:rPr>
+      </w:pPr>
+      <w:proofErr w:type="gramStart"/>
+      <w:r>
+        <w:rPr>
+          <w:rStyle w:val="hljs-keyword"/>
+        </w:rPr>
+        <w:t>let</w:t>
+      </w:r>
+      <w:proofErr w:type="gramEnd"/>
+      <w:r>
+        <w:rPr>
+          <w:rStyle w:val="HTMLCode"/>
+        </w:rPr>
+        <w:t xml:space="preserve"> </w:t>
+      </w:r>
+      <w:proofErr w:type="spellStart"/>
+      <w:r>
+        <w:rPr>
+          <w:rStyle w:val="hljs-attr"/>
+        </w:rPr>
+        <w:t>randomValue</w:t>
+      </w:r>
+      <w:proofErr w:type="spellEnd"/>
+      <w:r>
+        <w:rPr>
+          <w:rStyle w:val="HTMLCode"/>
+        </w:rPr>
+        <w:t xml:space="preserve">: </w:t>
+      </w:r>
+      <w:r>
+        <w:rPr>
+          <w:rStyle w:val="hljs-builtin"/>
+          <w:rFonts w:eastAsiaTheme="majorEastAsia"/>
+        </w:rPr>
+        <w:t>any</w:t>
+      </w:r>
+      <w:r>
+        <w:rPr>
+          <w:rStyle w:val="HTMLCode"/>
+        </w:rPr>
+        <w:t>;</w:t>
+      </w:r>
+    </w:p>
+    <w:p>
+      <w:pPr>
+        <w:pStyle w:val="HTMLPreformatted"/>
+        <w:rPr>
+          <w:rStyle w:val="HTMLCode"/>
+        </w:rPr>
+      </w:pPr>
+      <w:proofErr w:type="spellStart"/>
+      <w:proofErr w:type="gramStart"/>
+      <w:r>
+        <w:rPr>
+          <w:rStyle w:val="HTMLCode"/>
+        </w:rPr>
+        <w:t>randomValue</w:t>
+      </w:r>
+      <w:proofErr w:type="spellEnd"/>
+      <w:proofErr w:type="gramEnd"/>
+      <w:r>
+        <w:rPr>
+          <w:rStyle w:val="HTMLCode"/>
+        </w:rPr>
+        <w:t xml:space="preserve"> = </w:t>
+      </w:r>
+      <w:r>
+        <w:rPr>
+          <w:rStyle w:val="hljs-number"/>
+        </w:rPr>
+        <w:t>42</w:t>
+      </w:r>
+      <w:r>
+        <w:rPr>
+          <w:rStyle w:val="HTMLCode"/>
+        </w:rPr>
+        <w:t xml:space="preserve">; </w:t>
+      </w:r>
+      <w:r>
+        <w:rPr>
+          <w:rStyle w:val="hljs-comment"/>
+        </w:rPr>
+        <w:t>// number</w:t>
+      </w:r>
+    </w:p>
+    <w:p>
+      <w:pPr>
+        <w:pStyle w:val="HTMLPreformatted"/>
+        <w:rPr>
+          <w:rStyle w:val="HTMLCode"/>
+        </w:rPr>
+      </w:pPr>
+      <w:proofErr w:type="spellStart"/>
+      <w:proofErr w:type="gramStart"/>
+      <w:r>
+        <w:rPr>
+          <w:rStyle w:val="HTMLCode"/>
+        </w:rPr>
+        <w:t>randomValue</w:t>
+      </w:r>
+      <w:proofErr w:type="spellEnd"/>
+      <w:proofErr w:type="gramEnd"/>
+      <w:r>
+        <w:rPr>
+          <w:rStyle w:val="HTMLCode"/>
+        </w:rPr>
+        <w:t xml:space="preserve"> = </w:t>
+      </w:r>
+      <w:r>
+        <w:rPr>
+          <w:rStyle w:val="hljs-string"/>
+        </w:rPr>
+        <w:t>"hello"</w:t>
+      </w:r>
+      <w:r>
+        <w:rPr>
+          <w:rStyle w:val="HTMLCode"/>
+        </w:rPr>
+        <w:t xml:space="preserve">; </w:t>
+      </w:r>
+      <w:r>
+        <w:rPr>
+          <w:rStyle w:val="hljs-comment"/>
+        </w:rPr>
+        <w:t>// string</w:t>
+      </w:r>
+    </w:p>
+    <w:p>
+      <w:pPr>
+        <w:pStyle w:val="HTMLPreformatted"/>
+        <w:rPr>
+          <w:rStyle w:val="HTMLCode"/>
+        </w:rPr>
+      </w:pPr>
+      <w:proofErr w:type="spellStart"/>
+      <w:proofErr w:type="gramStart"/>
+      <w:r>
+        <w:rPr>
+          <w:rStyle w:val="HTMLCode"/>
+        </w:rPr>
+        <w:t>randomValue</w:t>
+      </w:r>
+      <w:proofErr w:type="spellEnd"/>
+      <w:proofErr w:type="gramEnd"/>
+      <w:r>
+        <w:rPr>
+          <w:rStyle w:val="HTMLCode"/>
+        </w:rPr>
+        <w:t xml:space="preserve"> = </w:t>
+      </w:r>
+      <w:r>
+        <w:rPr>
+          <w:rStyle w:val="hljs-literal"/>
+        </w:rPr>
+        <w:t>true</w:t>
+      </w:r>
+      <w:r>
+        <w:rPr>
+          <w:rStyle w:val="HTMLCode"/>
+        </w:rPr>
+        <w:t xml:space="preserve">; </w:t>
+      </w:r>
+      <w:r>
+        <w:rPr>
+          <w:rStyle w:val="hljs-comment"/>
+        </w:rPr>
+        <w:t xml:space="preserve">// </w:t>
+      </w:r>
+      <w:proofErr w:type="spellStart"/>
+      <w:r>
+        <w:rPr>
+          <w:rStyle w:val="hljs-comment"/>
+        </w:rPr>
+        <w:t>boolean</w:t>
+      </w:r>
+      <w:proofErr w:type="spellEnd"/>
+    </w:p>
+    <w:p>
+      <w:r>
+        <w:pict>
+          <v:rect id="_x0000_i1026" style="width:0;height:1.5pt" o:hralign="center" o:hrstd="t" o:hr="t" fillcolor="#a0a0a0" stroked="f"/>
+        </w:pict>
+      </w:r>
+    </w:p>
+    <w:p>
+      <w:pPr>
+        <w:pStyle w:val="Heading3"/>
+      </w:pPr>
+      <w:r>
+        <w:rPr>
+          <w:rStyle w:val="Strong"/>
+          <w:b/>
+          <w:bCs/>
+        </w:rPr>
+        <w:t xml:space="preserve">2. External libraries </w:t>
+      </w:r>
+      <w:proofErr w:type="spellStart"/>
+      <w:r>
+        <w:rPr>
+          <w:rStyle w:val="Strong"/>
+          <w:b/>
+          <w:bCs/>
+        </w:rPr>
+        <w:t>ke</w:t>
+      </w:r>
+      <w:proofErr w:type="spellEnd"/>
+      <w:r>
+        <w:rPr>
+          <w:rStyle w:val="Strong"/>
+          <w:b/>
+          <w:bCs/>
+        </w:rPr>
+        <w:t xml:space="preserve"> </w:t>
+      </w:r>
+      <w:proofErr w:type="spellStart"/>
+      <w:r>
+        <w:rPr>
+          <w:rStyle w:val="Strong"/>
+          <w:b/>
+          <w:bCs/>
+        </w:rPr>
+        <w:t>saath</w:t>
+      </w:r>
+      <w:proofErr w:type="spellEnd"/>
+    </w:p>
+    <w:p>
+      <w:pPr>
+        <w:pStyle w:val="NormalWeb"/>
+      </w:pPr>
+      <w:r>
+        <w:t xml:space="preserve">Agar </w:t>
+      </w:r>
+      <w:proofErr w:type="spellStart"/>
+      <w:r>
+        <w:t>aap</w:t>
+      </w:r>
+      <w:proofErr w:type="spellEnd"/>
+      <w:r>
+        <w:t xml:space="preserve"> </w:t>
+      </w:r>
+      <w:proofErr w:type="spellStart"/>
+      <w:proofErr w:type="gramStart"/>
+      <w:r>
+        <w:t>kisi</w:t>
+      </w:r>
+      <w:proofErr w:type="spellEnd"/>
+      <w:proofErr w:type="gramEnd"/>
+      <w:r>
+        <w:t xml:space="preserve"> external library </w:t>
+      </w:r>
+      <w:proofErr w:type="spellStart"/>
+      <w:r>
+        <w:t>ko</w:t>
+      </w:r>
+      <w:proofErr w:type="spellEnd"/>
+      <w:r>
+        <w:t xml:space="preserve"> use </w:t>
+      </w:r>
+      <w:proofErr w:type="spellStart"/>
+      <w:r>
+        <w:t>kar</w:t>
+      </w:r>
+      <w:proofErr w:type="spellEnd"/>
+      <w:r>
+        <w:t xml:space="preserve"> </w:t>
+      </w:r>
+      <w:proofErr w:type="spellStart"/>
+      <w:r>
+        <w:t>rahe</w:t>
+      </w:r>
+      <w:proofErr w:type="spellEnd"/>
+      <w:r>
+        <w:t xml:space="preserve"> ho </w:t>
+      </w:r>
+      <w:proofErr w:type="spellStart"/>
+      <w:r>
+        <w:t>jo</w:t>
+      </w:r>
+      <w:proofErr w:type="spellEnd"/>
+      <w:r>
+        <w:t xml:space="preserve"> </w:t>
+      </w:r>
+      <w:proofErr w:type="spellStart"/>
+      <w:r>
+        <w:t>TypeScript</w:t>
+      </w:r>
+      <w:proofErr w:type="spellEnd"/>
+      <w:r>
+        <w:t xml:space="preserve"> types </w:t>
+      </w:r>
+      <w:proofErr w:type="spellStart"/>
+      <w:r>
+        <w:t>ko</w:t>
+      </w:r>
+      <w:proofErr w:type="spellEnd"/>
+      <w:r>
+        <w:t xml:space="preserve"> support </w:t>
+      </w:r>
+      <w:proofErr w:type="spellStart"/>
+      <w:r>
+        <w:t>nahi</w:t>
+      </w:r>
+      <w:proofErr w:type="spellEnd"/>
+      <w:r>
+        <w:t xml:space="preserve"> </w:t>
+      </w:r>
+      <w:proofErr w:type="spellStart"/>
+      <w:r>
+        <w:t>karti</w:t>
+      </w:r>
+      <w:proofErr w:type="spellEnd"/>
+      <w:r>
+        <w:t xml:space="preserve">, to temporary solution </w:t>
+      </w:r>
+      <w:proofErr w:type="spellStart"/>
+      <w:r>
+        <w:t>ke</w:t>
+      </w:r>
+      <w:proofErr w:type="spellEnd"/>
+      <w:r>
+        <w:t xml:space="preserve"> </w:t>
+      </w:r>
+      <w:proofErr w:type="spellStart"/>
+      <w:r>
+        <w:t>liye</w:t>
+      </w:r>
+      <w:proofErr w:type="spellEnd"/>
+      <w:r>
+        <w:t xml:space="preserve"> </w:t>
+      </w:r>
+      <w:r>
+        <w:rPr>
+          <w:rStyle w:val="HTMLCode"/>
+        </w:rPr>
+        <w:t>any</w:t>
+      </w:r>
+      <w:r>
+        <w:t xml:space="preserve"> use </w:t>
+      </w:r>
+      <w:proofErr w:type="spellStart"/>
+      <w:r>
+        <w:t>hota</w:t>
+      </w:r>
+      <w:proofErr w:type="spellEnd"/>
+      <w:r>
+        <w:t xml:space="preserve"> </w:t>
+      </w:r>
+      <w:proofErr w:type="spellStart"/>
+      <w:r>
+        <w:t>hai</w:t>
+      </w:r>
+      <w:proofErr w:type="spellEnd"/>
+      <w:r>
+        <w:t>.</w:t>
+      </w:r>
+    </w:p>
+    <w:p>
+      <w:pPr>
+        <w:pStyle w:val="HTMLPreformatted"/>
+      </w:pPr>
+      <w:proofErr w:type="gramStart"/>
+      <w:r>
+        <w:t>typescript</w:t>
+      </w:r>
+      <w:proofErr w:type="gramEnd"/>
+    </w:p>
+    <w:p>
+      <w:pPr>
+        <w:pStyle w:val="HTMLPreformatted"/>
+      </w:pPr>
+      <w:r>
+        <w:t>Copy code</w:t>
+      </w:r>
+    </w:p>
+    <w:p>
+      <w:pPr>
+        <w:pStyle w:val="HTMLPreformatted"/>
+        <w:rPr>
+          <w:rStyle w:val="HTMLCode"/>
+        </w:rPr>
+      </w:pPr>
+      <w:proofErr w:type="gramStart"/>
+      <w:r>
+        <w:rPr>
+          <w:rStyle w:val="hljs-keyword"/>
+        </w:rPr>
+        <w:t>import</w:t>
+      </w:r>
+      <w:proofErr w:type="gramEnd"/>
+      <w:r>
+        <w:rPr>
+          <w:rStyle w:val="HTMLCode"/>
+        </w:rPr>
+        <w:t xml:space="preserve"> </w:t>
+      </w:r>
+      <w:proofErr w:type="spellStart"/>
+      <w:r>
+        <w:rPr>
+          <w:rStyle w:val="HTMLCode"/>
+        </w:rPr>
+        <w:t>someLibrary</w:t>
+      </w:r>
+      <w:proofErr w:type="spellEnd"/>
+      <w:r>
+        <w:rPr>
+          <w:rStyle w:val="HTMLCode"/>
+        </w:rPr>
+        <w:t xml:space="preserve"> </w:t>
+      </w:r>
+      <w:r>
+        <w:rPr>
+          <w:rStyle w:val="hljs-keyword"/>
+        </w:rPr>
+        <w:t>from</w:t>
+      </w:r>
+      <w:r>
+        <w:rPr>
+          <w:rStyle w:val="HTMLCode"/>
+        </w:rPr>
+        <w:t xml:space="preserve"> </w:t>
+      </w:r>
+      <w:r>
+        <w:rPr>
+          <w:rStyle w:val="hljs-string"/>
+        </w:rPr>
+        <w:t>'unknown-library'</w:t>
+      </w:r>
+      <w:r>
+        <w:rPr>
+          <w:rStyle w:val="HTMLCode"/>
+        </w:rPr>
+        <w:t>;</w:t>
+      </w:r>
+    </w:p>
+    <w:p>
+      <w:pPr>
+        <w:pStyle w:val="HTMLPreformatted"/>
+        <w:rPr>
+          <w:rStyle w:val="HTMLCode"/>
+        </w:rPr>
+      </w:pPr>
+    </w:p>
+    <w:p>
+      <w:pPr>
+        <w:pStyle w:val="HTMLPreformatted"/>
+        <w:rPr>
+          <w:rStyle w:val="HTMLCode"/>
+        </w:rPr>
+      </w:pPr>
+      <w:proofErr w:type="gramStart"/>
+      <w:r>
+        <w:rPr>
+          <w:rStyle w:val="hljs-keyword"/>
+        </w:rPr>
+        <w:t>const</w:t>
+      </w:r>
+      <w:proofErr w:type="gramEnd"/>
+      <w:r>
+        <w:rPr>
+          <w:rStyle w:val="HTMLCode"/>
+        </w:rPr>
+        <w:t xml:space="preserve"> </w:t>
+      </w:r>
+      <w:r>
+        <w:rPr>
+          <w:rStyle w:val="hljs-attr"/>
+        </w:rPr>
+        <w:t>result</w:t>
+      </w:r>
+      <w:r>
+        <w:rPr>
+          <w:rStyle w:val="HTMLCode"/>
+        </w:rPr>
+        <w:t xml:space="preserve">: </w:t>
+      </w:r>
+      <w:r>
+        <w:rPr>
+          <w:rStyle w:val="hljs-builtin"/>
+          <w:rFonts w:eastAsiaTheme="majorEastAsia"/>
+        </w:rPr>
+        <w:t>any</w:t>
+      </w:r>
+      <w:r>
+        <w:rPr>
+          <w:rStyle w:val="HTMLCode"/>
+        </w:rPr>
+        <w:t xml:space="preserve"> = </w:t>
+      </w:r>
+      <w:proofErr w:type="spellStart"/>
+      <w:r>
+        <w:rPr>
+          <w:rStyle w:val="HTMLCode"/>
+        </w:rPr>
+        <w:t>someLibrary.</w:t>
+      </w:r>
+      <w:r>
+        <w:rPr>
+          <w:rStyle w:val="hljs-title"/>
+        </w:rPr>
+        <w:t>doSomething</w:t>
+      </w:r>
+      <w:proofErr w:type="spellEnd"/>
+      <w:r>
+        <w:rPr>
+          <w:rStyle w:val="HTMLCode"/>
+        </w:rPr>
+        <w:t>();</w:t>
+      </w:r>
+    </w:p>
+    <w:p>
+      <w:r>
+        <w:pict>
+          <v:rect id="_x0000_i1027" style="width:0;height:1.5pt" o:hralign="center" o:hrstd="t" o:hr="t" fillcolor="#a0a0a0" stroked="f"/>
+        </w:pict>
+      </w:r>
+    </w:p>
+    <w:p>
+      <w:pPr>
+        <w:pStyle w:val="Heading3"/>
+      </w:pPr>
+      <w:r>
+        <w:rPr>
+          <w:rStyle w:val="Strong"/>
+          <w:b/>
+          <w:bCs/>
+        </w:rPr>
+        <w:t xml:space="preserve">3. Gradual typing </w:t>
+      </w:r>
+      <w:proofErr w:type="spellStart"/>
+      <w:r>
+        <w:rPr>
+          <w:rStyle w:val="Strong"/>
+          <w:b/>
+          <w:bCs/>
+        </w:rPr>
+        <w:t>ke</w:t>
+      </w:r>
+      <w:proofErr w:type="spellEnd"/>
+      <w:r>
+        <w:rPr>
+          <w:rStyle w:val="Strong"/>
+          <w:b/>
+          <w:bCs/>
+        </w:rPr>
+        <w:t xml:space="preserve"> </w:t>
+      </w:r>
+      <w:proofErr w:type="spellStart"/>
+      <w:r>
+        <w:rPr>
+          <w:rStyle w:val="Strong"/>
+          <w:b/>
+          <w:bCs/>
+        </w:rPr>
+        <w:t>liye</w:t>
+      </w:r>
+      <w:proofErr w:type="spellEnd"/>
+      <w:r>
+        <w:rPr>
+          <w:rStyle w:val="Strong"/>
+          <w:b/>
+          <w:bCs/>
+        </w:rPr>
+        <w:t xml:space="preserve"> (Code migration)</w:t>
+      </w:r>
+    </w:p>
+    <w:p>
+      <w:pPr>
+        <w:pStyle w:val="NormalWeb"/>
+      </w:pPr>
+      <w:r>
+        <w:t xml:space="preserve">Agar JavaScript code </w:t>
+      </w:r>
+      <w:proofErr w:type="spellStart"/>
+      <w:proofErr w:type="gramStart"/>
+      <w:r>
+        <w:t>ko</w:t>
+      </w:r>
+      <w:proofErr w:type="spellEnd"/>
+      <w:proofErr w:type="gramEnd"/>
+      <w:r>
+        <w:t xml:space="preserve"> </w:t>
+      </w:r>
+      <w:proofErr w:type="spellStart"/>
+      <w:r>
+        <w:t>TypeScript</w:t>
+      </w:r>
+      <w:proofErr w:type="spellEnd"/>
+      <w:r>
+        <w:t xml:space="preserve"> me migrate </w:t>
+      </w:r>
+      <w:proofErr w:type="spellStart"/>
+      <w:r>
+        <w:t>kar</w:t>
+      </w:r>
+      <w:proofErr w:type="spellEnd"/>
+      <w:r>
+        <w:t xml:space="preserve"> </w:t>
+      </w:r>
+      <w:proofErr w:type="spellStart"/>
+      <w:r>
+        <w:t>rahe</w:t>
+      </w:r>
+      <w:proofErr w:type="spellEnd"/>
+      <w:r>
+        <w:t xml:space="preserve"> ho </w:t>
+      </w:r>
+      <w:proofErr w:type="spellStart"/>
+      <w:r>
+        <w:t>aur</w:t>
+      </w:r>
+      <w:proofErr w:type="spellEnd"/>
+      <w:r>
+        <w:t xml:space="preserve"> </w:t>
+      </w:r>
+      <w:proofErr w:type="spellStart"/>
+      <w:r>
+        <w:t>har</w:t>
+      </w:r>
+      <w:proofErr w:type="spellEnd"/>
+      <w:r>
+        <w:t xml:space="preserve"> variable ka type define </w:t>
+      </w:r>
+      <w:proofErr w:type="spellStart"/>
+      <w:r>
+        <w:t>karna</w:t>
+      </w:r>
+      <w:proofErr w:type="spellEnd"/>
+      <w:r>
+        <w:t xml:space="preserve"> possible </w:t>
+      </w:r>
+      <w:proofErr w:type="spellStart"/>
+      <w:r>
+        <w:t>nahi</w:t>
+      </w:r>
+      <w:proofErr w:type="spellEnd"/>
+      <w:r>
+        <w:t xml:space="preserve"> ho, to </w:t>
+      </w:r>
+      <w:r>
+        <w:rPr>
+          <w:rStyle w:val="HTMLCode"/>
+        </w:rPr>
+        <w:t>any</w:t>
+      </w:r>
+      <w:r>
+        <w:t xml:space="preserve"> </w:t>
+      </w:r>
+      <w:proofErr w:type="spellStart"/>
+      <w:r>
+        <w:t>ek</w:t>
+      </w:r>
+      <w:proofErr w:type="spellEnd"/>
+      <w:r>
+        <w:t xml:space="preserve"> transitional type </w:t>
+      </w:r>
+      <w:proofErr w:type="spellStart"/>
+      <w:r>
+        <w:t>ke</w:t>
+      </w:r>
+      <w:proofErr w:type="spellEnd"/>
+      <w:r>
+        <w:t xml:space="preserve"> </w:t>
+      </w:r>
+      <w:proofErr w:type="spellStart"/>
+      <w:r>
+        <w:t>taur</w:t>
+      </w:r>
+      <w:proofErr w:type="spellEnd"/>
+      <w:r>
+        <w:t xml:space="preserve"> par use </w:t>
+      </w:r>
+      <w:proofErr w:type="spellStart"/>
+      <w:r>
+        <w:t>hota</w:t>
+      </w:r>
+      <w:proofErr w:type="spellEnd"/>
+      <w:r>
+        <w:t xml:space="preserve"> </w:t>
+      </w:r>
+      <w:proofErr w:type="spellStart"/>
+      <w:r>
+        <w:t>hai</w:t>
+      </w:r>
+      <w:proofErr w:type="spellEnd"/>
+      <w:r>
+        <w:t>.</w:t>
+      </w:r>
+    </w:p>
+    <w:p>
+      <w:pPr>
+        <w:pStyle w:val="HTMLPreformatted"/>
+      </w:pPr>
+      <w:proofErr w:type="gramStart"/>
+      <w:r>
+        <w:t>typescript</w:t>
+      </w:r>
+      <w:proofErr w:type="gramEnd"/>
+    </w:p>
+    <w:p>
+      <w:pPr>
+        <w:pStyle w:val="HTMLPreformatted"/>
+      </w:pPr>
+      <w:r>
+        <w:t>Copy code</w:t>
+      </w:r>
+    </w:p>
+    <w:p>
+      <w:pPr>
+        <w:pStyle w:val="HTMLPreformatted"/>
+        <w:rPr>
+          <w:rStyle w:val="HTMLCode"/>
+        </w:rPr>
+      </w:pPr>
+      <w:proofErr w:type="gramStart"/>
+      <w:r>
+        <w:rPr>
+          <w:rStyle w:val="hljs-keyword"/>
+        </w:rPr>
+        <w:t>function</w:t>
+      </w:r>
+      <w:proofErr w:type="gramEnd"/>
+      <w:r>
+        <w:rPr>
+          <w:rStyle w:val="HTMLCode"/>
+        </w:rPr>
+        <w:t xml:space="preserve"> </w:t>
+      </w:r>
+      <w:proofErr w:type="spellStart"/>
+      <w:r>
+        <w:rPr>
+          <w:rStyle w:val="hljs-title"/>
+        </w:rPr>
+        <w:t>processInput</w:t>
+      </w:r>
+      <w:proofErr w:type="spellEnd"/>
+      <w:r>
+        <w:rPr>
+          <w:rStyle w:val="HTMLCode"/>
+        </w:rPr>
+        <w:t>(</w:t>
+      </w:r>
+      <w:r>
+        <w:rPr>
+          <w:rStyle w:val="hljs-params"/>
+        </w:rPr>
+        <w:t xml:space="preserve">input: </w:t>
+      </w:r>
+      <w:r>
+        <w:rPr>
+          <w:rStyle w:val="hljs-builtin"/>
+          <w:rFonts w:eastAsiaTheme="majorEastAsia"/>
+        </w:rPr>
+        <w:t>any</w:t>
+      </w:r>
+      <w:r>
+        <w:rPr>
+          <w:rStyle w:val="HTMLCode"/>
+        </w:rPr>
+        <w:t>) {</w:t>
+      </w:r>
+    </w:p>
+    <w:p>
+      <w:pPr>
+        <w:pStyle w:val="HTMLPreformatted"/>
+        <w:rPr>
+          <w:rStyle w:val="HTMLCode"/>
+        </w:rPr>
+      </w:pPr>
+      <w:r>
+        <w:rPr>
+          <w:rStyle w:val="HTMLCode"/>
+        </w:rPr>
+        <w:t xml:space="preserve">  </w:t>
+      </w:r>
+      <w:proofErr w:type="gramStart"/>
+      <w:r>
+        <w:rPr>
+          <w:rStyle w:val="hljs-variable"/>
+        </w:rPr>
+        <w:t>console</w:t>
+      </w:r>
+      <w:r>
+        <w:rPr>
+          <w:rStyle w:val="HTMLCode"/>
+        </w:rPr>
+        <w:t>.</w:t>
+      </w:r>
+      <w:r>
+        <w:rPr>
+          <w:rStyle w:val="hljs-title"/>
+        </w:rPr>
+        <w:t>log</w:t>
+      </w:r>
+      <w:r>
+        <w:rPr>
+          <w:rStyle w:val="HTMLCode"/>
+        </w:rPr>
+        <w:t>(</w:t>
+      </w:r>
+      <w:proofErr w:type="gramEnd"/>
+      <w:r>
+        <w:rPr>
+          <w:rStyle w:val="HTMLCode"/>
+        </w:rPr>
+        <w:t>input);</w:t>
+      </w:r>
+    </w:p>
+    <w:p>
+      <w:pPr>
+        <w:pStyle w:val="HTMLPreformatted"/>
+        <w:rPr>
+          <w:rStyle w:val="HTMLCode"/>
+        </w:rPr>
+      </w:pPr>
+      <w:r>
+        <w:rPr>
+          <w:rStyle w:val="HTMLCode"/>
+        </w:rPr>
+        <w:t>}</w:t>
+      </w:r>
+    </w:p>
+    <w:p>
+      <w:r>
+        <w:pict>
+          <v:rect id="_x0000_i1028" style="width:0;height:1.5pt" o:hralign="center" o:hrstd="t" o:hr="t" fillcolor="#a0a0a0" stroked="f"/>
+        </w:pict>
+      </w:r>
+    </w:p>
+    <w:p>
+      <w:pPr>
+        <w:pStyle w:val="Heading3"/>
+      </w:pPr>
+      <w:r>
+        <w:rPr>
+          <w:rStyle w:val="Strong"/>
+          <w:b/>
+          <w:bCs/>
+        </w:rPr>
+        <w:t xml:space="preserve">4. Avoid </w:t>
+      </w:r>
+      <w:proofErr w:type="spellStart"/>
+      <w:r>
+        <w:rPr>
+          <w:rStyle w:val="Strong"/>
+          <w:b/>
+          <w:bCs/>
+        </w:rPr>
+        <w:t>karne</w:t>
+      </w:r>
+      <w:proofErr w:type="spellEnd"/>
+      <w:r>
+        <w:rPr>
+          <w:rStyle w:val="Strong"/>
+          <w:b/>
+          <w:bCs/>
+        </w:rPr>
+        <w:t xml:space="preserve"> </w:t>
+      </w:r>
+      <w:proofErr w:type="spellStart"/>
+      <w:r>
+        <w:rPr>
+          <w:rStyle w:val="Strong"/>
+          <w:b/>
+          <w:bCs/>
+        </w:rPr>
+        <w:t>ke</w:t>
+      </w:r>
+      <w:proofErr w:type="spellEnd"/>
+      <w:r>
+        <w:rPr>
+          <w:rStyle w:val="Strong"/>
+          <w:b/>
+          <w:bCs/>
+        </w:rPr>
+        <w:t xml:space="preserve"> reasons</w:t>
+      </w:r>
+    </w:p>
+    <w:p>
+      <w:pPr>
+        <w:numPr>
+          <w:ilvl w:val="0"/>
+          <w:numId w:val="1"/>
+        </w:numPr>
+        <w:spacing w:before="100" w:beforeAutospacing="1" w:after="100" w:afterAutospacing="1" w:line="240" w:lineRule="auto"/>
+      </w:pPr>
+      <w:proofErr w:type="gramStart"/>
+      <w:r>
+        <w:rPr>
+          <w:rStyle w:val="HTMLCode"/>
+          <w:rFonts w:eastAsiaTheme="minorHAnsi"/>
+        </w:rPr>
+        <w:t>any</w:t>
+      </w:r>
+      <w:proofErr w:type="gramEnd"/>
+      <w:r>
+        <w:t xml:space="preserve"> </w:t>
+      </w:r>
+      <w:proofErr w:type="spellStart"/>
+      <w:r>
+        <w:t>TypeScript</w:t>
+      </w:r>
+      <w:proofErr w:type="spellEnd"/>
+      <w:r>
+        <w:t xml:space="preserve"> </w:t>
+      </w:r>
+      <w:proofErr w:type="spellStart"/>
+      <w:r>
+        <w:t>ki</w:t>
+      </w:r>
+      <w:proofErr w:type="spellEnd"/>
+      <w:r>
+        <w:t xml:space="preserve"> type safety </w:t>
+      </w:r>
+      <w:proofErr w:type="spellStart"/>
+      <w:r>
+        <w:t>ko</w:t>
+      </w:r>
+      <w:proofErr w:type="spellEnd"/>
+      <w:r>
+        <w:t xml:space="preserve"> bypass </w:t>
+      </w:r>
+      <w:proofErr w:type="spellStart"/>
+      <w:r>
+        <w:t>karta</w:t>
+      </w:r>
+      <w:proofErr w:type="spellEnd"/>
+      <w:r>
+        <w:t xml:space="preserve"> </w:t>
+      </w:r>
+      <w:proofErr w:type="spellStart"/>
+      <w:r>
+        <w:t>hai</w:t>
+      </w:r>
+      <w:proofErr w:type="spellEnd"/>
+      <w:r>
+        <w:t xml:space="preserve">, </w:t>
+      </w:r>
+      <w:proofErr w:type="spellStart"/>
+      <w:r>
+        <w:t>jo</w:t>
+      </w:r>
+      <w:proofErr w:type="spellEnd"/>
+      <w:r>
+        <w:t xml:space="preserve"> future bugs </w:t>
+      </w:r>
+      <w:proofErr w:type="spellStart"/>
+      <w:r>
+        <w:t>ko</w:t>
+      </w:r>
+      <w:proofErr w:type="spellEnd"/>
+      <w:r>
+        <w:t xml:space="preserve"> lead </w:t>
+      </w:r>
+      <w:proofErr w:type="spellStart"/>
+      <w:r>
+        <w:t>kar</w:t>
+      </w:r>
+      <w:proofErr w:type="spellEnd"/>
+      <w:r>
+        <w:t xml:space="preserve"> </w:t>
+      </w:r>
+      <w:proofErr w:type="spellStart"/>
+      <w:r>
+        <w:t>sakta</w:t>
+      </w:r>
+      <w:proofErr w:type="spellEnd"/>
+      <w:r>
+        <w:t xml:space="preserve"> </w:t>
+      </w:r>
+      <w:proofErr w:type="spellStart"/>
+      <w:r>
+        <w:t>hai</w:t>
+      </w:r>
+      <w:proofErr w:type="spellEnd"/>
+      <w:r>
+        <w:t>.</w:t>
+      </w:r>
+    </w:p>
+    <w:p>
+      <w:pPr>
+        <w:numPr>
+          <w:ilvl w:val="0"/>
+          <w:numId w:val="1"/>
+        </w:numPr>
+        <w:spacing w:before="100" w:beforeAutospacing="1" w:after="100" w:afterAutospacing="1" w:line="240" w:lineRule="auto"/>
+      </w:pPr>
+      <w:r>
+        <w:t xml:space="preserve">Code readability </w:t>
+      </w:r>
+      <w:proofErr w:type="spellStart"/>
+      <w:r>
+        <w:t>aur</w:t>
+      </w:r>
+      <w:proofErr w:type="spellEnd"/>
+      <w:r>
+        <w:t xml:space="preserve"> maintainability </w:t>
+      </w:r>
+      <w:proofErr w:type="spellStart"/>
+      <w:r>
+        <w:t>kam</w:t>
+      </w:r>
+      <w:proofErr w:type="spellEnd"/>
+      <w:r>
+        <w:t xml:space="preserve"> ho </w:t>
+      </w:r>
+      <w:proofErr w:type="spellStart"/>
+      <w:r>
+        <w:t>jati</w:t>
+      </w:r>
+      <w:proofErr w:type="spellEnd"/>
+      <w:r>
+        <w:t xml:space="preserve"> </w:t>
+      </w:r>
+      <w:proofErr w:type="spellStart"/>
+      <w:r>
+        <w:t>hai</w:t>
+      </w:r>
+      <w:proofErr w:type="spellEnd"/>
+      <w:r>
+        <w:t>.</w:t>
+      </w:r>
+    </w:p>
+    <w:p>
+      <w:pPr>
+        <w:numPr>
+          <w:ilvl w:val="0"/>
+          <w:numId w:val="1"/>
+        </w:numPr>
+        <w:spacing w:before="100" w:beforeAutospacing="1" w:after="100" w:afterAutospacing="1" w:line="240" w:lineRule="auto"/>
+      </w:pPr>
+      <w:r>
+        <w:t xml:space="preserve">Alternatives like </w:t>
+      </w:r>
+      <w:r>
+        <w:rPr>
+          <w:rStyle w:val="HTMLCode"/>
+          <w:rFonts w:eastAsiaTheme="minorHAnsi"/>
+        </w:rPr>
+        <w:t>unknown</w:t>
+      </w:r>
+      <w:r>
+        <w:t xml:space="preserve"> </w:t>
+      </w:r>
+      <w:proofErr w:type="spellStart"/>
+      <w:r>
+        <w:t>aur</w:t>
+      </w:r>
+      <w:proofErr w:type="spellEnd"/>
+      <w:r>
+        <w:t xml:space="preserve"> specific types use </w:t>
+      </w:r>
+      <w:proofErr w:type="spellStart"/>
+      <w:r>
+        <w:t>karna</w:t>
+      </w:r>
+      <w:proofErr w:type="spellEnd"/>
+      <w:r>
+        <w:t xml:space="preserve"> better </w:t>
+      </w:r>
+      <w:proofErr w:type="spellStart"/>
+      <w:r>
+        <w:t>hota</w:t>
+      </w:r>
+      <w:proofErr w:type="spellEnd"/>
+      <w:r>
+        <w:t xml:space="preserve"> </w:t>
+      </w:r>
+      <w:proofErr w:type="spellStart"/>
+      <w:r>
+        <w:t>hai</w:t>
+      </w:r>
+      <w:proofErr w:type="spellEnd"/>
+      <w:r>
+        <w:t>.</w:t>
+      </w:r>
+    </w:p>
+    <w:p>
+      <w:pPr>
+        <w:pStyle w:val="HTMLPreformatted"/>
+      </w:pPr>
+      <w:proofErr w:type="gramStart"/>
+      <w:r>
+        <w:t>typescript</w:t>
+      </w:r>
+      <w:proofErr w:type="gramEnd"/>
+    </w:p>
+    <w:p>
+      <w:pPr>
+        <w:pStyle w:val="HTMLPreformatted"/>
+      </w:pPr>
+      <w:r>
+        <w:t>Copy code</w:t>
+      </w:r>
+    </w:p>
+    <w:p>
+      <w:pPr>
+        <w:pStyle w:val="HTMLPreformatted"/>
+        <w:rPr>
+          <w:rStyle w:val="HTMLCode"/>
+        </w:rPr>
+      </w:pPr>
+      <w:proofErr w:type="gramStart"/>
+      <w:r>
+        <w:rPr>
+          <w:rStyle w:val="hljs-keyword"/>
+        </w:rPr>
+        <w:t>let</w:t>
+      </w:r>
+      <w:proofErr w:type="gramEnd"/>
+      <w:r>
+        <w:rPr>
+          <w:rStyle w:val="HTMLCode"/>
+        </w:rPr>
+        <w:t xml:space="preserve"> </w:t>
+      </w:r>
+      <w:r>
+        <w:rPr>
+          <w:rStyle w:val="hljs-attr"/>
+        </w:rPr>
+        <w:t>something</w:t>
+      </w:r>
+      <w:r>
+        <w:rPr>
+          <w:rStyle w:val="HTMLCode"/>
+        </w:rPr>
+        <w:t xml:space="preserve">: </w:t>
+      </w:r>
+      <w:r>
+        <w:rPr>
+          <w:rStyle w:val="hljs-builtin"/>
+          <w:rFonts w:eastAsiaTheme="majorEastAsia"/>
+        </w:rPr>
+        <w:t>unknown</w:t>
+      </w:r>
+      <w:r>
+        <w:rPr>
+          <w:rStyle w:val="HTMLCode"/>
+        </w:rPr>
+        <w:t xml:space="preserve">; </w:t>
+      </w:r>
+      <w:r>
+        <w:rPr>
+          <w:rStyle w:val="hljs-comment"/>
+        </w:rPr>
+        <w:t>// better alternative to `any`</w:t>
+      </w:r>
+    </w:p>
+    <w:p>
+      <w:r>
+        <w:pict>
+          <v:rect id="_x0000_i1029" style="width:0;height:1.5pt" o:hralign="center" o:hrstd="t" o:hr="t" fillcolor="#a0a0a0" stroked="f"/>
+        </w:pict>
+      </w:r>
+    </w:p>
+    <w:p>
+      <w:pPr>
+        <w:pStyle w:val="Heading3"/>
+      </w:pPr>
+      <w:r>
+        <w:lastRenderedPageBreak/>
+        <w:t>Conclusion:</w:t>
+      </w:r>
+    </w:p>
+    <w:p>
+      <w:pPr>
+        <w:pStyle w:val="NormalWeb"/>
+      </w:pPr>
+      <w:proofErr w:type="gramStart"/>
+      <w:r>
+        <w:rPr>
+          <w:rStyle w:val="HTMLCode"/>
+        </w:rPr>
+        <w:t>any</w:t>
+      </w:r>
+      <w:proofErr w:type="gramEnd"/>
+      <w:r>
+        <w:t xml:space="preserve"> </w:t>
+      </w:r>
+      <w:proofErr w:type="spellStart"/>
+      <w:r>
+        <w:t>ko</w:t>
+      </w:r>
+      <w:proofErr w:type="spellEnd"/>
+      <w:r>
+        <w:t xml:space="preserve"> </w:t>
+      </w:r>
+      <w:proofErr w:type="spellStart"/>
+      <w:r>
+        <w:t>sirf</w:t>
+      </w:r>
+      <w:proofErr w:type="spellEnd"/>
+      <w:r>
+        <w:t xml:space="preserve"> </w:t>
+      </w:r>
+      <w:proofErr w:type="spellStart"/>
+      <w:r>
+        <w:t>tabhi</w:t>
+      </w:r>
+      <w:proofErr w:type="spellEnd"/>
+      <w:r>
+        <w:t xml:space="preserve"> use </w:t>
+      </w:r>
+      <w:proofErr w:type="spellStart"/>
+      <w:r>
+        <w:t>karein</w:t>
+      </w:r>
+      <w:proofErr w:type="spellEnd"/>
+      <w:r>
+        <w:t xml:space="preserve"> jab </w:t>
+      </w:r>
+      <w:proofErr w:type="spellStart"/>
+      <w:r>
+        <w:t>koi</w:t>
+      </w:r>
+      <w:proofErr w:type="spellEnd"/>
+      <w:r>
+        <w:t xml:space="preserve"> </w:t>
+      </w:r>
+      <w:proofErr w:type="spellStart"/>
+      <w:r>
+        <w:t>aur</w:t>
+      </w:r>
+      <w:proofErr w:type="spellEnd"/>
+      <w:r>
+        <w:t xml:space="preserve"> option </w:t>
+      </w:r>
+      <w:proofErr w:type="spellStart"/>
+      <w:r>
+        <w:t>na</w:t>
+      </w:r>
+      <w:proofErr w:type="spellEnd"/>
+      <w:r>
+        <w:t xml:space="preserve"> ho </w:t>
+      </w:r>
+      <w:proofErr w:type="spellStart"/>
+      <w:r>
+        <w:t>ya</w:t>
+      </w:r>
+      <w:proofErr w:type="spellEnd"/>
+      <w:r>
+        <w:t xml:space="preserve"> quick fixes </w:t>
+      </w:r>
+      <w:proofErr w:type="spellStart"/>
+      <w:r>
+        <w:t>ke</w:t>
+      </w:r>
+      <w:proofErr w:type="spellEnd"/>
+      <w:r>
+        <w:t xml:space="preserve"> </w:t>
+      </w:r>
+      <w:proofErr w:type="spellStart"/>
+      <w:r>
+        <w:t>liye</w:t>
+      </w:r>
+      <w:proofErr w:type="spellEnd"/>
+      <w:r>
+        <w:t xml:space="preserve">. </w:t>
+      </w:r>
+      <w:proofErr w:type="gramStart"/>
+      <w:r>
+        <w:t xml:space="preserve">Long-term </w:t>
+      </w:r>
+      <w:proofErr w:type="spellStart"/>
+      <w:r>
+        <w:t>ke</w:t>
+      </w:r>
+      <w:proofErr w:type="spellEnd"/>
+      <w:r>
+        <w:t xml:space="preserve"> </w:t>
+      </w:r>
+      <w:proofErr w:type="spellStart"/>
+      <w:r>
+        <w:t>liye</w:t>
+      </w:r>
+      <w:proofErr w:type="spellEnd"/>
+      <w:r>
+        <w:t xml:space="preserve">, strongly typed code </w:t>
+      </w:r>
+      <w:proofErr w:type="spellStart"/>
+      <w:r>
+        <w:t>likhne</w:t>
+      </w:r>
+      <w:proofErr w:type="spellEnd"/>
+      <w:r>
+        <w:t xml:space="preserve"> </w:t>
+      </w:r>
+      <w:proofErr w:type="spellStart"/>
+      <w:r>
+        <w:t>ki</w:t>
+      </w:r>
+      <w:proofErr w:type="spellEnd"/>
+      <w:r>
+        <w:t xml:space="preserve"> </w:t>
+      </w:r>
+      <w:proofErr w:type="spellStart"/>
+      <w:r>
+        <w:t>aadat</w:t>
+      </w:r>
+      <w:proofErr w:type="spellEnd"/>
+      <w:r>
+        <w:t xml:space="preserve"> </w:t>
+      </w:r>
+      <w:proofErr w:type="spellStart"/>
+      <w:r>
+        <w:t>dalni</w:t>
+      </w:r>
+      <w:proofErr w:type="spellEnd"/>
+      <w:r>
+        <w:t xml:space="preserve"> </w:t>
+      </w:r>
+      <w:proofErr w:type="spellStart"/>
+      <w:r>
+        <w:t>chahiye</w:t>
+      </w:r>
+      <w:proofErr w:type="spellEnd"/>
+      <w:r>
+        <w:t>.</w:t>
+      </w:r>
+      <w:proofErr w:type="gramEnd"/>
+    </w:p>
+    <w:p>
+      <w:pPr>
+        <w:rPr>
+          <w:rStyle w:val="overflow-hidden"/>
+        </w:rPr>
+      </w:pPr>
+      <w:r>
+        <w:rPr>
+          <w:rStyle w:val="overflow-hidden"/>
+        </w:rPr>
+        <w:t xml:space="preserve">It basically </w:t>
+      </w:r>
+      <w:proofErr w:type="gramStart"/>
+      <w:r>
+        <w:rPr>
+          <w:rStyle w:val="overflow-hidden"/>
+        </w:rPr>
+        <w:t>hen</w:t>
+      </w:r>
+      <w:proofErr w:type="gramEnd"/>
+      <w:r>
+        <w:rPr>
+          <w:rStyle w:val="overflow-hidden"/>
+        </w:rPr>
+        <w:t xml:space="preserve"> you don’t want any particular value to cause </w:t>
+      </w:r>
+      <w:proofErr w:type="spellStart"/>
+      <w:r>
+        <w:rPr>
+          <w:rStyle w:val="overflow-hidden"/>
+        </w:rPr>
+        <w:t>typechecking</w:t>
+      </w:r>
+      <w:proofErr w:type="spellEnd"/>
+      <w:r>
+        <w:rPr>
+          <w:rStyle w:val="overflow-hidden"/>
+        </w:rPr>
+        <w:t xml:space="preserve"> errors.</w:t>
+      </w:r>
+    </w:p>
+    <w:p>
+      <w:pPr>
+        <w:pStyle w:val="Heading2"/>
+        <w:rPr>
+          <w:i/>
+          <w:u w:val="single"/>
+          <w:lang w:val="en-US"/>
+        </w:rPr>
+      </w:pPr>
+      <w:r>
+        <w:rPr>
+          <w:i/>
+          <w:u w:val="single"/>
+          <w:lang w:val="en-US"/>
+        </w:rPr>
+        <w:t>29-December:</w:t>
+      </w:r>
+      <w:r>
+        <w:rPr>
+          <w:i/>
+          <w:u w:val="single"/>
+          <w:lang w:val="en-US"/>
+        </w:rPr>
+        <w:t xml:space="preserve"> functions in typescript</w:t>
+      </w:r>
+    </w:p>
+    <w:p>
+      <w:pPr>
+        <w:rPr>
+          <w:lang w:val="en-US"/>
+        </w:rPr>
+      </w:pPr>
+      <w:r>
+        <w:rPr>
+          <w:lang w:val="en-US"/>
+        </w:rPr>
+        <w:t xml:space="preserve">The whole idea of typescript is to make less mistakes regarding to the type we are using. Here in this function we are allowed to use </w:t>
+      </w:r>
+      <w:proofErr w:type="spellStart"/>
+      <w:r>
+        <w:rPr>
+          <w:lang w:val="en-US"/>
+        </w:rPr>
+        <w:t>nums.toUpperCase</w:t>
+      </w:r>
+      <w:proofErr w:type="spellEnd"/>
+      <w:r>
+        <w:rPr>
+          <w:lang w:val="en-US"/>
+        </w:rPr>
+        <w:t xml:space="preserve"> with the value where we only need numbers, this function also takes string as an input which is not correct as we are using number as our data-type.</w:t>
+      </w:r>
+    </w:p>
+    <w:p>
+      <w:pPr>
+        <w:shd w:val="clear" w:color="auto" w:fill="1F1F1F"/>
+        <w:spacing w:after="0" w:line="228" w:lineRule="atLeast"/>
+        <w:rPr>
+          <w:rFonts w:ascii="Consolas" w:eastAsia="Times New Roman" w:hAnsi="Consolas" w:cs="Times New Roman"/>
+          <w:color w:val="CCCCCC"/>
+          <w:sz w:val="20"/>
+          <w:szCs w:val="17"/>
+          <w:lang w:val="en-US"/>
+        </w:rPr>
+      </w:pPr>
+      <w:proofErr w:type="gramStart"/>
+      <w:r>
+        <w:rPr>
+          <w:rFonts w:ascii="Consolas" w:eastAsia="Times New Roman" w:hAnsi="Consolas" w:cs="Times New Roman"/>
+          <w:color w:val="569CD6"/>
+          <w:sz w:val="20"/>
+          <w:szCs w:val="17"/>
+          <w:lang w:val="en-US"/>
+        </w:rPr>
+        <w:t>function</w:t>
+      </w:r>
+      <w:proofErr w:type="gramEnd"/>
+      <w:r>
+        <w:rPr>
+          <w:rFonts w:ascii="Consolas" w:eastAsia="Times New Roman" w:hAnsi="Consolas" w:cs="Times New Roman"/>
+          <w:color w:val="CCCCCC"/>
+          <w:sz w:val="20"/>
+          <w:szCs w:val="17"/>
+          <w:lang w:val="en-US"/>
+        </w:rPr>
+        <w:t xml:space="preserve"> </w:t>
+      </w:r>
+      <w:proofErr w:type="spellStart"/>
+      <w:r>
+        <w:rPr>
+          <w:rFonts w:ascii="Consolas" w:eastAsia="Times New Roman" w:hAnsi="Consolas" w:cs="Times New Roman"/>
+          <w:color w:val="DCDCAA"/>
+          <w:sz w:val="20"/>
+          <w:szCs w:val="17"/>
+          <w:lang w:val="en-US"/>
+        </w:rPr>
+        <w:t>addTwo</w:t>
+      </w:r>
+      <w:proofErr w:type="spellEnd"/>
+      <w:r>
+        <w:rPr>
+          <w:rFonts w:ascii="Consolas" w:eastAsia="Times New Roman" w:hAnsi="Consolas" w:cs="Times New Roman"/>
+          <w:color w:val="CCCCCC"/>
+          <w:sz w:val="20"/>
+          <w:szCs w:val="17"/>
+          <w:lang w:val="en-US"/>
+        </w:rPr>
+        <w:t>(</w:t>
+      </w:r>
+      <w:r>
+        <w:rPr>
+          <w:rFonts w:ascii="Consolas" w:eastAsia="Times New Roman" w:hAnsi="Consolas" w:cs="Times New Roman"/>
+          <w:color w:val="9CDCFE"/>
+          <w:sz w:val="20"/>
+          <w:szCs w:val="17"/>
+          <w:lang w:val="en-US"/>
+        </w:rPr>
+        <w:t>num</w:t>
+      </w:r>
+      <w:r>
+        <w:rPr>
+          <w:rFonts w:ascii="Consolas" w:eastAsia="Times New Roman" w:hAnsi="Consolas" w:cs="Times New Roman"/>
+          <w:color w:val="D4D4D4"/>
+          <w:sz w:val="20"/>
+          <w:szCs w:val="17"/>
+          <w:lang w:val="en-US"/>
+        </w:rPr>
+        <w:t>:</w:t>
+      </w:r>
+      <w:r>
+        <w:rPr>
+          <w:rFonts w:ascii="Consolas" w:eastAsia="Times New Roman" w:hAnsi="Consolas" w:cs="Times New Roman"/>
+          <w:color w:val="CCCCCC"/>
+          <w:sz w:val="20"/>
+          <w:szCs w:val="17"/>
+          <w:lang w:val="en-US"/>
+        </w:rPr>
+        <w:t xml:space="preserve"> </w:t>
+      </w:r>
+      <w:r>
+        <w:rPr>
+          <w:rFonts w:ascii="Consolas" w:eastAsia="Times New Roman" w:hAnsi="Consolas" w:cs="Times New Roman"/>
+          <w:color w:val="4EC9B0"/>
+          <w:sz w:val="20"/>
+          <w:szCs w:val="17"/>
+          <w:lang w:val="en-US"/>
+        </w:rPr>
+        <w:t>number</w:t>
+      </w:r>
+      <w:r>
+        <w:rPr>
+          <w:rFonts w:ascii="Consolas" w:eastAsia="Times New Roman" w:hAnsi="Consolas" w:cs="Times New Roman"/>
+          <w:color w:val="CCCCCC"/>
+          <w:sz w:val="20"/>
+          <w:szCs w:val="17"/>
+          <w:lang w:val="en-US"/>
+        </w:rPr>
+        <w:t>){</w:t>
+      </w:r>
+    </w:p>
+    <w:p>
+      <w:pPr>
+        <w:shd w:val="clear" w:color="auto" w:fill="1F1F1F"/>
+        <w:spacing w:after="0" w:line="228" w:lineRule="atLeast"/>
+        <w:rPr>
+          <w:rFonts w:ascii="Consolas" w:eastAsia="Times New Roman" w:hAnsi="Consolas" w:cs="Times New Roman"/>
+          <w:color w:val="CCCCCC"/>
+          <w:sz w:val="20"/>
+          <w:szCs w:val="17"/>
+          <w:lang w:val="en-US"/>
+        </w:rPr>
+      </w:pPr>
+      <w:r>
+        <w:rPr>
+          <w:rFonts w:ascii="Consolas" w:eastAsia="Times New Roman" w:hAnsi="Consolas" w:cs="Times New Roman"/>
+          <w:color w:val="6A9955"/>
+          <w:sz w:val="20"/>
+          <w:szCs w:val="17"/>
+          <w:lang w:val="en-US"/>
+        </w:rPr>
+        <w:t xml:space="preserve">// function </w:t>
+      </w:r>
+      <w:proofErr w:type="spellStart"/>
+      <w:proofErr w:type="gramStart"/>
+      <w:r>
+        <w:rPr>
+          <w:rFonts w:ascii="Consolas" w:eastAsia="Times New Roman" w:hAnsi="Consolas" w:cs="Times New Roman"/>
+          <w:color w:val="6A9955"/>
+          <w:sz w:val="20"/>
+          <w:szCs w:val="17"/>
+          <w:lang w:val="en-US"/>
+        </w:rPr>
+        <w:t>addTwo</w:t>
+      </w:r>
+      <w:proofErr w:type="spellEnd"/>
+      <w:r>
+        <w:rPr>
+          <w:rFonts w:ascii="Consolas" w:eastAsia="Times New Roman" w:hAnsi="Consolas" w:cs="Times New Roman"/>
+          <w:color w:val="6A9955"/>
+          <w:sz w:val="20"/>
+          <w:szCs w:val="17"/>
+          <w:lang w:val="en-US"/>
+        </w:rPr>
+        <w:t>(</w:t>
+      </w:r>
+      <w:proofErr w:type="gramEnd"/>
+      <w:r>
+        <w:rPr>
+          <w:rFonts w:ascii="Consolas" w:eastAsia="Times New Roman" w:hAnsi="Consolas" w:cs="Times New Roman"/>
+          <w:color w:val="6A9955"/>
+          <w:sz w:val="20"/>
+          <w:szCs w:val="17"/>
+          <w:lang w:val="en-US"/>
+        </w:rPr>
+        <w:t>num){</w:t>
+      </w:r>
+    </w:p>
+    <w:p>
+      <w:pPr>
+        <w:shd w:val="clear" w:color="auto" w:fill="1F1F1F"/>
+        <w:spacing w:after="0" w:line="228" w:lineRule="atLeast"/>
+        <w:rPr>
+          <w:rFonts w:ascii="Consolas" w:eastAsia="Times New Roman" w:hAnsi="Consolas" w:cs="Times New Roman"/>
+          <w:color w:val="CCCCCC"/>
+          <w:sz w:val="20"/>
+          <w:szCs w:val="17"/>
+          <w:lang w:val="en-US"/>
+        </w:rPr>
+      </w:pPr>
+      <w:r>
+        <w:rPr>
+          <w:rFonts w:ascii="Consolas" w:eastAsia="Times New Roman" w:hAnsi="Consolas" w:cs="Times New Roman"/>
+          <w:color w:val="CCCCCC"/>
+          <w:sz w:val="20"/>
+          <w:szCs w:val="17"/>
+          <w:lang w:val="en-US"/>
+        </w:rPr>
+        <w:t xml:space="preserve">    </w:t>
+      </w:r>
+      <w:r>
+        <w:rPr>
+          <w:rFonts w:ascii="Consolas" w:eastAsia="Times New Roman" w:hAnsi="Consolas" w:cs="Times New Roman"/>
+          <w:color w:val="6A9955"/>
+          <w:sz w:val="20"/>
+          <w:szCs w:val="17"/>
+          <w:lang w:val="en-US"/>
+        </w:rPr>
+        <w:t xml:space="preserve">// </w:t>
+      </w:r>
+      <w:proofErr w:type="spellStart"/>
+      <w:r>
+        <w:rPr>
+          <w:rFonts w:ascii="Consolas" w:eastAsia="Times New Roman" w:hAnsi="Consolas" w:cs="Times New Roman"/>
+          <w:color w:val="6A9955"/>
+          <w:sz w:val="20"/>
+          <w:szCs w:val="17"/>
+          <w:lang w:val="en-US"/>
+        </w:rPr>
+        <w:t>nums.toUpperCase</w:t>
+      </w:r>
+      <w:proofErr w:type="spellEnd"/>
+      <w:r>
+        <w:rPr>
+          <w:rFonts w:ascii="Consolas" w:eastAsia="Times New Roman" w:hAnsi="Consolas" w:cs="Times New Roman"/>
+          <w:color w:val="6A9955"/>
+          <w:sz w:val="20"/>
+          <w:szCs w:val="17"/>
+          <w:lang w:val="en-US"/>
+        </w:rPr>
+        <w:t>;</w:t>
+      </w:r>
+    </w:p>
+    <w:p>
+      <w:pPr>
+        <w:shd w:val="clear" w:color="auto" w:fill="1F1F1F"/>
+        <w:spacing w:after="0" w:line="228" w:lineRule="atLeast"/>
+        <w:rPr>
+          <w:rFonts w:ascii="Consolas" w:eastAsia="Times New Roman" w:hAnsi="Consolas" w:cs="Times New Roman"/>
+          <w:color w:val="CCCCCC"/>
+          <w:sz w:val="20"/>
+          <w:szCs w:val="17"/>
+          <w:lang w:val="en-US"/>
+        </w:rPr>
+      </w:pPr>
+      <w:r>
+        <w:rPr>
+          <w:rFonts w:ascii="Consolas" w:eastAsia="Times New Roman" w:hAnsi="Consolas" w:cs="Times New Roman"/>
+          <w:color w:val="CCCCCC"/>
+          <w:sz w:val="20"/>
+          <w:szCs w:val="17"/>
+          <w:lang w:val="en-US"/>
+        </w:rPr>
+        <w:t xml:space="preserve">    </w:t>
+      </w:r>
+      <w:proofErr w:type="gramStart"/>
+      <w:r>
+        <w:rPr>
+          <w:rFonts w:ascii="Consolas" w:eastAsia="Times New Roman" w:hAnsi="Consolas" w:cs="Times New Roman"/>
+          <w:color w:val="C586C0"/>
+          <w:sz w:val="20"/>
+          <w:szCs w:val="17"/>
+          <w:lang w:val="en-US"/>
+        </w:rPr>
+        <w:t>return</w:t>
+      </w:r>
+      <w:proofErr w:type="gramEnd"/>
+      <w:r>
+        <w:rPr>
+          <w:rFonts w:ascii="Consolas" w:eastAsia="Times New Roman" w:hAnsi="Consolas" w:cs="Times New Roman"/>
+          <w:color w:val="CCCCCC"/>
+          <w:sz w:val="20"/>
+          <w:szCs w:val="17"/>
+          <w:lang w:val="en-US"/>
+        </w:rPr>
+        <w:t xml:space="preserve"> </w:t>
+      </w:r>
+      <w:r>
+        <w:rPr>
+          <w:rFonts w:ascii="Consolas" w:eastAsia="Times New Roman" w:hAnsi="Consolas" w:cs="Times New Roman"/>
+          <w:color w:val="9CDCFE"/>
+          <w:sz w:val="20"/>
+          <w:szCs w:val="17"/>
+          <w:lang w:val="en-US"/>
+        </w:rPr>
+        <w:t>num</w:t>
+      </w:r>
+      <w:r>
+        <w:rPr>
+          <w:rFonts w:ascii="Consolas" w:eastAsia="Times New Roman" w:hAnsi="Consolas" w:cs="Times New Roman"/>
+          <w:color w:val="CCCCCC"/>
+          <w:sz w:val="20"/>
+          <w:szCs w:val="17"/>
+          <w:lang w:val="en-US"/>
+        </w:rPr>
+        <w:t xml:space="preserve"> </w:t>
+      </w:r>
+      <w:r>
+        <w:rPr>
+          <w:rFonts w:ascii="Consolas" w:eastAsia="Times New Roman" w:hAnsi="Consolas" w:cs="Times New Roman"/>
+          <w:color w:val="D4D4D4"/>
+          <w:sz w:val="20"/>
+          <w:szCs w:val="17"/>
+          <w:lang w:val="en-US"/>
+        </w:rPr>
+        <w:t>+</w:t>
+      </w:r>
+      <w:r>
+        <w:rPr>
+          <w:rFonts w:ascii="Consolas" w:eastAsia="Times New Roman" w:hAnsi="Consolas" w:cs="Times New Roman"/>
+          <w:color w:val="B5CEA8"/>
+          <w:sz w:val="20"/>
+          <w:szCs w:val="17"/>
+          <w:lang w:val="en-US"/>
+        </w:rPr>
+        <w:t>2</w:t>
+      </w:r>
+      <w:r>
+        <w:rPr>
+          <w:rFonts w:ascii="Consolas" w:eastAsia="Times New Roman" w:hAnsi="Consolas" w:cs="Times New Roman"/>
+          <w:color w:val="CCCCCC"/>
+          <w:sz w:val="20"/>
+          <w:szCs w:val="17"/>
+          <w:lang w:val="en-US"/>
+        </w:rPr>
+        <w:t>;</w:t>
+      </w:r>
+    </w:p>
+    <w:p>
+      <w:pPr>
+        <w:shd w:val="clear" w:color="auto" w:fill="1F1F1F"/>
+        <w:spacing w:after="0" w:line="228" w:lineRule="atLeast"/>
+        <w:rPr>
+          <w:rFonts w:ascii="Consolas" w:eastAsia="Times New Roman" w:hAnsi="Consolas" w:cs="Times New Roman"/>
+          <w:color w:val="CCCCCC"/>
+          <w:sz w:val="20"/>
+          <w:szCs w:val="17"/>
+          <w:lang w:val="en-US"/>
+        </w:rPr>
+      </w:pPr>
+      <w:r>
+        <w:rPr>
+          <w:rFonts w:ascii="Consolas" w:eastAsia="Times New Roman" w:hAnsi="Consolas" w:cs="Times New Roman"/>
+          <w:color w:val="CCCCCC"/>
+          <w:sz w:val="20"/>
+          <w:szCs w:val="17"/>
+          <w:lang w:val="en-US"/>
+        </w:rPr>
+        <w:t>}</w:t>
+      </w:r>
+    </w:p>
+    <w:p>
+      <w:pPr>
+        <w:shd w:val="clear" w:color="auto" w:fill="1F1F1F"/>
+        <w:spacing w:after="0" w:line="228" w:lineRule="atLeast"/>
+        <w:rPr>
+          <w:rFonts w:ascii="Consolas" w:eastAsia="Times New Roman" w:hAnsi="Consolas" w:cs="Times New Roman"/>
+          <w:color w:val="CCCCCC"/>
+          <w:sz w:val="20"/>
+          <w:szCs w:val="17"/>
+          <w:lang w:val="en-US"/>
+        </w:rPr>
+      </w:pPr>
+      <w:proofErr w:type="spellStart"/>
+      <w:proofErr w:type="gramStart"/>
+      <w:r>
+        <w:rPr>
+          <w:rFonts w:ascii="Consolas" w:eastAsia="Times New Roman" w:hAnsi="Consolas" w:cs="Times New Roman"/>
+          <w:color w:val="DCDCAA"/>
+          <w:sz w:val="20"/>
+          <w:szCs w:val="17"/>
+          <w:lang w:val="en-US"/>
+        </w:rPr>
+        <w:t>addTwo</w:t>
+      </w:r>
+      <w:proofErr w:type="spellEnd"/>
+      <w:r>
+        <w:rPr>
+          <w:rFonts w:ascii="Consolas" w:eastAsia="Times New Roman" w:hAnsi="Consolas" w:cs="Times New Roman"/>
+          <w:color w:val="CCCCCC"/>
+          <w:sz w:val="20"/>
+          <w:szCs w:val="17"/>
+          <w:lang w:val="en-US"/>
+        </w:rPr>
+        <w:t>(</w:t>
+      </w:r>
+      <w:proofErr w:type="gramEnd"/>
+      <w:r>
+        <w:rPr>
+          <w:rFonts w:ascii="Consolas" w:eastAsia="Times New Roman" w:hAnsi="Consolas" w:cs="Times New Roman"/>
+          <w:color w:val="B5CEA8"/>
+          <w:sz w:val="20"/>
+          <w:szCs w:val="17"/>
+          <w:lang w:val="en-US"/>
+        </w:rPr>
+        <w:t>5</w:t>
+      </w:r>
+      <w:r>
+        <w:rPr>
+          <w:rFonts w:ascii="Consolas" w:eastAsia="Times New Roman" w:hAnsi="Consolas" w:cs="Times New Roman"/>
+          <w:color w:val="CCCCCC"/>
+          <w:sz w:val="20"/>
+          <w:szCs w:val="17"/>
+          <w:lang w:val="en-US"/>
+        </w:rPr>
+        <w:t>);</w:t>
+      </w:r>
+    </w:p>
+    <w:p>
+      <w:pPr>
+        <w:shd w:val="clear" w:color="auto" w:fill="1F1F1F"/>
+        <w:spacing w:after="0" w:line="228" w:lineRule="atLeast"/>
+        <w:rPr>
+          <w:rFonts w:ascii="Consolas" w:eastAsia="Times New Roman" w:hAnsi="Consolas" w:cs="Times New Roman"/>
+          <w:color w:val="CCCCCC"/>
+          <w:sz w:val="20"/>
+          <w:szCs w:val="17"/>
+          <w:lang w:val="en-US"/>
+        </w:rPr>
+      </w:pPr>
+      <w:proofErr w:type="gramStart"/>
+      <w:r>
+        <w:rPr>
+          <w:rFonts w:ascii="Consolas" w:eastAsia="Times New Roman" w:hAnsi="Consolas" w:cs="Times New Roman"/>
+          <w:color w:val="C586C0"/>
+          <w:sz w:val="20"/>
+          <w:szCs w:val="17"/>
+          <w:lang w:val="en-US"/>
+        </w:rPr>
+        <w:t>export</w:t>
+      </w:r>
+      <w:r>
+        <w:rPr>
+          <w:rFonts w:ascii="Consolas" w:eastAsia="Times New Roman" w:hAnsi="Consolas" w:cs="Times New Roman"/>
+          <w:color w:val="CCCCCC"/>
+          <w:sz w:val="20"/>
+          <w:szCs w:val="17"/>
+          <w:lang w:val="en-US"/>
+        </w:rPr>
+        <w:t>{}</w:t>
+      </w:r>
+      <w:proofErr w:type="gramEnd"/>
+    </w:p>
+    <w:p>
+      <w:pPr>
+        <w:rPr>
+          <w:lang w:val="en-US"/>
+        </w:rPr>
+      </w:pPr>
+      <w:r>
+        <w:rPr>
+          <w:lang w:val="en-US"/>
+        </w:rPr>
+        <w:t xml:space="preserve">in-order to solve this we use number with num which is passed as parameter in the </w:t>
+      </w:r>
+      <w:proofErr w:type="spellStart"/>
+      <w:r>
+        <w:rPr>
+          <w:lang w:val="en-US"/>
+        </w:rPr>
+        <w:t>addTwo</w:t>
+      </w:r>
+      <w:proofErr w:type="spellEnd"/>
+      <w:r>
+        <w:rPr>
+          <w:lang w:val="en-US"/>
+        </w:rPr>
+        <w:t xml:space="preserve"> function name, with this we don’t need to check the function type.</w:t>
+      </w:r>
+    </w:p>
+    <w:p>
+      <w:pPr>
+        <w:shd w:val="clear" w:color="auto" w:fill="1F1F1F"/>
+        <w:spacing w:after="0" w:line="228" w:lineRule="atLeast"/>
+        <w:rPr>
+          <w:rFonts w:ascii="Consolas" w:eastAsia="Times New Roman" w:hAnsi="Consolas" w:cs="Times New Roman"/>
+          <w:color w:val="CCCCCC"/>
+          <w:sz w:val="20"/>
+          <w:szCs w:val="17"/>
+          <w:lang w:val="en-US"/>
+        </w:rPr>
+      </w:pPr>
+      <w:proofErr w:type="gramStart"/>
+      <w:r>
+        <w:rPr>
+          <w:rFonts w:ascii="Consolas" w:eastAsia="Times New Roman" w:hAnsi="Consolas" w:cs="Times New Roman"/>
+          <w:color w:val="569CD6"/>
+          <w:sz w:val="20"/>
+          <w:szCs w:val="17"/>
+          <w:lang w:val="en-US"/>
+        </w:rPr>
+        <w:t>function</w:t>
+      </w:r>
+      <w:proofErr w:type="gramEnd"/>
+      <w:r>
+        <w:rPr>
+          <w:rFonts w:ascii="Consolas" w:eastAsia="Times New Roman" w:hAnsi="Consolas" w:cs="Times New Roman"/>
+          <w:color w:val="CCCCCC"/>
+          <w:sz w:val="20"/>
+          <w:szCs w:val="17"/>
+          <w:lang w:val="en-US"/>
+        </w:rPr>
+        <w:t xml:space="preserve"> </w:t>
+      </w:r>
+      <w:proofErr w:type="spellStart"/>
+      <w:r>
+        <w:rPr>
+          <w:rFonts w:ascii="Consolas" w:eastAsia="Times New Roman" w:hAnsi="Consolas" w:cs="Times New Roman"/>
+          <w:color w:val="DCDCAA"/>
+          <w:sz w:val="20"/>
+          <w:szCs w:val="17"/>
+          <w:lang w:val="en-US"/>
+        </w:rPr>
+        <w:t>addTwo</w:t>
+      </w:r>
+      <w:proofErr w:type="spellEnd"/>
+      <w:r>
+        <w:rPr>
+          <w:rFonts w:ascii="Consolas" w:eastAsia="Times New Roman" w:hAnsi="Consolas" w:cs="Times New Roman"/>
+          <w:color w:val="CCCCCC"/>
+          <w:sz w:val="20"/>
+          <w:szCs w:val="17"/>
+          <w:lang w:val="en-US"/>
+        </w:rPr>
+        <w:t>(</w:t>
+      </w:r>
+      <w:r>
+        <w:rPr>
+          <w:rFonts w:ascii="Consolas" w:eastAsia="Times New Roman" w:hAnsi="Consolas" w:cs="Times New Roman"/>
+          <w:color w:val="9CDCFE"/>
+          <w:sz w:val="20"/>
+          <w:szCs w:val="17"/>
+          <w:lang w:val="en-US"/>
+        </w:rPr>
+        <w:t>num</w:t>
+      </w:r>
+      <w:r>
+        <w:rPr>
+          <w:rFonts w:ascii="Consolas" w:eastAsia="Times New Roman" w:hAnsi="Consolas" w:cs="Times New Roman"/>
+          <w:color w:val="D4D4D4"/>
+          <w:sz w:val="20"/>
+          <w:szCs w:val="17"/>
+          <w:lang w:val="en-US"/>
+        </w:rPr>
+        <w:t>:</w:t>
+      </w:r>
+      <w:r>
+        <w:rPr>
+          <w:rFonts w:ascii="Consolas" w:eastAsia="Times New Roman" w:hAnsi="Consolas" w:cs="Times New Roman"/>
+          <w:color w:val="CCCCCC"/>
+          <w:sz w:val="20"/>
+          <w:szCs w:val="17"/>
+          <w:lang w:val="en-US"/>
+        </w:rPr>
+        <w:t xml:space="preserve"> </w:t>
+      </w:r>
+      <w:r>
+        <w:rPr>
+          <w:rFonts w:ascii="Consolas" w:eastAsia="Times New Roman" w:hAnsi="Consolas" w:cs="Times New Roman"/>
+          <w:color w:val="4EC9B0"/>
+          <w:sz w:val="20"/>
+          <w:szCs w:val="17"/>
+          <w:lang w:val="en-US"/>
+        </w:rPr>
+        <w:t>number</w:t>
+      </w:r>
+      <w:r>
+        <w:rPr>
+          <w:rFonts w:ascii="Consolas" w:eastAsia="Times New Roman" w:hAnsi="Consolas" w:cs="Times New Roman"/>
+          <w:color w:val="CCCCCC"/>
+          <w:sz w:val="20"/>
+          <w:szCs w:val="17"/>
+          <w:lang w:val="en-US"/>
+        </w:rPr>
+        <w:t>){</w:t>
+      </w:r>
+    </w:p>
+    <w:p>
+      <w:pPr>
+        <w:shd w:val="clear" w:color="auto" w:fill="1F1F1F"/>
+        <w:spacing w:after="0" w:line="228" w:lineRule="atLeast"/>
+        <w:rPr>
+          <w:rFonts w:ascii="Consolas" w:eastAsia="Times New Roman" w:hAnsi="Consolas" w:cs="Times New Roman"/>
+          <w:color w:val="CCCCCC"/>
+          <w:sz w:val="20"/>
+          <w:szCs w:val="17"/>
+          <w:lang w:val="en-US"/>
+        </w:rPr>
+      </w:pPr>
+      <w:r>
+        <w:rPr>
+          <w:rFonts w:ascii="Consolas" w:eastAsia="Times New Roman" w:hAnsi="Consolas" w:cs="Times New Roman"/>
+          <w:color w:val="6A9955"/>
+          <w:sz w:val="20"/>
+          <w:szCs w:val="17"/>
+          <w:lang w:val="en-US"/>
+        </w:rPr>
+        <w:t xml:space="preserve">// function </w:t>
+      </w:r>
+      <w:proofErr w:type="spellStart"/>
+      <w:proofErr w:type="gramStart"/>
+      <w:r>
+        <w:rPr>
+          <w:rFonts w:ascii="Consolas" w:eastAsia="Times New Roman" w:hAnsi="Consolas" w:cs="Times New Roman"/>
+          <w:color w:val="6A9955"/>
+          <w:sz w:val="20"/>
+          <w:szCs w:val="17"/>
+          <w:lang w:val="en-US"/>
+        </w:rPr>
+        <w:t>addTwo</w:t>
+      </w:r>
+      <w:proofErr w:type="spellEnd"/>
+      <w:r>
+        <w:rPr>
+          <w:rFonts w:ascii="Consolas" w:eastAsia="Times New Roman" w:hAnsi="Consolas" w:cs="Times New Roman"/>
+          <w:color w:val="6A9955"/>
+          <w:sz w:val="20"/>
+          <w:szCs w:val="17"/>
+          <w:lang w:val="en-US"/>
+        </w:rPr>
+        <w:t>(</w:t>
+      </w:r>
+      <w:proofErr w:type="gramEnd"/>
+      <w:r>
+        <w:rPr>
+          <w:rFonts w:ascii="Consolas" w:eastAsia="Times New Roman" w:hAnsi="Consolas" w:cs="Times New Roman"/>
+          <w:color w:val="6A9955"/>
+          <w:sz w:val="20"/>
+          <w:szCs w:val="17"/>
+          <w:lang w:val="en-US"/>
+        </w:rPr>
+        <w:t>num){</w:t>
+      </w:r>
+    </w:p>
+    <w:p>
+      <w:pPr>
+        <w:shd w:val="clear" w:color="auto" w:fill="1F1F1F"/>
+        <w:spacing w:after="0" w:line="228" w:lineRule="atLeast"/>
+        <w:rPr>
+          <w:rFonts w:ascii="Consolas" w:eastAsia="Times New Roman" w:hAnsi="Consolas" w:cs="Times New Roman"/>
+          <w:color w:val="CCCCCC"/>
+          <w:sz w:val="20"/>
+          <w:szCs w:val="17"/>
+          <w:lang w:val="en-US"/>
+        </w:rPr>
+      </w:pPr>
+      <w:r>
+        <w:rPr>
+          <w:rFonts w:ascii="Consolas" w:eastAsia="Times New Roman" w:hAnsi="Consolas" w:cs="Times New Roman"/>
+          <w:color w:val="CCCCCC"/>
+          <w:sz w:val="20"/>
+          <w:szCs w:val="17"/>
+          <w:lang w:val="en-US"/>
+        </w:rPr>
+        <w:t xml:space="preserve">    </w:t>
+      </w:r>
+      <w:r>
+        <w:rPr>
+          <w:rFonts w:ascii="Consolas" w:eastAsia="Times New Roman" w:hAnsi="Consolas" w:cs="Times New Roman"/>
+          <w:color w:val="6A9955"/>
+          <w:sz w:val="20"/>
+          <w:szCs w:val="17"/>
+          <w:lang w:val="en-US"/>
+        </w:rPr>
+        <w:t xml:space="preserve">// </w:t>
+      </w:r>
+      <w:proofErr w:type="spellStart"/>
+      <w:r>
+        <w:rPr>
+          <w:rFonts w:ascii="Consolas" w:eastAsia="Times New Roman" w:hAnsi="Consolas" w:cs="Times New Roman"/>
+          <w:color w:val="6A9955"/>
+          <w:sz w:val="20"/>
+          <w:szCs w:val="17"/>
+          <w:lang w:val="en-US"/>
+        </w:rPr>
+        <w:t>nums.toUpperCase</w:t>
+      </w:r>
+      <w:proofErr w:type="spellEnd"/>
+      <w:r>
+        <w:rPr>
+          <w:rFonts w:ascii="Consolas" w:eastAsia="Times New Roman" w:hAnsi="Consolas" w:cs="Times New Roman"/>
+          <w:color w:val="6A9955"/>
+          <w:sz w:val="20"/>
+          <w:szCs w:val="17"/>
+          <w:lang w:val="en-US"/>
+        </w:rPr>
+        <w:t>;</w:t>
+      </w:r>
+    </w:p>
+    <w:p>
+      <w:pPr>
+        <w:shd w:val="clear" w:color="auto" w:fill="1F1F1F"/>
+        <w:spacing w:after="0" w:line="228" w:lineRule="atLeast"/>
+        <w:rPr>
+          <w:rFonts w:ascii="Consolas" w:eastAsia="Times New Roman" w:hAnsi="Consolas" w:cs="Times New Roman"/>
+          <w:color w:val="CCCCCC"/>
+          <w:sz w:val="20"/>
+          <w:szCs w:val="17"/>
+          <w:lang w:val="en-US"/>
+        </w:rPr>
+      </w:pPr>
+      <w:r>
+        <w:rPr>
+          <w:rFonts w:ascii="Consolas" w:eastAsia="Times New Roman" w:hAnsi="Consolas" w:cs="Times New Roman"/>
+          <w:color w:val="CCCCCC"/>
+          <w:sz w:val="20"/>
+          <w:szCs w:val="17"/>
+          <w:lang w:val="en-US"/>
+        </w:rPr>
+        <w:t xml:space="preserve">    </w:t>
+      </w:r>
+      <w:proofErr w:type="gramStart"/>
+      <w:r>
+        <w:rPr>
+          <w:rFonts w:ascii="Consolas" w:eastAsia="Times New Roman" w:hAnsi="Consolas" w:cs="Times New Roman"/>
+          <w:color w:val="C586C0"/>
+          <w:sz w:val="20"/>
+          <w:szCs w:val="17"/>
+          <w:lang w:val="en-US"/>
+        </w:rPr>
+        <w:t>return</w:t>
+      </w:r>
+      <w:proofErr w:type="gramEnd"/>
+      <w:r>
+        <w:rPr>
+          <w:rFonts w:ascii="Consolas" w:eastAsia="Times New Roman" w:hAnsi="Consolas" w:cs="Times New Roman"/>
+          <w:color w:val="CCCCCC"/>
+          <w:sz w:val="20"/>
+          <w:szCs w:val="17"/>
+          <w:lang w:val="en-US"/>
+        </w:rPr>
+        <w:t xml:space="preserve"> </w:t>
+      </w:r>
+      <w:r>
+        <w:rPr>
+          <w:rFonts w:ascii="Consolas" w:eastAsia="Times New Roman" w:hAnsi="Consolas" w:cs="Times New Roman"/>
+          <w:color w:val="9CDCFE"/>
+          <w:sz w:val="20"/>
+          <w:szCs w:val="17"/>
+          <w:lang w:val="en-US"/>
+        </w:rPr>
+        <w:t>num</w:t>
+      </w:r>
+      <w:r>
+        <w:rPr>
+          <w:rFonts w:ascii="Consolas" w:eastAsia="Times New Roman" w:hAnsi="Consolas" w:cs="Times New Roman"/>
+          <w:color w:val="CCCCCC"/>
+          <w:sz w:val="20"/>
+          <w:szCs w:val="17"/>
+          <w:lang w:val="en-US"/>
+        </w:rPr>
+        <w:t xml:space="preserve"> </w:t>
+      </w:r>
+      <w:r>
+        <w:rPr>
+          <w:rFonts w:ascii="Consolas" w:eastAsia="Times New Roman" w:hAnsi="Consolas" w:cs="Times New Roman"/>
+          <w:color w:val="D4D4D4"/>
+          <w:sz w:val="20"/>
+          <w:szCs w:val="17"/>
+          <w:lang w:val="en-US"/>
+        </w:rPr>
+        <w:t>+</w:t>
+      </w:r>
+      <w:r>
+        <w:rPr>
+          <w:rFonts w:ascii="Consolas" w:eastAsia="Times New Roman" w:hAnsi="Consolas" w:cs="Times New Roman"/>
+          <w:color w:val="B5CEA8"/>
+          <w:sz w:val="20"/>
+          <w:szCs w:val="17"/>
+          <w:lang w:val="en-US"/>
+        </w:rPr>
+        <w:t>2</w:t>
+      </w:r>
+      <w:r>
+        <w:rPr>
+          <w:rFonts w:ascii="Consolas" w:eastAsia="Times New Roman" w:hAnsi="Consolas" w:cs="Times New Roman"/>
+          <w:color w:val="CCCCCC"/>
+          <w:sz w:val="20"/>
+          <w:szCs w:val="17"/>
+          <w:lang w:val="en-US"/>
+        </w:rPr>
+        <w:t>;</w:t>
+      </w:r>
+    </w:p>
+    <w:p>
+      <w:pPr>
+        <w:shd w:val="clear" w:color="auto" w:fill="1F1F1F"/>
+        <w:spacing w:after="0" w:line="228" w:lineRule="atLeast"/>
+        <w:rPr>
+          <w:rFonts w:ascii="Consolas" w:eastAsia="Times New Roman" w:hAnsi="Consolas" w:cs="Times New Roman"/>
+          <w:color w:val="CCCCCC"/>
+          <w:sz w:val="20"/>
+          <w:szCs w:val="17"/>
+          <w:lang w:val="en-US"/>
+        </w:rPr>
+      </w:pPr>
+      <w:r>
+        <w:rPr>
+          <w:rFonts w:ascii="Consolas" w:eastAsia="Times New Roman" w:hAnsi="Consolas" w:cs="Times New Roman"/>
+          <w:color w:val="CCCCCC"/>
+          <w:sz w:val="20"/>
+          <w:szCs w:val="17"/>
+          <w:lang w:val="en-US"/>
+        </w:rPr>
+        <w:t>}</w:t>
+      </w:r>
+    </w:p>
+    <w:p>
+      <w:pPr>
+        <w:shd w:val="clear" w:color="auto" w:fill="1F1F1F"/>
+        <w:spacing w:after="0" w:line="228" w:lineRule="atLeast"/>
+        <w:rPr>
+          <w:rFonts w:ascii="Consolas" w:eastAsia="Times New Roman" w:hAnsi="Consolas" w:cs="Times New Roman"/>
+          <w:color w:val="CCCCCC"/>
+          <w:sz w:val="20"/>
+          <w:szCs w:val="17"/>
+          <w:lang w:val="en-US"/>
+        </w:rPr>
+      </w:pPr>
+    </w:p>
+    <w:p>
+      <w:pPr>
+        <w:shd w:val="clear" w:color="auto" w:fill="1F1F1F"/>
+        <w:spacing w:after="0" w:line="228" w:lineRule="atLeast"/>
+        <w:rPr>
+          <w:rFonts w:ascii="Consolas" w:eastAsia="Times New Roman" w:hAnsi="Consolas" w:cs="Times New Roman"/>
+          <w:color w:val="CCCCCC"/>
+          <w:sz w:val="20"/>
+          <w:szCs w:val="17"/>
+          <w:lang w:val="en-US"/>
+        </w:rPr>
+      </w:pPr>
+      <w:proofErr w:type="gramStart"/>
+      <w:r>
+        <w:rPr>
+          <w:rFonts w:ascii="Consolas" w:eastAsia="Times New Roman" w:hAnsi="Consolas" w:cs="Times New Roman"/>
+          <w:color w:val="569CD6"/>
+          <w:sz w:val="20"/>
+          <w:szCs w:val="17"/>
+          <w:lang w:val="en-US"/>
+        </w:rPr>
+        <w:t>function</w:t>
+      </w:r>
+      <w:proofErr w:type="gramEnd"/>
+      <w:r>
+        <w:rPr>
+          <w:rFonts w:ascii="Consolas" w:eastAsia="Times New Roman" w:hAnsi="Consolas" w:cs="Times New Roman"/>
+          <w:color w:val="CCCCCC"/>
+          <w:sz w:val="20"/>
+          <w:szCs w:val="17"/>
+          <w:lang w:val="en-US"/>
+        </w:rPr>
+        <w:t xml:space="preserve"> </w:t>
+      </w:r>
+      <w:proofErr w:type="spellStart"/>
+      <w:r>
+        <w:rPr>
+          <w:rFonts w:ascii="Consolas" w:eastAsia="Times New Roman" w:hAnsi="Consolas" w:cs="Times New Roman"/>
+          <w:color w:val="DCDCAA"/>
+          <w:sz w:val="20"/>
+          <w:szCs w:val="17"/>
+          <w:lang w:val="en-US"/>
+        </w:rPr>
+        <w:t>getUpper</w:t>
+      </w:r>
+      <w:proofErr w:type="spellEnd"/>
+      <w:r>
+        <w:rPr>
+          <w:rFonts w:ascii="Consolas" w:eastAsia="Times New Roman" w:hAnsi="Consolas" w:cs="Times New Roman"/>
+          <w:color w:val="CCCCCC"/>
+          <w:sz w:val="20"/>
+          <w:szCs w:val="17"/>
+          <w:lang w:val="en-US"/>
+        </w:rPr>
+        <w:t>(</w:t>
+      </w:r>
+      <w:proofErr w:type="spellStart"/>
+      <w:r>
+        <w:rPr>
+          <w:rFonts w:ascii="Consolas" w:eastAsia="Times New Roman" w:hAnsi="Consolas" w:cs="Times New Roman"/>
+          <w:color w:val="9CDCFE"/>
+          <w:sz w:val="20"/>
+          <w:szCs w:val="17"/>
+          <w:lang w:val="en-US"/>
+        </w:rPr>
+        <w:t>val</w:t>
+      </w:r>
+      <w:proofErr w:type="spellEnd"/>
+      <w:r>
+        <w:rPr>
+          <w:rFonts w:ascii="Consolas" w:eastAsia="Times New Roman" w:hAnsi="Consolas" w:cs="Times New Roman"/>
+          <w:color w:val="D4D4D4"/>
+          <w:sz w:val="20"/>
+          <w:szCs w:val="17"/>
+          <w:lang w:val="en-US"/>
+        </w:rPr>
+        <w:t>:</w:t>
+      </w:r>
+      <w:r>
+        <w:rPr>
+          <w:rFonts w:ascii="Consolas" w:eastAsia="Times New Roman" w:hAnsi="Consolas" w:cs="Times New Roman"/>
+          <w:color w:val="CCCCCC"/>
+          <w:sz w:val="20"/>
+          <w:szCs w:val="17"/>
+          <w:lang w:val="en-US"/>
+        </w:rPr>
+        <w:t xml:space="preserve"> </w:t>
+      </w:r>
+      <w:r>
+        <w:rPr>
+          <w:rFonts w:ascii="Consolas" w:eastAsia="Times New Roman" w:hAnsi="Consolas" w:cs="Times New Roman"/>
+          <w:color w:val="4EC9B0"/>
+          <w:sz w:val="20"/>
+          <w:szCs w:val="17"/>
+          <w:lang w:val="en-US"/>
+        </w:rPr>
+        <w:t>String</w:t>
+      </w:r>
+      <w:r>
+        <w:rPr>
+          <w:rFonts w:ascii="Consolas" w:eastAsia="Times New Roman" w:hAnsi="Consolas" w:cs="Times New Roman"/>
+          <w:color w:val="CCCCCC"/>
+          <w:sz w:val="20"/>
+          <w:szCs w:val="17"/>
+          <w:lang w:val="en-US"/>
+        </w:rPr>
+        <w:t>){</w:t>
+      </w:r>
+    </w:p>
+    <w:p>
+      <w:pPr>
+        <w:shd w:val="clear" w:color="auto" w:fill="1F1F1F"/>
+        <w:spacing w:after="0" w:line="228" w:lineRule="atLeast"/>
+        <w:rPr>
+          <w:rFonts w:ascii="Consolas" w:eastAsia="Times New Roman" w:hAnsi="Consolas" w:cs="Times New Roman"/>
+          <w:color w:val="CCCCCC"/>
+          <w:sz w:val="20"/>
+          <w:szCs w:val="17"/>
+          <w:lang w:val="en-US"/>
+        </w:rPr>
+      </w:pPr>
+      <w:r>
+        <w:rPr>
+          <w:rFonts w:ascii="Consolas" w:eastAsia="Times New Roman" w:hAnsi="Consolas" w:cs="Times New Roman"/>
+          <w:color w:val="CCCCCC"/>
+          <w:sz w:val="20"/>
+          <w:szCs w:val="17"/>
+          <w:lang w:val="en-US"/>
+        </w:rPr>
+        <w:t xml:space="preserve">    </w:t>
+      </w:r>
+      <w:proofErr w:type="gramStart"/>
+      <w:r>
+        <w:rPr>
+          <w:rFonts w:ascii="Consolas" w:eastAsia="Times New Roman" w:hAnsi="Consolas" w:cs="Times New Roman"/>
+          <w:color w:val="C586C0"/>
+          <w:sz w:val="20"/>
+          <w:szCs w:val="17"/>
+          <w:lang w:val="en-US"/>
+        </w:rPr>
+        <w:t>return</w:t>
+      </w:r>
+      <w:proofErr w:type="gramEnd"/>
+      <w:r>
+        <w:rPr>
+          <w:rFonts w:ascii="Consolas" w:eastAsia="Times New Roman" w:hAnsi="Consolas" w:cs="Times New Roman"/>
+          <w:color w:val="CCCCCC"/>
+          <w:sz w:val="20"/>
+          <w:szCs w:val="17"/>
+          <w:lang w:val="en-US"/>
+        </w:rPr>
+        <w:t xml:space="preserve"> </w:t>
+      </w:r>
+      <w:proofErr w:type="spellStart"/>
+      <w:r>
+        <w:rPr>
+          <w:rFonts w:ascii="Consolas" w:eastAsia="Times New Roman" w:hAnsi="Consolas" w:cs="Times New Roman"/>
+          <w:color w:val="9CDCFE"/>
+          <w:sz w:val="20"/>
+          <w:szCs w:val="17"/>
+          <w:lang w:val="en-US"/>
+        </w:rPr>
+        <w:t>val</w:t>
+      </w:r>
+      <w:r>
+        <w:rPr>
+          <w:rFonts w:ascii="Consolas" w:eastAsia="Times New Roman" w:hAnsi="Consolas" w:cs="Times New Roman"/>
+          <w:color w:val="CCCCCC"/>
+          <w:sz w:val="20"/>
+          <w:szCs w:val="17"/>
+          <w:lang w:val="en-US"/>
+        </w:rPr>
+        <w:t>.</w:t>
+      </w:r>
+      <w:r>
+        <w:rPr>
+          <w:rFonts w:ascii="Consolas" w:eastAsia="Times New Roman" w:hAnsi="Consolas" w:cs="Times New Roman"/>
+          <w:color w:val="DCDCAA"/>
+          <w:sz w:val="20"/>
+          <w:szCs w:val="17"/>
+          <w:lang w:val="en-US"/>
+        </w:rPr>
+        <w:t>toUpperCase</w:t>
+      </w:r>
+      <w:proofErr w:type="spellEnd"/>
+      <w:r>
+        <w:rPr>
+          <w:rFonts w:ascii="Consolas" w:eastAsia="Times New Roman" w:hAnsi="Consolas" w:cs="Times New Roman"/>
+          <w:color w:val="CCCCCC"/>
+          <w:sz w:val="20"/>
+          <w:szCs w:val="17"/>
+          <w:lang w:val="en-US"/>
+        </w:rPr>
+        <w:t>();</w:t>
+      </w:r>
+    </w:p>
+    <w:p>
+      <w:pPr>
+        <w:shd w:val="clear" w:color="auto" w:fill="1F1F1F"/>
+        <w:spacing w:after="0" w:line="228" w:lineRule="atLeast"/>
+        <w:rPr>
+          <w:rFonts w:ascii="Consolas" w:eastAsia="Times New Roman" w:hAnsi="Consolas" w:cs="Times New Roman"/>
+          <w:color w:val="CCCCCC"/>
+          <w:sz w:val="20"/>
+          <w:szCs w:val="17"/>
+          <w:lang w:val="en-US"/>
+        </w:rPr>
+      </w:pPr>
+    </w:p>
+    <w:p>
+      <w:pPr>
+        <w:shd w:val="clear" w:color="auto" w:fill="1F1F1F"/>
+        <w:spacing w:after="0" w:line="228" w:lineRule="atLeast"/>
+        <w:rPr>
+          <w:rFonts w:ascii="Consolas" w:eastAsia="Times New Roman" w:hAnsi="Consolas" w:cs="Times New Roman"/>
+          <w:color w:val="CCCCCC"/>
+          <w:sz w:val="20"/>
+          <w:szCs w:val="17"/>
+          <w:lang w:val="en-US"/>
+        </w:rPr>
+      </w:pPr>
+      <w:r>
+        <w:rPr>
+          <w:rFonts w:ascii="Consolas" w:eastAsia="Times New Roman" w:hAnsi="Consolas" w:cs="Times New Roman"/>
+          <w:color w:val="CCCCCC"/>
+          <w:sz w:val="20"/>
+          <w:szCs w:val="17"/>
+          <w:lang w:val="en-US"/>
+        </w:rPr>
+        <w:t>}</w:t>
+      </w:r>
+    </w:p>
+    <w:p>
+      <w:pPr>
+        <w:shd w:val="clear" w:color="auto" w:fill="1F1F1F"/>
+        <w:spacing w:after="0" w:line="228" w:lineRule="atLeast"/>
+        <w:rPr>
+          <w:rFonts w:ascii="Consolas" w:eastAsia="Times New Roman" w:hAnsi="Consolas" w:cs="Times New Roman"/>
+          <w:color w:val="CCCCCC"/>
+          <w:sz w:val="20"/>
+          <w:szCs w:val="17"/>
+          <w:lang w:val="en-US"/>
+        </w:rPr>
+      </w:pPr>
+    </w:p>
+    <w:p>
+      <w:pPr>
+        <w:shd w:val="clear" w:color="auto" w:fill="1F1F1F"/>
+        <w:spacing w:after="0" w:line="228" w:lineRule="atLeast"/>
+        <w:rPr>
+          <w:rFonts w:ascii="Consolas" w:eastAsia="Times New Roman" w:hAnsi="Consolas" w:cs="Times New Roman"/>
+          <w:color w:val="CCCCCC"/>
+          <w:sz w:val="20"/>
+          <w:szCs w:val="17"/>
+          <w:lang w:val="en-US"/>
+        </w:rPr>
+      </w:pPr>
+      <w:proofErr w:type="gramStart"/>
+      <w:r>
+        <w:rPr>
+          <w:rFonts w:ascii="Consolas" w:eastAsia="Times New Roman" w:hAnsi="Consolas" w:cs="Times New Roman"/>
+          <w:color w:val="569CD6"/>
+          <w:sz w:val="20"/>
+          <w:szCs w:val="17"/>
+          <w:lang w:val="en-US"/>
+        </w:rPr>
+        <w:t>function</w:t>
+      </w:r>
+      <w:proofErr w:type="gramEnd"/>
+      <w:r>
+        <w:rPr>
+          <w:rFonts w:ascii="Consolas" w:eastAsia="Times New Roman" w:hAnsi="Consolas" w:cs="Times New Roman"/>
+          <w:color w:val="CCCCCC"/>
+          <w:sz w:val="20"/>
+          <w:szCs w:val="17"/>
+          <w:lang w:val="en-US"/>
+        </w:rPr>
+        <w:t xml:space="preserve"> </w:t>
+      </w:r>
+      <w:proofErr w:type="spellStart"/>
+      <w:r>
+        <w:rPr>
+          <w:rFonts w:ascii="Consolas" w:eastAsia="Times New Roman" w:hAnsi="Consolas" w:cs="Times New Roman"/>
+          <w:color w:val="DCDCAA"/>
+          <w:sz w:val="20"/>
+          <w:szCs w:val="17"/>
+          <w:lang w:val="en-US"/>
+        </w:rPr>
+        <w:t>signUpUser</w:t>
+      </w:r>
+      <w:proofErr w:type="spellEnd"/>
+      <w:r>
+        <w:rPr>
+          <w:rFonts w:ascii="Consolas" w:eastAsia="Times New Roman" w:hAnsi="Consolas" w:cs="Times New Roman"/>
+          <w:color w:val="CCCCCC"/>
+          <w:sz w:val="20"/>
+          <w:szCs w:val="17"/>
+          <w:lang w:val="en-US"/>
+        </w:rPr>
+        <w:t>(</w:t>
+      </w:r>
+      <w:r>
+        <w:rPr>
+          <w:rFonts w:ascii="Consolas" w:eastAsia="Times New Roman" w:hAnsi="Consolas" w:cs="Times New Roman"/>
+          <w:color w:val="9CDCFE"/>
+          <w:sz w:val="20"/>
+          <w:szCs w:val="17"/>
+          <w:lang w:val="en-US"/>
+        </w:rPr>
+        <w:t>name</w:t>
+      </w:r>
+      <w:r>
+        <w:rPr>
+          <w:rFonts w:ascii="Consolas" w:eastAsia="Times New Roman" w:hAnsi="Consolas" w:cs="Times New Roman"/>
+          <w:color w:val="D4D4D4"/>
+          <w:sz w:val="20"/>
+          <w:szCs w:val="17"/>
+          <w:lang w:val="en-US"/>
+        </w:rPr>
+        <w:t>:</w:t>
+      </w:r>
+      <w:r>
+        <w:rPr>
+          <w:rFonts w:ascii="Consolas" w:eastAsia="Times New Roman" w:hAnsi="Consolas" w:cs="Times New Roman"/>
+          <w:color w:val="CCCCCC"/>
+          <w:sz w:val="20"/>
+          <w:szCs w:val="17"/>
+          <w:lang w:val="en-US"/>
+        </w:rPr>
+        <w:t xml:space="preserve"> </w:t>
+      </w:r>
+      <w:r>
+        <w:rPr>
+          <w:rFonts w:ascii="Consolas" w:eastAsia="Times New Roman" w:hAnsi="Consolas" w:cs="Times New Roman"/>
+          <w:color w:val="4EC9B0"/>
+          <w:sz w:val="20"/>
+          <w:szCs w:val="17"/>
+          <w:lang w:val="en-US"/>
+        </w:rPr>
+        <w:t>String</w:t>
+      </w:r>
+      <w:r>
+        <w:rPr>
+          <w:rFonts w:ascii="Consolas" w:eastAsia="Times New Roman" w:hAnsi="Consolas" w:cs="Times New Roman"/>
+          <w:color w:val="CCCCCC"/>
+          <w:sz w:val="20"/>
+          <w:szCs w:val="17"/>
+          <w:lang w:val="en-US"/>
+        </w:rPr>
+        <w:t xml:space="preserve">, </w:t>
+      </w:r>
+      <w:r>
+        <w:rPr>
+          <w:rFonts w:ascii="Consolas" w:eastAsia="Times New Roman" w:hAnsi="Consolas" w:cs="Times New Roman"/>
+          <w:color w:val="9CDCFE"/>
+          <w:sz w:val="20"/>
+          <w:szCs w:val="17"/>
+          <w:lang w:val="en-US"/>
+        </w:rPr>
+        <w:t>email</w:t>
+      </w:r>
+      <w:r>
+        <w:rPr>
+          <w:rFonts w:ascii="Consolas" w:eastAsia="Times New Roman" w:hAnsi="Consolas" w:cs="Times New Roman"/>
+          <w:color w:val="D4D4D4"/>
+          <w:sz w:val="20"/>
+          <w:szCs w:val="17"/>
+          <w:lang w:val="en-US"/>
+        </w:rPr>
+        <w:t>:</w:t>
+      </w:r>
+      <w:r>
+        <w:rPr>
+          <w:rFonts w:ascii="Consolas" w:eastAsia="Times New Roman" w:hAnsi="Consolas" w:cs="Times New Roman"/>
+          <w:color w:val="CCCCCC"/>
+          <w:sz w:val="20"/>
+          <w:szCs w:val="17"/>
+          <w:lang w:val="en-US"/>
+        </w:rPr>
+        <w:t xml:space="preserve"> </w:t>
+      </w:r>
+      <w:r>
+        <w:rPr>
+          <w:rFonts w:ascii="Consolas" w:eastAsia="Times New Roman" w:hAnsi="Consolas" w:cs="Times New Roman"/>
+          <w:color w:val="4EC9B0"/>
+          <w:sz w:val="20"/>
+          <w:szCs w:val="17"/>
+          <w:lang w:val="en-US"/>
+        </w:rPr>
+        <w:t>String</w:t>
+      </w:r>
+      <w:r>
+        <w:rPr>
+          <w:rFonts w:ascii="Consolas" w:eastAsia="Times New Roman" w:hAnsi="Consolas" w:cs="Times New Roman"/>
+          <w:color w:val="CCCCCC"/>
+          <w:sz w:val="20"/>
+          <w:szCs w:val="17"/>
+          <w:lang w:val="en-US"/>
+        </w:rPr>
+        <w:t xml:space="preserve">, </w:t>
+      </w:r>
+      <w:proofErr w:type="spellStart"/>
+      <w:r>
+        <w:rPr>
+          <w:rFonts w:ascii="Consolas" w:eastAsia="Times New Roman" w:hAnsi="Consolas" w:cs="Times New Roman"/>
+          <w:color w:val="9CDCFE"/>
+          <w:sz w:val="20"/>
+          <w:szCs w:val="17"/>
+          <w:lang w:val="en-US"/>
+        </w:rPr>
+        <w:t>isPaid</w:t>
+      </w:r>
+      <w:proofErr w:type="spellEnd"/>
+      <w:r>
+        <w:rPr>
+          <w:rFonts w:ascii="Consolas" w:eastAsia="Times New Roman" w:hAnsi="Consolas" w:cs="Times New Roman"/>
+          <w:color w:val="D4D4D4"/>
+          <w:sz w:val="20"/>
+          <w:szCs w:val="17"/>
+          <w:lang w:val="en-US"/>
+        </w:rPr>
+        <w:t>:</w:t>
+      </w:r>
+      <w:r>
+        <w:rPr>
+          <w:rFonts w:ascii="Consolas" w:eastAsia="Times New Roman" w:hAnsi="Consolas" w:cs="Times New Roman"/>
+          <w:color w:val="CCCCCC"/>
+          <w:sz w:val="20"/>
+          <w:szCs w:val="17"/>
+          <w:lang w:val="en-US"/>
+        </w:rPr>
+        <w:t xml:space="preserve"> </w:t>
+      </w:r>
+      <w:proofErr w:type="spellStart"/>
+      <w:r>
+        <w:rPr>
+          <w:rFonts w:ascii="Consolas" w:eastAsia="Times New Roman" w:hAnsi="Consolas" w:cs="Times New Roman"/>
+          <w:color w:val="4EC9B0"/>
+          <w:sz w:val="20"/>
+          <w:szCs w:val="17"/>
+          <w:lang w:val="en-US"/>
+        </w:rPr>
+        <w:t>boolean</w:t>
+      </w:r>
+      <w:proofErr w:type="spellEnd"/>
+      <w:r>
+        <w:rPr>
+          <w:rFonts w:ascii="Consolas" w:eastAsia="Times New Roman" w:hAnsi="Consolas" w:cs="Times New Roman"/>
+          <w:color w:val="CCCCCC"/>
+          <w:sz w:val="20"/>
+          <w:szCs w:val="17"/>
+          <w:lang w:val="en-US"/>
+        </w:rPr>
+        <w:t>){</w:t>
+      </w:r>
+    </w:p>
+    <w:p>
+      <w:pPr>
+        <w:shd w:val="clear" w:color="auto" w:fill="1F1F1F"/>
+        <w:spacing w:after="0" w:line="228" w:lineRule="atLeast"/>
+        <w:rPr>
+          <w:rFonts w:ascii="Consolas" w:eastAsia="Times New Roman" w:hAnsi="Consolas" w:cs="Times New Roman"/>
+          <w:color w:val="CCCCCC"/>
+          <w:sz w:val="20"/>
+          <w:szCs w:val="17"/>
+          <w:lang w:val="en-US"/>
+        </w:rPr>
+      </w:pPr>
+      <w:r>
+        <w:rPr>
+          <w:rFonts w:ascii="Consolas" w:eastAsia="Times New Roman" w:hAnsi="Consolas" w:cs="Times New Roman"/>
+          <w:color w:val="CCCCCC"/>
+          <w:sz w:val="20"/>
+          <w:szCs w:val="17"/>
+          <w:lang w:val="en-US"/>
+        </w:rPr>
+        <w:t>}</w:t>
+      </w:r>
+    </w:p>
+    <w:p>
+      <w:pPr>
+        <w:shd w:val="clear" w:color="auto" w:fill="1F1F1F"/>
+        <w:spacing w:after="0" w:line="228" w:lineRule="atLeast"/>
+        <w:rPr>
+          <w:rFonts w:ascii="Consolas" w:eastAsia="Times New Roman" w:hAnsi="Consolas" w:cs="Times New Roman"/>
+          <w:color w:val="CCCCCC"/>
+          <w:sz w:val="20"/>
+          <w:szCs w:val="17"/>
+          <w:lang w:val="en-US"/>
+        </w:rPr>
+      </w:pPr>
+    </w:p>
+    <w:p>
+      <w:pPr>
+        <w:shd w:val="clear" w:color="auto" w:fill="1F1F1F"/>
+        <w:spacing w:after="0" w:line="228" w:lineRule="atLeast"/>
+        <w:rPr>
+          <w:rFonts w:ascii="Consolas" w:eastAsia="Times New Roman" w:hAnsi="Consolas" w:cs="Times New Roman"/>
+          <w:color w:val="CCCCCC"/>
+          <w:sz w:val="20"/>
+          <w:szCs w:val="17"/>
+          <w:lang w:val="en-US"/>
+        </w:rPr>
+      </w:pPr>
+      <w:proofErr w:type="gramStart"/>
+      <w:r>
+        <w:rPr>
+          <w:rFonts w:ascii="Consolas" w:eastAsia="Times New Roman" w:hAnsi="Consolas" w:cs="Times New Roman"/>
+          <w:color w:val="569CD6"/>
+          <w:sz w:val="20"/>
+          <w:szCs w:val="17"/>
+          <w:lang w:val="en-US"/>
+        </w:rPr>
+        <w:t>let</w:t>
+      </w:r>
+      <w:proofErr w:type="gramEnd"/>
+      <w:r>
+        <w:rPr>
+          <w:rFonts w:ascii="Consolas" w:eastAsia="Times New Roman" w:hAnsi="Consolas" w:cs="Times New Roman"/>
+          <w:color w:val="CCCCCC"/>
+          <w:sz w:val="20"/>
+          <w:szCs w:val="17"/>
+          <w:lang w:val="en-US"/>
+        </w:rPr>
+        <w:t xml:space="preserve"> </w:t>
+      </w:r>
+      <w:proofErr w:type="spellStart"/>
+      <w:r>
+        <w:rPr>
+          <w:rFonts w:ascii="Consolas" w:eastAsia="Times New Roman" w:hAnsi="Consolas" w:cs="Times New Roman"/>
+          <w:color w:val="DCDCAA"/>
+          <w:sz w:val="20"/>
+          <w:szCs w:val="17"/>
+          <w:lang w:val="en-US"/>
+        </w:rPr>
+        <w:t>loginUser</w:t>
+      </w:r>
+      <w:proofErr w:type="spellEnd"/>
+      <w:r>
+        <w:rPr>
+          <w:rFonts w:ascii="Consolas" w:eastAsia="Times New Roman" w:hAnsi="Consolas" w:cs="Times New Roman"/>
+          <w:color w:val="CCCCCC"/>
+          <w:sz w:val="20"/>
+          <w:szCs w:val="17"/>
+          <w:lang w:val="en-US"/>
+        </w:rPr>
+        <w:t xml:space="preserve"> </w:t>
+      </w:r>
+      <w:r>
+        <w:rPr>
+          <w:rFonts w:ascii="Consolas" w:eastAsia="Times New Roman" w:hAnsi="Consolas" w:cs="Times New Roman"/>
+          <w:color w:val="D4D4D4"/>
+          <w:sz w:val="20"/>
+          <w:szCs w:val="17"/>
+          <w:lang w:val="en-US"/>
+        </w:rPr>
+        <w:t>=</w:t>
+      </w:r>
+      <w:r>
+        <w:rPr>
+          <w:rFonts w:ascii="Consolas" w:eastAsia="Times New Roman" w:hAnsi="Consolas" w:cs="Times New Roman"/>
+          <w:color w:val="CCCCCC"/>
+          <w:sz w:val="20"/>
+          <w:szCs w:val="17"/>
+          <w:lang w:val="en-US"/>
+        </w:rPr>
+        <w:t xml:space="preserve"> (</w:t>
+      </w:r>
+      <w:r>
+        <w:rPr>
+          <w:rFonts w:ascii="Consolas" w:eastAsia="Times New Roman" w:hAnsi="Consolas" w:cs="Times New Roman"/>
+          <w:color w:val="9CDCFE"/>
+          <w:sz w:val="20"/>
+          <w:szCs w:val="17"/>
+          <w:lang w:val="en-US"/>
+        </w:rPr>
+        <w:t>name</w:t>
+      </w:r>
+      <w:r>
+        <w:rPr>
+          <w:rFonts w:ascii="Consolas" w:eastAsia="Times New Roman" w:hAnsi="Consolas" w:cs="Times New Roman"/>
+          <w:color w:val="D4D4D4"/>
+          <w:sz w:val="20"/>
+          <w:szCs w:val="17"/>
+          <w:lang w:val="en-US"/>
+        </w:rPr>
+        <w:t>:</w:t>
+      </w:r>
+      <w:r>
+        <w:rPr>
+          <w:rFonts w:ascii="Consolas" w:eastAsia="Times New Roman" w:hAnsi="Consolas" w:cs="Times New Roman"/>
+          <w:color w:val="CCCCCC"/>
+          <w:sz w:val="20"/>
+          <w:szCs w:val="17"/>
+          <w:lang w:val="en-US"/>
+        </w:rPr>
+        <w:t xml:space="preserve"> </w:t>
+      </w:r>
+      <w:r>
+        <w:rPr>
+          <w:rFonts w:ascii="Consolas" w:eastAsia="Times New Roman" w:hAnsi="Consolas" w:cs="Times New Roman"/>
+          <w:color w:val="4EC9B0"/>
+          <w:sz w:val="20"/>
+          <w:szCs w:val="17"/>
+          <w:lang w:val="en-US"/>
+        </w:rPr>
+        <w:t>String</w:t>
+      </w:r>
+      <w:r>
+        <w:rPr>
+          <w:rFonts w:ascii="Consolas" w:eastAsia="Times New Roman" w:hAnsi="Consolas" w:cs="Times New Roman"/>
+          <w:color w:val="CCCCCC"/>
+          <w:sz w:val="20"/>
+          <w:szCs w:val="17"/>
+          <w:lang w:val="en-US"/>
+        </w:rPr>
+        <w:t xml:space="preserve">, </w:t>
+      </w:r>
+      <w:r>
+        <w:rPr>
+          <w:rFonts w:ascii="Consolas" w:eastAsia="Times New Roman" w:hAnsi="Consolas" w:cs="Times New Roman"/>
+          <w:color w:val="9CDCFE"/>
+          <w:sz w:val="20"/>
+          <w:szCs w:val="17"/>
+          <w:lang w:val="en-US"/>
+        </w:rPr>
+        <w:t>email</w:t>
+      </w:r>
+      <w:r>
+        <w:rPr>
+          <w:rFonts w:ascii="Consolas" w:eastAsia="Times New Roman" w:hAnsi="Consolas" w:cs="Times New Roman"/>
+          <w:color w:val="D4D4D4"/>
+          <w:sz w:val="20"/>
+          <w:szCs w:val="17"/>
+          <w:lang w:val="en-US"/>
+        </w:rPr>
+        <w:t>:</w:t>
+      </w:r>
+      <w:r>
+        <w:rPr>
+          <w:rFonts w:ascii="Consolas" w:eastAsia="Times New Roman" w:hAnsi="Consolas" w:cs="Times New Roman"/>
+          <w:color w:val="CCCCCC"/>
+          <w:sz w:val="20"/>
+          <w:szCs w:val="17"/>
+          <w:lang w:val="en-US"/>
+        </w:rPr>
+        <w:t xml:space="preserve"> </w:t>
+      </w:r>
+      <w:r>
+        <w:rPr>
+          <w:rFonts w:ascii="Consolas" w:eastAsia="Times New Roman" w:hAnsi="Consolas" w:cs="Times New Roman"/>
+          <w:color w:val="4EC9B0"/>
+          <w:sz w:val="20"/>
+          <w:szCs w:val="17"/>
+          <w:lang w:val="en-US"/>
+        </w:rPr>
+        <w:t>String</w:t>
+      </w:r>
+      <w:r>
+        <w:rPr>
+          <w:rFonts w:ascii="Consolas" w:eastAsia="Times New Roman" w:hAnsi="Consolas" w:cs="Times New Roman"/>
+          <w:color w:val="CCCCCC"/>
+          <w:sz w:val="20"/>
+          <w:szCs w:val="17"/>
+          <w:lang w:val="en-US"/>
+        </w:rPr>
+        <w:t xml:space="preserve">, </w:t>
+      </w:r>
+      <w:proofErr w:type="spellStart"/>
+      <w:r>
+        <w:rPr>
+          <w:rFonts w:ascii="Consolas" w:eastAsia="Times New Roman" w:hAnsi="Consolas" w:cs="Times New Roman"/>
+          <w:color w:val="9CDCFE"/>
+          <w:sz w:val="20"/>
+          <w:szCs w:val="17"/>
+          <w:lang w:val="en-US"/>
+        </w:rPr>
+        <w:t>isPaid</w:t>
+      </w:r>
+      <w:proofErr w:type="spellEnd"/>
+      <w:r>
+        <w:rPr>
+          <w:rFonts w:ascii="Consolas" w:eastAsia="Times New Roman" w:hAnsi="Consolas" w:cs="Times New Roman"/>
+          <w:color w:val="D4D4D4"/>
+          <w:sz w:val="20"/>
+          <w:szCs w:val="17"/>
+          <w:lang w:val="en-US"/>
+        </w:rPr>
+        <w:t>:</w:t>
+      </w:r>
+      <w:r>
+        <w:rPr>
+          <w:rFonts w:ascii="Consolas" w:eastAsia="Times New Roman" w:hAnsi="Consolas" w:cs="Times New Roman"/>
+          <w:color w:val="CCCCCC"/>
+          <w:sz w:val="20"/>
+          <w:szCs w:val="17"/>
+          <w:lang w:val="en-US"/>
+        </w:rPr>
+        <w:t xml:space="preserve"> </w:t>
+      </w:r>
+      <w:proofErr w:type="spellStart"/>
+      <w:r>
+        <w:rPr>
+          <w:rFonts w:ascii="Consolas" w:eastAsia="Times New Roman" w:hAnsi="Consolas" w:cs="Times New Roman"/>
+          <w:color w:val="4EC9B0"/>
+          <w:sz w:val="20"/>
+          <w:szCs w:val="17"/>
+          <w:lang w:val="en-US"/>
+        </w:rPr>
+        <w:t>boolean</w:t>
+      </w:r>
+      <w:proofErr w:type="spellEnd"/>
+      <w:r>
+        <w:rPr>
+          <w:rFonts w:ascii="Consolas" w:eastAsia="Times New Roman" w:hAnsi="Consolas" w:cs="Times New Roman"/>
+          <w:color w:val="CCCCCC"/>
+          <w:sz w:val="20"/>
+          <w:szCs w:val="17"/>
+          <w:lang w:val="en-US"/>
+        </w:rPr>
+        <w:t xml:space="preserve"> </w:t>
+      </w:r>
+      <w:r>
+        <w:rPr>
+          <w:rFonts w:ascii="Consolas" w:eastAsia="Times New Roman" w:hAnsi="Consolas" w:cs="Times New Roman"/>
+          <w:color w:val="D4D4D4"/>
+          <w:sz w:val="20"/>
+          <w:szCs w:val="17"/>
+          <w:lang w:val="en-US"/>
+        </w:rPr>
+        <w:t>=</w:t>
+      </w:r>
+      <w:r>
+        <w:rPr>
+          <w:rFonts w:ascii="Consolas" w:eastAsia="Times New Roman" w:hAnsi="Consolas" w:cs="Times New Roman"/>
+          <w:color w:val="CCCCCC"/>
+          <w:sz w:val="20"/>
+          <w:szCs w:val="17"/>
+          <w:lang w:val="en-US"/>
+        </w:rPr>
+        <w:t xml:space="preserve"> </w:t>
+      </w:r>
+      <w:r>
+        <w:rPr>
+          <w:rFonts w:ascii="Consolas" w:eastAsia="Times New Roman" w:hAnsi="Consolas" w:cs="Times New Roman"/>
+          <w:color w:val="569CD6"/>
+          <w:sz w:val="20"/>
+          <w:szCs w:val="17"/>
+          <w:lang w:val="en-US"/>
+        </w:rPr>
+        <w:t>false</w:t>
+      </w:r>
+      <w:r>
+        <w:rPr>
+          <w:rFonts w:ascii="Consolas" w:eastAsia="Times New Roman" w:hAnsi="Consolas" w:cs="Times New Roman"/>
+          <w:color w:val="CCCCCC"/>
+          <w:sz w:val="20"/>
+          <w:szCs w:val="17"/>
+          <w:lang w:val="en-US"/>
+        </w:rPr>
+        <w:t xml:space="preserve">) </w:t>
+      </w:r>
+      <w:r>
+        <w:rPr>
+          <w:rFonts w:ascii="Consolas" w:eastAsia="Times New Roman" w:hAnsi="Consolas" w:cs="Times New Roman"/>
+          <w:color w:val="569CD6"/>
+          <w:sz w:val="20"/>
+          <w:szCs w:val="17"/>
+          <w:lang w:val="en-US"/>
+        </w:rPr>
+        <w:t>=&gt;</w:t>
+      </w:r>
+      <w:r>
+        <w:rPr>
+          <w:rFonts w:ascii="Consolas" w:eastAsia="Times New Roman" w:hAnsi="Consolas" w:cs="Times New Roman"/>
+          <w:color w:val="CCCCCC"/>
+          <w:sz w:val="20"/>
+          <w:szCs w:val="17"/>
+          <w:lang w:val="en-US"/>
+        </w:rPr>
+        <w:t xml:space="preserve"> {}</w:t>
+      </w:r>
+    </w:p>
+    <w:p>
+      <w:pPr>
+        <w:shd w:val="clear" w:color="auto" w:fill="1F1F1F"/>
+        <w:spacing w:after="0" w:line="228" w:lineRule="atLeast"/>
+        <w:rPr>
+          <w:rFonts w:ascii="Consolas" w:eastAsia="Times New Roman" w:hAnsi="Consolas" w:cs="Times New Roman"/>
+          <w:color w:val="CCCCCC"/>
+          <w:sz w:val="20"/>
+          <w:szCs w:val="17"/>
+          <w:lang w:val="en-US"/>
+        </w:rPr>
+      </w:pPr>
+    </w:p>
+    <w:p>
+      <w:pPr>
+        <w:shd w:val="clear" w:color="auto" w:fill="1F1F1F"/>
+        <w:spacing w:after="0" w:line="228" w:lineRule="atLeast"/>
+        <w:rPr>
+          <w:rFonts w:ascii="Consolas" w:eastAsia="Times New Roman" w:hAnsi="Consolas" w:cs="Times New Roman"/>
+          <w:color w:val="CCCCCC"/>
+          <w:sz w:val="20"/>
+          <w:szCs w:val="17"/>
+          <w:lang w:val="en-US"/>
+        </w:rPr>
+      </w:pPr>
+      <w:proofErr w:type="spellStart"/>
+      <w:proofErr w:type="gramStart"/>
+      <w:r>
+        <w:rPr>
+          <w:rFonts w:ascii="Consolas" w:eastAsia="Times New Roman" w:hAnsi="Consolas" w:cs="Times New Roman"/>
+          <w:color w:val="DCDCAA"/>
+          <w:sz w:val="20"/>
+          <w:szCs w:val="17"/>
+          <w:lang w:val="en-US"/>
+        </w:rPr>
+        <w:t>loginUser</w:t>
+      </w:r>
+      <w:proofErr w:type="spellEnd"/>
+      <w:r>
+        <w:rPr>
+          <w:rFonts w:ascii="Consolas" w:eastAsia="Times New Roman" w:hAnsi="Consolas" w:cs="Times New Roman"/>
+          <w:color w:val="CCCCCC"/>
+          <w:sz w:val="20"/>
+          <w:szCs w:val="17"/>
+          <w:lang w:val="en-US"/>
+        </w:rPr>
+        <w:t>(</w:t>
+      </w:r>
+      <w:proofErr w:type="gramEnd"/>
+      <w:r>
+        <w:rPr>
+          <w:rFonts w:ascii="Consolas" w:eastAsia="Times New Roman" w:hAnsi="Consolas" w:cs="Times New Roman"/>
+          <w:color w:val="CE9178"/>
+          <w:sz w:val="20"/>
+          <w:szCs w:val="17"/>
+          <w:lang w:val="en-US"/>
+        </w:rPr>
+        <w:t>"</w:t>
+      </w:r>
+      <w:proofErr w:type="spellStart"/>
+      <w:r>
+        <w:rPr>
+          <w:rFonts w:ascii="Consolas" w:eastAsia="Times New Roman" w:hAnsi="Consolas" w:cs="Times New Roman"/>
+          <w:color w:val="CE9178"/>
+          <w:sz w:val="20"/>
+          <w:szCs w:val="17"/>
+          <w:lang w:val="en-US"/>
+        </w:rPr>
+        <w:t>Manpreet</w:t>
+      </w:r>
+      <w:proofErr w:type="spellEnd"/>
+      <w:r>
+        <w:rPr>
+          <w:rFonts w:ascii="Consolas" w:eastAsia="Times New Roman" w:hAnsi="Consolas" w:cs="Times New Roman"/>
+          <w:color w:val="CE9178"/>
+          <w:sz w:val="20"/>
+          <w:szCs w:val="17"/>
+          <w:lang w:val="en-US"/>
+        </w:rPr>
+        <w:t>"</w:t>
+      </w:r>
+      <w:r>
+        <w:rPr>
+          <w:rFonts w:ascii="Consolas" w:eastAsia="Times New Roman" w:hAnsi="Consolas" w:cs="Times New Roman"/>
+          <w:color w:val="CCCCCC"/>
+          <w:sz w:val="20"/>
+          <w:szCs w:val="17"/>
+          <w:lang w:val="en-US"/>
+        </w:rPr>
+        <w:t xml:space="preserve">, </w:t>
+      </w:r>
+      <w:r>
+        <w:rPr>
+          <w:rFonts w:ascii="Consolas" w:eastAsia="Times New Roman" w:hAnsi="Consolas" w:cs="Times New Roman"/>
+          <w:color w:val="CE9178"/>
+          <w:sz w:val="20"/>
+          <w:szCs w:val="17"/>
+          <w:lang w:val="en-US"/>
+        </w:rPr>
+        <w:t>"man@gmail.com"</w:t>
+      </w:r>
+      <w:r>
+        <w:rPr>
+          <w:rFonts w:ascii="Consolas" w:eastAsia="Times New Roman" w:hAnsi="Consolas" w:cs="Times New Roman"/>
+          <w:color w:val="CCCCCC"/>
+          <w:sz w:val="20"/>
+          <w:szCs w:val="17"/>
+          <w:lang w:val="en-US"/>
+        </w:rPr>
+        <w:t>);</w:t>
+      </w:r>
+    </w:p>
+    <w:p>
+      <w:pPr>
+        <w:shd w:val="clear" w:color="auto" w:fill="1F1F1F"/>
+        <w:spacing w:after="0" w:line="228" w:lineRule="atLeast"/>
+        <w:rPr>
+          <w:rFonts w:ascii="Consolas" w:eastAsia="Times New Roman" w:hAnsi="Consolas" w:cs="Times New Roman"/>
+          <w:color w:val="CCCCCC"/>
+          <w:sz w:val="20"/>
+          <w:szCs w:val="17"/>
+          <w:lang w:val="en-US"/>
+        </w:rPr>
+      </w:pPr>
+      <w:proofErr w:type="spellStart"/>
+      <w:proofErr w:type="gramStart"/>
+      <w:r>
+        <w:rPr>
+          <w:rFonts w:ascii="Consolas" w:eastAsia="Times New Roman" w:hAnsi="Consolas" w:cs="Times New Roman"/>
+          <w:color w:val="DCDCAA"/>
+          <w:sz w:val="20"/>
+          <w:szCs w:val="17"/>
+          <w:lang w:val="en-US"/>
+        </w:rPr>
+        <w:t>signUpUser</w:t>
+      </w:r>
+      <w:proofErr w:type="spellEnd"/>
+      <w:r>
+        <w:rPr>
+          <w:rFonts w:ascii="Consolas" w:eastAsia="Times New Roman" w:hAnsi="Consolas" w:cs="Times New Roman"/>
+          <w:color w:val="CCCCCC"/>
+          <w:sz w:val="20"/>
+          <w:szCs w:val="17"/>
+          <w:lang w:val="en-US"/>
+        </w:rPr>
+        <w:t>(</w:t>
+      </w:r>
+      <w:proofErr w:type="gramEnd"/>
+      <w:r>
+        <w:rPr>
+          <w:rFonts w:ascii="Consolas" w:eastAsia="Times New Roman" w:hAnsi="Consolas" w:cs="Times New Roman"/>
+          <w:color w:val="CE9178"/>
+          <w:sz w:val="20"/>
+          <w:szCs w:val="17"/>
+          <w:lang w:val="en-US"/>
+        </w:rPr>
+        <w:t>"</w:t>
+      </w:r>
+      <w:proofErr w:type="spellStart"/>
+      <w:r>
+        <w:rPr>
+          <w:rFonts w:ascii="Consolas" w:eastAsia="Times New Roman" w:hAnsi="Consolas" w:cs="Times New Roman"/>
+          <w:color w:val="CE9178"/>
+          <w:sz w:val="20"/>
+          <w:szCs w:val="17"/>
+          <w:lang w:val="en-US"/>
+        </w:rPr>
+        <w:t>Manpreet</w:t>
+      </w:r>
+      <w:proofErr w:type="spellEnd"/>
+      <w:r>
+        <w:rPr>
+          <w:rFonts w:ascii="Consolas" w:eastAsia="Times New Roman" w:hAnsi="Consolas" w:cs="Times New Roman"/>
+          <w:color w:val="CE9178"/>
+          <w:sz w:val="20"/>
+          <w:szCs w:val="17"/>
+          <w:lang w:val="en-US"/>
+        </w:rPr>
+        <w:t>"</w:t>
+      </w:r>
+      <w:r>
+        <w:rPr>
+          <w:rFonts w:ascii="Consolas" w:eastAsia="Times New Roman" w:hAnsi="Consolas" w:cs="Times New Roman"/>
+          <w:color w:val="CCCCCC"/>
+          <w:sz w:val="20"/>
+          <w:szCs w:val="17"/>
+          <w:lang w:val="en-US"/>
+        </w:rPr>
+        <w:t xml:space="preserve">, </w:t>
+      </w:r>
+      <w:r>
+        <w:rPr>
+          <w:rFonts w:ascii="Consolas" w:eastAsia="Times New Roman" w:hAnsi="Consolas" w:cs="Times New Roman"/>
+          <w:color w:val="CE9178"/>
+          <w:sz w:val="20"/>
+          <w:szCs w:val="17"/>
+          <w:lang w:val="en-US"/>
+        </w:rPr>
+        <w:t>"man@gmail.com"</w:t>
+      </w:r>
+      <w:r>
+        <w:rPr>
+          <w:rFonts w:ascii="Consolas" w:eastAsia="Times New Roman" w:hAnsi="Consolas" w:cs="Times New Roman"/>
+          <w:color w:val="CCCCCC"/>
+          <w:sz w:val="20"/>
+          <w:szCs w:val="17"/>
+          <w:lang w:val="en-US"/>
+        </w:rPr>
+        <w:t xml:space="preserve">, </w:t>
+      </w:r>
+      <w:r>
+        <w:rPr>
+          <w:rFonts w:ascii="Consolas" w:eastAsia="Times New Roman" w:hAnsi="Consolas" w:cs="Times New Roman"/>
+          <w:color w:val="569CD6"/>
+          <w:sz w:val="20"/>
+          <w:szCs w:val="17"/>
+          <w:lang w:val="en-US"/>
+        </w:rPr>
+        <w:t>false</w:t>
+      </w:r>
+      <w:r>
+        <w:rPr>
+          <w:rFonts w:ascii="Consolas" w:eastAsia="Times New Roman" w:hAnsi="Consolas" w:cs="Times New Roman"/>
+          <w:color w:val="CCCCCC"/>
+          <w:sz w:val="20"/>
+          <w:szCs w:val="17"/>
+          <w:lang w:val="en-US"/>
+        </w:rPr>
+        <w:t>)</w:t>
+      </w:r>
+    </w:p>
+    <w:p>
+      <w:pPr>
+        <w:shd w:val="clear" w:color="auto" w:fill="1F1F1F"/>
+        <w:spacing w:after="0" w:line="228" w:lineRule="atLeast"/>
+        <w:rPr>
+          <w:rFonts w:ascii="Consolas" w:eastAsia="Times New Roman" w:hAnsi="Consolas" w:cs="Times New Roman"/>
+          <w:color w:val="CCCCCC"/>
+          <w:sz w:val="20"/>
+          <w:szCs w:val="17"/>
+          <w:lang w:val="en-US"/>
+        </w:rPr>
+      </w:pPr>
+      <w:proofErr w:type="spellStart"/>
+      <w:proofErr w:type="gramStart"/>
+      <w:r>
+        <w:rPr>
+          <w:rFonts w:ascii="Consolas" w:eastAsia="Times New Roman" w:hAnsi="Consolas" w:cs="Times New Roman"/>
+          <w:color w:val="DCDCAA"/>
+          <w:sz w:val="20"/>
+          <w:szCs w:val="17"/>
+          <w:lang w:val="en-US"/>
+        </w:rPr>
+        <w:t>addTwo</w:t>
+      </w:r>
+      <w:proofErr w:type="spellEnd"/>
+      <w:r>
+        <w:rPr>
+          <w:rFonts w:ascii="Consolas" w:eastAsia="Times New Roman" w:hAnsi="Consolas" w:cs="Times New Roman"/>
+          <w:color w:val="CCCCCC"/>
+          <w:sz w:val="20"/>
+          <w:szCs w:val="17"/>
+          <w:lang w:val="en-US"/>
+        </w:rPr>
+        <w:t>(</w:t>
+      </w:r>
+      <w:proofErr w:type="gramEnd"/>
+      <w:r>
+        <w:rPr>
+          <w:rFonts w:ascii="Consolas" w:eastAsia="Times New Roman" w:hAnsi="Consolas" w:cs="Times New Roman"/>
+          <w:color w:val="B5CEA8"/>
+          <w:sz w:val="20"/>
+          <w:szCs w:val="17"/>
+          <w:lang w:val="en-US"/>
+        </w:rPr>
+        <w:t>5</w:t>
+      </w:r>
+      <w:r>
+        <w:rPr>
+          <w:rFonts w:ascii="Consolas" w:eastAsia="Times New Roman" w:hAnsi="Consolas" w:cs="Times New Roman"/>
+          <w:color w:val="CCCCCC"/>
+          <w:sz w:val="20"/>
+          <w:szCs w:val="17"/>
+          <w:lang w:val="en-US"/>
+        </w:rPr>
+        <w:t>);</w:t>
+      </w:r>
+    </w:p>
+    <w:p>
+      <w:pPr>
+        <w:shd w:val="clear" w:color="auto" w:fill="1F1F1F"/>
+        <w:spacing w:after="0" w:line="228" w:lineRule="atLeast"/>
+        <w:rPr>
+          <w:rFonts w:ascii="Consolas" w:eastAsia="Times New Roman" w:hAnsi="Consolas" w:cs="Times New Roman"/>
+          <w:color w:val="CCCCCC"/>
+          <w:sz w:val="20"/>
+          <w:szCs w:val="17"/>
+          <w:lang w:val="en-US"/>
+        </w:rPr>
+      </w:pPr>
+      <w:proofErr w:type="spellStart"/>
+      <w:proofErr w:type="gramStart"/>
+      <w:r>
+        <w:rPr>
+          <w:rFonts w:ascii="Consolas" w:eastAsia="Times New Roman" w:hAnsi="Consolas" w:cs="Times New Roman"/>
+          <w:color w:val="DCDCAA"/>
+          <w:sz w:val="20"/>
+          <w:szCs w:val="17"/>
+          <w:lang w:val="en-US"/>
+        </w:rPr>
+        <w:t>getUpper</w:t>
+      </w:r>
+      <w:proofErr w:type="spellEnd"/>
+      <w:r>
+        <w:rPr>
+          <w:rFonts w:ascii="Consolas" w:eastAsia="Times New Roman" w:hAnsi="Consolas" w:cs="Times New Roman"/>
+          <w:color w:val="CCCCCC"/>
+          <w:sz w:val="20"/>
+          <w:szCs w:val="17"/>
+          <w:lang w:val="en-US"/>
+        </w:rPr>
+        <w:t>(</w:t>
+      </w:r>
+      <w:proofErr w:type="gramEnd"/>
+      <w:r>
+        <w:rPr>
+          <w:rFonts w:ascii="Consolas" w:eastAsia="Times New Roman" w:hAnsi="Consolas" w:cs="Times New Roman"/>
+          <w:color w:val="CE9178"/>
+          <w:sz w:val="20"/>
+          <w:szCs w:val="17"/>
+          <w:lang w:val="en-US"/>
+        </w:rPr>
+        <w:t>"</w:t>
+      </w:r>
+      <w:proofErr w:type="spellStart"/>
+      <w:r>
+        <w:rPr>
+          <w:rFonts w:ascii="Consolas" w:eastAsia="Times New Roman" w:hAnsi="Consolas" w:cs="Times New Roman"/>
+          <w:color w:val="CE9178"/>
+          <w:sz w:val="20"/>
+          <w:szCs w:val="17"/>
+          <w:lang w:val="en-US"/>
+        </w:rPr>
+        <w:t>Manpreet</w:t>
+      </w:r>
+      <w:proofErr w:type="spellEnd"/>
+      <w:r>
+        <w:rPr>
+          <w:rFonts w:ascii="Consolas" w:eastAsia="Times New Roman" w:hAnsi="Consolas" w:cs="Times New Roman"/>
+          <w:color w:val="CE9178"/>
+          <w:sz w:val="20"/>
+          <w:szCs w:val="17"/>
+          <w:lang w:val="en-US"/>
+        </w:rPr>
+        <w:t>"</w:t>
+      </w:r>
+      <w:r>
+        <w:rPr>
+          <w:rFonts w:ascii="Consolas" w:eastAsia="Times New Roman" w:hAnsi="Consolas" w:cs="Times New Roman"/>
+          <w:color w:val="CCCCCC"/>
+          <w:sz w:val="20"/>
+          <w:szCs w:val="17"/>
+          <w:lang w:val="en-US"/>
+        </w:rPr>
+        <w:t>);</w:t>
+      </w:r>
+    </w:p>
+    <w:p>
+      <w:pPr>
+        <w:shd w:val="clear" w:color="auto" w:fill="1F1F1F"/>
+        <w:spacing w:after="0" w:line="228" w:lineRule="atLeast"/>
+        <w:rPr>
+          <w:rFonts w:ascii="Consolas" w:eastAsia="Times New Roman" w:hAnsi="Consolas" w:cs="Times New Roman"/>
+          <w:color w:val="CCCCCC"/>
+          <w:sz w:val="20"/>
+          <w:szCs w:val="17"/>
+          <w:lang w:val="en-US"/>
+        </w:rPr>
+      </w:pPr>
+      <w:proofErr w:type="gramStart"/>
+      <w:r>
+        <w:rPr>
+          <w:rFonts w:ascii="Consolas" w:eastAsia="Times New Roman" w:hAnsi="Consolas" w:cs="Times New Roman"/>
+          <w:color w:val="C586C0"/>
+          <w:sz w:val="20"/>
+          <w:szCs w:val="17"/>
+          <w:lang w:val="en-US"/>
+        </w:rPr>
+        <w:t>export</w:t>
+      </w:r>
+      <w:r>
+        <w:rPr>
+          <w:rFonts w:ascii="Consolas" w:eastAsia="Times New Roman" w:hAnsi="Consolas" w:cs="Times New Roman"/>
+          <w:color w:val="CCCCCC"/>
+          <w:sz w:val="20"/>
+          <w:szCs w:val="17"/>
+          <w:lang w:val="en-US"/>
+        </w:rPr>
+        <w:t>{}</w:t>
+      </w:r>
+      <w:proofErr w:type="gramEnd"/>
+    </w:p>
+    <w:p>
+      <w:pPr>
+        <w:tabs>
+          <w:tab w:val="left" w:pos="1320"/>
+        </w:tabs>
+        <w:rPr>
+          <w:rFonts w:ascii="Times New Roman" w:eastAsia="Times New Roman" w:hAnsi="Times New Roman" w:cs="Times New Roman"/>
+          <w:szCs w:val="17"/>
+          <w:lang w:val="en-US"/>
+        </w:rPr>
+      </w:pPr>
+      <w:r>
+        <w:rPr>
+          <w:rFonts w:ascii="Times New Roman" w:eastAsia="Times New Roman" w:hAnsi="Times New Roman" w:cs="Times New Roman"/>
+          <w:szCs w:val="17"/>
+          <w:lang w:val="en-US"/>
+        </w:rPr>
+        <w:t xml:space="preserve">Here we are having the </w:t>
+      </w:r>
+      <w:proofErr w:type="spellStart"/>
+      <w:r>
+        <w:rPr>
+          <w:rFonts w:ascii="Times New Roman" w:eastAsia="Times New Roman" w:hAnsi="Times New Roman" w:cs="Times New Roman"/>
+          <w:szCs w:val="17"/>
+          <w:lang w:val="en-US"/>
+        </w:rPr>
+        <w:t>loginUser</w:t>
+      </w:r>
+      <w:proofErr w:type="spellEnd"/>
+      <w:r>
+        <w:rPr>
+          <w:rFonts w:ascii="Times New Roman" w:eastAsia="Times New Roman" w:hAnsi="Times New Roman" w:cs="Times New Roman"/>
+          <w:szCs w:val="17"/>
+          <w:lang w:val="en-US"/>
+        </w:rPr>
+        <w:t xml:space="preserve"> where we can see how to set default values the default value syntax is like </w:t>
+      </w:r>
+      <w:proofErr w:type="spellStart"/>
+      <w:proofErr w:type="gramStart"/>
+      <w:r>
+        <w:rPr>
+          <w:rFonts w:ascii="Times New Roman" w:eastAsia="Times New Roman" w:hAnsi="Times New Roman" w:cs="Times New Roman"/>
+          <w:szCs w:val="17"/>
+          <w:lang w:val="en-US"/>
+        </w:rPr>
+        <w:t>isPaid</w:t>
+      </w:r>
+      <w:proofErr w:type="spellEnd"/>
+      <w:r>
+        <w:rPr>
+          <w:rFonts w:ascii="Times New Roman" w:eastAsia="Times New Roman" w:hAnsi="Times New Roman" w:cs="Times New Roman"/>
+          <w:szCs w:val="17"/>
+          <w:lang w:val="en-US"/>
+        </w:rPr>
+        <w:t xml:space="preserve"> :Boolean</w:t>
+      </w:r>
+      <w:proofErr w:type="gramEnd"/>
+      <w:r>
+        <w:rPr>
+          <w:rFonts w:ascii="Times New Roman" w:eastAsia="Times New Roman" w:hAnsi="Times New Roman" w:cs="Times New Roman"/>
+          <w:szCs w:val="17"/>
+          <w:lang w:val="en-US"/>
+        </w:rPr>
+        <w:t xml:space="preserve"> = false, this way we can set default Boolean value or any value by default.</w:t>
+      </w:r>
+    </w:p>
+    <w:p>
+      <w:pPr>
+        <w:tabs>
+          <w:tab w:val="left" w:pos="1320"/>
+        </w:tabs>
+        <w:rPr>
+          <w:rFonts w:ascii="Times New Roman" w:eastAsia="Times New Roman" w:hAnsi="Times New Roman" w:cs="Times New Roman"/>
+          <w:szCs w:val="17"/>
           <w:lang w:val="en-US"/>
         </w:rPr>
       </w:pPr>
@@ -548,6 +4537,163 @@
     </w:sectPr>
   </w:body>
 </w:document>
+</file>
+
+<file path=word/numbering.xml><?xml version="1.0" encoding="utf-8"?>
+<w:numbering xmlns:ve="http://schemas.openxmlformats.org/markup-compatibility/2006" xmlns:o="urn:schemas-microsoft-com:office:office" xmlns:r="http://schemas.openxmlformats.org/officeDocument/2006/relationships" xmlns:m="http://schemas.openxmlformats.org/officeDocument/2006/math" xmlns:v="urn:schemas-microsoft-com:vml" xmlns:wp="http://schemas.openxmlformats.org/drawingml/2006/wordprocessingDrawing" xmlns:w10="urn:schemas-microsoft-com:office:word" xmlns:w="http://schemas.openxmlformats.org/wordprocessingml/2006/main" xmlns:wne="http://schemas.microsoft.com/office/word/2006/wordml">
+  <w:abstractNum w:abstractNumId="0">
+    <w:nsid w:val="7AFA2669"/>
+    <w:multiLevelType w:val="multilevel"/>
+    <w:tmpl w:val="A572AF62"/>
+    <w:lvl w:ilvl="0">
+      <w:start w:val="1"/>
+      <w:numFmt w:val="bullet"/>
+      <w:lvlText w:val=""/>
+      <w:lvlJc w:val="left"/>
+      <w:pPr>
+        <w:tabs>
+          <w:tab w:val="num" w:pos="720"/>
+        </w:tabs>
+        <w:ind w:left="720" w:hanging="360"/>
+      </w:pPr>
+      <w:rPr>
+        <w:rFonts w:ascii="Symbol" w:hAnsi="Symbol" w:hint="default"/>
+        <w:sz w:val="20"/>
+      </w:rPr>
+    </w:lvl>
+    <w:lvl w:ilvl="1" w:tentative="1">
+      <w:start w:val="1"/>
+      <w:numFmt w:val="bullet"/>
+      <w:lvlText w:val="o"/>
+      <w:lvlJc w:val="left"/>
+      <w:pPr>
+        <w:tabs>
+          <w:tab w:val="num" w:pos="1440"/>
+        </w:tabs>
+        <w:ind w:left="1440" w:hanging="360"/>
+      </w:pPr>
+      <w:rPr>
+        <w:rFonts w:ascii="Courier New" w:hAnsi="Courier New" w:hint="default"/>
+        <w:sz w:val="20"/>
+      </w:rPr>
+    </w:lvl>
+    <w:lvl w:ilvl="2" w:tentative="1">
+      <w:start w:val="1"/>
+      <w:numFmt w:val="bullet"/>
+      <w:lvlText w:val=""/>
+      <w:lvlJc w:val="left"/>
+      <w:pPr>
+        <w:tabs>
+          <w:tab w:val="num" w:pos="2160"/>
+        </w:tabs>
+        <w:ind w:left="2160" w:hanging="360"/>
+      </w:pPr>
+      <w:rPr>
+        <w:rFonts w:ascii="Wingdings" w:hAnsi="Wingdings" w:hint="default"/>
+        <w:sz w:val="20"/>
+      </w:rPr>
+    </w:lvl>
+    <w:lvl w:ilvl="3" w:tentative="1">
+      <w:start w:val="1"/>
+      <w:numFmt w:val="bullet"/>
+      <w:lvlText w:val=""/>
+      <w:lvlJc w:val="left"/>
+      <w:pPr>
+        <w:tabs>
+          <w:tab w:val="num" w:pos="2880"/>
+        </w:tabs>
+        <w:ind w:left="2880" w:hanging="360"/>
+      </w:pPr>
+      <w:rPr>
+        <w:rFonts w:ascii="Wingdings" w:hAnsi="Wingdings" w:hint="default"/>
+        <w:sz w:val="20"/>
+      </w:rPr>
+    </w:lvl>
+    <w:lvl w:ilvl="4" w:tentative="1">
+      <w:start w:val="1"/>
+      <w:numFmt w:val="bullet"/>
+      <w:lvlText w:val=""/>
+      <w:lvlJc w:val="left"/>
+      <w:pPr>
+        <w:tabs>
+          <w:tab w:val="num" w:pos="3600"/>
+        </w:tabs>
+        <w:ind w:left="3600" w:hanging="360"/>
+      </w:pPr>
+      <w:rPr>
+        <w:rFonts w:ascii="Wingdings" w:hAnsi="Wingdings" w:hint="default"/>
+        <w:sz w:val="20"/>
+      </w:rPr>
+    </w:lvl>
+    <w:lvl w:ilvl="5" w:tentative="1">
+      <w:start w:val="1"/>
+      <w:numFmt w:val="bullet"/>
+      <w:lvlText w:val=""/>
+      <w:lvlJc w:val="left"/>
+      <w:pPr>
+        <w:tabs>
+          <w:tab w:val="num" w:pos="4320"/>
+        </w:tabs>
+        <w:ind w:left="4320" w:hanging="360"/>
+      </w:pPr>
+      <w:rPr>
+        <w:rFonts w:ascii="Wingdings" w:hAnsi="Wingdings" w:hint="default"/>
+        <w:sz w:val="20"/>
+      </w:rPr>
+    </w:lvl>
+    <w:lvl w:ilvl="6" w:tentative="1">
+      <w:start w:val="1"/>
+      <w:numFmt w:val="bullet"/>
+      <w:lvlText w:val=""/>
+      <w:lvlJc w:val="left"/>
+      <w:pPr>
+        <w:tabs>
+          <w:tab w:val="num" w:pos="5040"/>
+        </w:tabs>
+        <w:ind w:left="5040" w:hanging="360"/>
+      </w:pPr>
+      <w:rPr>
+        <w:rFonts w:ascii="Wingdings" w:hAnsi="Wingdings" w:hint="default"/>
+        <w:sz w:val="20"/>
+      </w:rPr>
+    </w:lvl>
+    <w:lvl w:ilvl="7" w:tentative="1">
+      <w:start w:val="1"/>
+      <w:numFmt w:val="bullet"/>
+      <w:lvlText w:val=""/>
+      <w:lvlJc w:val="left"/>
+      <w:pPr>
+        <w:tabs>
+          <w:tab w:val="num" w:pos="5760"/>
+        </w:tabs>
+        <w:ind w:left="5760" w:hanging="360"/>
+      </w:pPr>
+      <w:rPr>
+        <w:rFonts w:ascii="Wingdings" w:hAnsi="Wingdings" w:hint="default"/>
+        <w:sz w:val="20"/>
+      </w:rPr>
+    </w:lvl>
+    <w:lvl w:ilvl="8" w:tentative="1">
+      <w:start w:val="1"/>
+      <w:numFmt w:val="bullet"/>
+      <w:lvlText w:val=""/>
+      <w:lvlJc w:val="left"/>
+      <w:pPr>
+        <w:tabs>
+          <w:tab w:val="num" w:pos="6480"/>
+        </w:tabs>
+        <w:ind w:left="6480" w:hanging="360"/>
+      </w:pPr>
+      <w:rPr>
+        <w:rFonts w:ascii="Wingdings" w:hAnsi="Wingdings" w:hint="default"/>
+        <w:sz w:val="20"/>
+      </w:rPr>
+    </w:lvl>
+  </w:abstractNum>
+  <w:num w:numId="1">
+    <w:abstractNumId w:val="0"/>
+  </w:num>
+</w:numbering>
 </file>
 
 <file path=word/styles.xml><?xml version="1.0" encoding="utf-8"?>
@@ -711,6 +4857,29 @@
     <w:qFormat/>
     <w:rsid w:val="002A3330"/>
   </w:style>
+  <w:style w:type="paragraph" w:styleId="Heading1">
+    <w:name w:val="heading 1"/>
+    <w:basedOn w:val="Normal"/>
+    <w:next w:val="Normal"/>
+    <w:link w:val="Heading1Char"/>
+    <w:uiPriority w:val="9"/>
+    <w:qFormat/>
+    <w:rsid w:val="00DF393C"/>
+    <w:pPr>
+      <w:keepNext/>
+      <w:keepLines/>
+      <w:spacing w:before="480" w:after="0"/>
+      <w:outlineLvl w:val="0"/>
+    </w:pPr>
+    <w:rPr>
+      <w:rFonts w:asciiTheme="majorHAnsi" w:eastAsiaTheme="majorEastAsia" w:hAnsiTheme="majorHAnsi" w:cstheme="majorBidi"/>
+      <w:b/>
+      <w:bCs/>
+      <w:color w:val="2E74B5" w:themeColor="accent1" w:themeShade="BF"/>
+      <w:sz w:val="28"/>
+      <w:szCs w:val="28"/>
+    </w:rPr>
+  </w:style>
   <w:style w:type="paragraph" w:styleId="Heading2">
     <w:name w:val="heading 2"/>
     <w:basedOn w:val="Normal"/>
@@ -733,6 +4902,29 @@
       <w:color w:val="5B9BD5" w:themeColor="accent1"/>
       <w:sz w:val="26"/>
       <w:szCs w:val="26"/>
+    </w:rPr>
+  </w:style>
+  <w:style w:type="paragraph" w:styleId="Heading3">
+    <w:name w:val="heading 3"/>
+    <w:basedOn w:val="Normal"/>
+    <w:next w:val="Normal"/>
+    <w:link w:val="Heading3Char"/>
+    <w:uiPriority w:val="9"/>
+    <w:semiHidden/>
+    <w:unhideWhenUsed/>
+    <w:qFormat/>
+    <w:rsid w:val="00551551"/>
+    <w:pPr>
+      <w:keepNext/>
+      <w:keepLines/>
+      <w:spacing w:before="200" w:after="0"/>
+      <w:outlineLvl w:val="2"/>
+    </w:pPr>
+    <w:rPr>
+      <w:rFonts w:asciiTheme="majorHAnsi" w:eastAsiaTheme="majorEastAsia" w:hAnsiTheme="majorHAnsi" w:cstheme="majorBidi"/>
+      <w:b/>
+      <w:bCs/>
+      <w:color w:val="5B9BD5" w:themeColor="accent1"/>
     </w:rPr>
   </w:style>
   <w:style w:type="character" w:default="1" w:styleId="DefaultParagraphFont">
@@ -895,6 +5087,170 @@
       <w:rFonts w:ascii="Tahoma" w:hAnsi="Tahoma" w:cs="Tahoma"/>
       <w:sz w:val="16"/>
       <w:szCs w:val="16"/>
+    </w:rPr>
+  </w:style>
+  <w:style w:type="character" w:customStyle="1" w:styleId="Heading3Char">
+    <w:name w:val="Heading 3 Char"/>
+    <w:basedOn w:val="DefaultParagraphFont"/>
+    <w:link w:val="Heading3"/>
+    <w:uiPriority w:val="9"/>
+    <w:semiHidden/>
+    <w:rsid w:val="00551551"/>
+    <w:rPr>
+      <w:rFonts w:asciiTheme="majorHAnsi" w:eastAsiaTheme="majorEastAsia" w:hAnsiTheme="majorHAnsi" w:cstheme="majorBidi"/>
+      <w:b/>
+      <w:bCs/>
+      <w:color w:val="5B9BD5" w:themeColor="accent1"/>
+    </w:rPr>
+  </w:style>
+  <w:style w:type="paragraph" w:styleId="NormalWeb">
+    <w:name w:val="Normal (Web)"/>
+    <w:basedOn w:val="Normal"/>
+    <w:uiPriority w:val="99"/>
+    <w:semiHidden/>
+    <w:unhideWhenUsed/>
+    <w:rsid w:val="00551551"/>
+    <w:pPr>
+      <w:spacing w:before="100" w:beforeAutospacing="1" w:after="100" w:afterAutospacing="1" w:line="240" w:lineRule="auto"/>
+    </w:pPr>
+    <w:rPr>
+      <w:rFonts w:ascii="Times New Roman" w:eastAsia="Times New Roman" w:hAnsi="Times New Roman" w:cs="Times New Roman"/>
+      <w:sz w:val="24"/>
+      <w:szCs w:val="24"/>
+      <w:lang w:val="en-US"/>
+    </w:rPr>
+  </w:style>
+  <w:style w:type="character" w:styleId="HTMLCode">
+    <w:name w:val="HTML Code"/>
+    <w:basedOn w:val="DefaultParagraphFont"/>
+    <w:uiPriority w:val="99"/>
+    <w:semiHidden/>
+    <w:unhideWhenUsed/>
+    <w:rsid w:val="00551551"/>
+    <w:rPr>
+      <w:rFonts w:ascii="Courier New" w:eastAsia="Times New Roman" w:hAnsi="Courier New" w:cs="Courier New"/>
+      <w:sz w:val="20"/>
+      <w:szCs w:val="20"/>
+    </w:rPr>
+  </w:style>
+  <w:style w:type="paragraph" w:styleId="HTMLPreformatted">
+    <w:name w:val="HTML Preformatted"/>
+    <w:basedOn w:val="Normal"/>
+    <w:link w:val="HTMLPreformattedChar"/>
+    <w:uiPriority w:val="99"/>
+    <w:semiHidden/>
+    <w:unhideWhenUsed/>
+    <w:rsid w:val="00551551"/>
+    <w:pPr>
+      <w:tabs>
+        <w:tab w:val="left" w:pos="916"/>
+        <w:tab w:val="left" w:pos="1832"/>
+        <w:tab w:val="left" w:pos="2748"/>
+        <w:tab w:val="left" w:pos="3664"/>
+        <w:tab w:val="left" w:pos="4580"/>
+        <w:tab w:val="left" w:pos="5496"/>
+        <w:tab w:val="left" w:pos="6412"/>
+        <w:tab w:val="left" w:pos="7328"/>
+        <w:tab w:val="left" w:pos="8244"/>
+        <w:tab w:val="left" w:pos="9160"/>
+        <w:tab w:val="left" w:pos="10076"/>
+        <w:tab w:val="left" w:pos="10992"/>
+        <w:tab w:val="left" w:pos="11908"/>
+        <w:tab w:val="left" w:pos="12824"/>
+        <w:tab w:val="left" w:pos="13740"/>
+        <w:tab w:val="left" w:pos="14656"/>
+      </w:tabs>
+      <w:spacing w:after="0" w:line="240" w:lineRule="auto"/>
+    </w:pPr>
+    <w:rPr>
+      <w:rFonts w:ascii="Courier New" w:eastAsia="Times New Roman" w:hAnsi="Courier New" w:cs="Courier New"/>
+      <w:sz w:val="20"/>
+      <w:szCs w:val="20"/>
+      <w:lang w:val="en-US"/>
+    </w:rPr>
+  </w:style>
+  <w:style w:type="character" w:customStyle="1" w:styleId="HTMLPreformattedChar">
+    <w:name w:val="HTML Preformatted Char"/>
+    <w:basedOn w:val="DefaultParagraphFont"/>
+    <w:link w:val="HTMLPreformatted"/>
+    <w:uiPriority w:val="99"/>
+    <w:semiHidden/>
+    <w:rsid w:val="00551551"/>
+    <w:rPr>
+      <w:rFonts w:ascii="Courier New" w:eastAsia="Times New Roman" w:hAnsi="Courier New" w:cs="Courier New"/>
+      <w:sz w:val="20"/>
+      <w:szCs w:val="20"/>
+      <w:lang w:val="en-US"/>
+    </w:rPr>
+  </w:style>
+  <w:style w:type="character" w:customStyle="1" w:styleId="hljs-keyword">
+    <w:name w:val="hljs-keyword"/>
+    <w:basedOn w:val="DefaultParagraphFont"/>
+    <w:rsid w:val="00551551"/>
+  </w:style>
+  <w:style w:type="character" w:customStyle="1" w:styleId="hljs-attr">
+    <w:name w:val="hljs-attr"/>
+    <w:basedOn w:val="DefaultParagraphFont"/>
+    <w:rsid w:val="00551551"/>
+  </w:style>
+  <w:style w:type="character" w:customStyle="1" w:styleId="hljs-builtin">
+    <w:name w:val="hljs-built_in"/>
+    <w:basedOn w:val="DefaultParagraphFont"/>
+    <w:rsid w:val="00551551"/>
+  </w:style>
+  <w:style w:type="character" w:customStyle="1" w:styleId="hljs-number">
+    <w:name w:val="hljs-number"/>
+    <w:basedOn w:val="DefaultParagraphFont"/>
+    <w:rsid w:val="00551551"/>
+  </w:style>
+  <w:style w:type="character" w:customStyle="1" w:styleId="hljs-comment">
+    <w:name w:val="hljs-comment"/>
+    <w:basedOn w:val="DefaultParagraphFont"/>
+    <w:rsid w:val="00551551"/>
+  </w:style>
+  <w:style w:type="character" w:customStyle="1" w:styleId="hljs-string">
+    <w:name w:val="hljs-string"/>
+    <w:basedOn w:val="DefaultParagraphFont"/>
+    <w:rsid w:val="00551551"/>
+  </w:style>
+  <w:style w:type="character" w:customStyle="1" w:styleId="hljs-literal">
+    <w:name w:val="hljs-literal"/>
+    <w:basedOn w:val="DefaultParagraphFont"/>
+    <w:rsid w:val="00551551"/>
+  </w:style>
+  <w:style w:type="character" w:customStyle="1" w:styleId="hljs-title">
+    <w:name w:val="hljs-title"/>
+    <w:basedOn w:val="DefaultParagraphFont"/>
+    <w:rsid w:val="00551551"/>
+  </w:style>
+  <w:style w:type="character" w:customStyle="1" w:styleId="hljs-params">
+    <w:name w:val="hljs-params"/>
+    <w:basedOn w:val="DefaultParagraphFont"/>
+    <w:rsid w:val="00551551"/>
+  </w:style>
+  <w:style w:type="character" w:customStyle="1" w:styleId="hljs-variable">
+    <w:name w:val="hljs-variable"/>
+    <w:basedOn w:val="DefaultParagraphFont"/>
+    <w:rsid w:val="00551551"/>
+  </w:style>
+  <w:style w:type="character" w:customStyle="1" w:styleId="overflow-hidden">
+    <w:name w:val="overflow-hidden"/>
+    <w:basedOn w:val="DefaultParagraphFont"/>
+    <w:rsid w:val="00551551"/>
+  </w:style>
+  <w:style w:type="character" w:customStyle="1" w:styleId="Heading1Char">
+    <w:name w:val="Heading 1 Char"/>
+    <w:basedOn w:val="DefaultParagraphFont"/>
+    <w:link w:val="Heading1"/>
+    <w:uiPriority w:val="9"/>
+    <w:rsid w:val="00DF393C"/>
+    <w:rPr>
+      <w:rFonts w:asciiTheme="majorHAnsi" w:eastAsiaTheme="majorEastAsia" w:hAnsiTheme="majorHAnsi" w:cstheme="majorBidi"/>
+      <w:b/>
+      <w:bCs/>
+      <w:color w:val="2E74B5" w:themeColor="accent1" w:themeShade="BF"/>
+      <w:sz w:val="28"/>
+      <w:szCs w:val="28"/>
     </w:rPr>
   </w:style>
 </w:styles>

</xml_diff>

<commit_message>
FUnctions done from hitesh chaudary
</commit_message>
<xml_diff>
--- a/TYPESCRIPT.docx
+++ b/TYPESCRIPT.docx
@@ -873,7 +873,6 @@
     </w:p>
     <w:p>
       <w:r>
-        <w:lastRenderedPageBreak/>
         <w:pict>
           <v:rect id="_x0000_i1025" style="width:0;height:1.5pt" o:hralign="center" o:hrstd="t" o:hr="t" fillcolor="#a0a0a0" stroked="f"/>
         </w:pict>
@@ -889,6 +888,7 @@
           <w:b/>
           <w:bCs/>
         </w:rPr>
+        <w:lastRenderedPageBreak/>
         <w:t xml:space="preserve">1. Jab </w:t>
       </w:r>
       <w:proofErr w:type="spellStart"/>
@@ -2204,7 +2204,6 @@
         <w:pStyle w:val="Heading3"/>
       </w:pPr>
       <w:r>
-        <w:lastRenderedPageBreak/>
         <w:t>Conclusion:</w:t>
       </w:r>
     </w:p>
@@ -2421,6 +2420,7 @@
           <w:u w:val="single"/>
           <w:lang w:val="en-US"/>
         </w:rPr>
+        <w:lastRenderedPageBreak/>
         <w:t>29-December:</w:t>
       </w:r>
       <w:r>
@@ -4524,13 +4524,524 @@
         <w:rPr>
           <w:rFonts w:ascii="Times New Roman" w:eastAsia="Times New Roman" w:hAnsi="Times New Roman" w:cs="Times New Roman"/>
           <w:szCs w:val="17"/>
-          <w:lang w:val="en-US"/>
-        </w:rPr>
-      </w:pPr>
+        </w:rPr>
+      </w:pPr>
+      <w:proofErr w:type="gramStart"/>
+      <w:r>
+        <w:rPr>
+          <w:rFonts w:ascii="Times New Roman" w:eastAsia="Times New Roman" w:hAnsi="Times New Roman" w:cs="Times New Roman"/>
+          <w:szCs w:val="17"/>
+          <w:lang w:val="en-US"/>
+        </w:rPr>
+        <w:t>typescript</w:t>
+      </w:r>
+      <w:proofErr w:type="gramEnd"/>
+      <w:r>
+        <w:rPr>
+          <w:rFonts w:ascii="Times New Roman" w:eastAsia="Times New Roman" w:hAnsi="Times New Roman" w:cs="Times New Roman"/>
+          <w:szCs w:val="17"/>
+          <w:lang w:val="en-US"/>
+        </w:rPr>
+        <w:t xml:space="preserve"> is smart enough as when we change the context in our variable typescript itself picks the data-type and change its value/data-type accordingly. Like </w:t>
+      </w:r>
+      <w:r>
+        <w:rPr>
+          <w:rFonts w:ascii="Times New Roman" w:eastAsia="Times New Roman" w:hAnsi="Times New Roman" w:cs="Times New Roman"/>
+          <w:szCs w:val="17"/>
+        </w:rPr>
+        <w:t>when I changed my value of hero from string to integer the value also itself changes.</w:t>
+      </w:r>
+    </w:p>
+    <w:p>
+      <w:pPr>
+        <w:shd w:val="clear" w:color="auto" w:fill="1F1F1F"/>
+        <w:spacing w:after="0" w:line="228" w:lineRule="atLeast"/>
+        <w:rPr>
+          <w:rFonts w:ascii="Consolas" w:eastAsia="Times New Roman" w:hAnsi="Consolas" w:cs="Times New Roman"/>
+          <w:color w:val="CCCCCC"/>
+          <w:sz w:val="20"/>
+          <w:szCs w:val="17"/>
+          <w:lang w:val="en-US"/>
+        </w:rPr>
+      </w:pPr>
+      <w:r>
+        <w:rPr>
+          <w:rFonts w:ascii="Consolas" w:eastAsia="Times New Roman" w:hAnsi="Consolas" w:cs="Times New Roman"/>
+          <w:color w:val="6A9955"/>
+          <w:sz w:val="20"/>
+          <w:szCs w:val="17"/>
+          <w:lang w:val="en-US"/>
+        </w:rPr>
+        <w:t xml:space="preserve">// const </w:t>
+      </w:r>
+      <w:proofErr w:type="spellStart"/>
+      <w:r>
+        <w:rPr>
+          <w:rFonts w:ascii="Consolas" w:eastAsia="Times New Roman" w:hAnsi="Consolas" w:cs="Times New Roman"/>
+          <w:color w:val="6A9955"/>
+          <w:sz w:val="20"/>
+          <w:szCs w:val="17"/>
+          <w:lang w:val="en-US"/>
+        </w:rPr>
+        <w:t>heros</w:t>
+      </w:r>
+      <w:proofErr w:type="spellEnd"/>
+      <w:r>
+        <w:rPr>
+          <w:rFonts w:ascii="Consolas" w:eastAsia="Times New Roman" w:hAnsi="Consolas" w:cs="Times New Roman"/>
+          <w:color w:val="6A9955"/>
+          <w:sz w:val="20"/>
+          <w:szCs w:val="17"/>
+          <w:lang w:val="en-US"/>
+        </w:rPr>
+        <w:t xml:space="preserve"> = ['</w:t>
+      </w:r>
+      <w:proofErr w:type="spellStart"/>
+      <w:r>
+        <w:rPr>
+          <w:rFonts w:ascii="Consolas" w:eastAsia="Times New Roman" w:hAnsi="Consolas" w:cs="Times New Roman"/>
+          <w:color w:val="6A9955"/>
+          <w:sz w:val="20"/>
+          <w:szCs w:val="17"/>
+          <w:lang w:val="en-US"/>
+        </w:rPr>
+        <w:t>thor</w:t>
+      </w:r>
+      <w:proofErr w:type="spellEnd"/>
+      <w:r>
+        <w:rPr>
+          <w:rFonts w:ascii="Consolas" w:eastAsia="Times New Roman" w:hAnsi="Consolas" w:cs="Times New Roman"/>
+          <w:color w:val="6A9955"/>
+          <w:sz w:val="20"/>
+          <w:szCs w:val="17"/>
+          <w:lang w:val="en-US"/>
+        </w:rPr>
+        <w:t>', '</w:t>
+      </w:r>
+      <w:proofErr w:type="spellStart"/>
+      <w:r>
+        <w:rPr>
+          <w:rFonts w:ascii="Consolas" w:eastAsia="Times New Roman" w:hAnsi="Consolas" w:cs="Times New Roman"/>
+          <w:color w:val="6A9955"/>
+          <w:sz w:val="20"/>
+          <w:szCs w:val="17"/>
+          <w:lang w:val="en-US"/>
+        </w:rPr>
+        <w:t>spiderman','ironman</w:t>
+      </w:r>
+      <w:proofErr w:type="spellEnd"/>
+      <w:r>
+        <w:rPr>
+          <w:rFonts w:ascii="Consolas" w:eastAsia="Times New Roman" w:hAnsi="Consolas" w:cs="Times New Roman"/>
+          <w:color w:val="6A9955"/>
+          <w:sz w:val="20"/>
+          <w:szCs w:val="17"/>
+          <w:lang w:val="en-US"/>
+        </w:rPr>
+        <w:t>']</w:t>
+      </w:r>
+    </w:p>
+    <w:p>
+      <w:pPr>
+        <w:shd w:val="clear" w:color="auto" w:fill="1F1F1F"/>
+        <w:spacing w:after="0" w:line="228" w:lineRule="atLeast"/>
+        <w:rPr>
+          <w:rFonts w:ascii="Consolas" w:eastAsia="Times New Roman" w:hAnsi="Consolas" w:cs="Times New Roman"/>
+          <w:color w:val="CCCCCC"/>
+          <w:sz w:val="20"/>
+          <w:szCs w:val="17"/>
+          <w:lang w:val="en-US"/>
+        </w:rPr>
+      </w:pPr>
+      <w:proofErr w:type="gramStart"/>
+      <w:r>
+        <w:rPr>
+          <w:rFonts w:ascii="Consolas" w:eastAsia="Times New Roman" w:hAnsi="Consolas" w:cs="Times New Roman"/>
+          <w:color w:val="569CD6"/>
+          <w:sz w:val="20"/>
+          <w:szCs w:val="17"/>
+          <w:lang w:val="en-US"/>
+        </w:rPr>
+        <w:t>const</w:t>
+      </w:r>
+      <w:proofErr w:type="gramEnd"/>
+      <w:r>
+        <w:rPr>
+          <w:rFonts w:ascii="Consolas" w:eastAsia="Times New Roman" w:hAnsi="Consolas" w:cs="Times New Roman"/>
+          <w:color w:val="CCCCCC"/>
+          <w:sz w:val="20"/>
+          <w:szCs w:val="17"/>
+          <w:lang w:val="en-US"/>
+        </w:rPr>
+        <w:t xml:space="preserve"> </w:t>
+      </w:r>
+      <w:proofErr w:type="spellStart"/>
+      <w:r>
+        <w:rPr>
+          <w:rFonts w:ascii="Consolas" w:eastAsia="Times New Roman" w:hAnsi="Consolas" w:cs="Times New Roman"/>
+          <w:color w:val="4FC1FF"/>
+          <w:sz w:val="20"/>
+          <w:szCs w:val="17"/>
+          <w:lang w:val="en-US"/>
+        </w:rPr>
+        <w:t>heros</w:t>
+      </w:r>
+      <w:proofErr w:type="spellEnd"/>
+      <w:r>
+        <w:rPr>
+          <w:rFonts w:ascii="Consolas" w:eastAsia="Times New Roman" w:hAnsi="Consolas" w:cs="Times New Roman"/>
+          <w:color w:val="CCCCCC"/>
+          <w:sz w:val="20"/>
+          <w:szCs w:val="17"/>
+          <w:lang w:val="en-US"/>
+        </w:rPr>
+        <w:t xml:space="preserve"> </w:t>
+      </w:r>
+      <w:r>
+        <w:rPr>
+          <w:rFonts w:ascii="Consolas" w:eastAsia="Times New Roman" w:hAnsi="Consolas" w:cs="Times New Roman"/>
+          <w:color w:val="D4D4D4"/>
+          <w:sz w:val="20"/>
+          <w:szCs w:val="17"/>
+          <w:lang w:val="en-US"/>
+        </w:rPr>
+        <w:t>=</w:t>
+      </w:r>
+      <w:r>
+        <w:rPr>
+          <w:rFonts w:ascii="Consolas" w:eastAsia="Times New Roman" w:hAnsi="Consolas" w:cs="Times New Roman"/>
+          <w:color w:val="CCCCCC"/>
+          <w:sz w:val="20"/>
+          <w:szCs w:val="17"/>
+          <w:lang w:val="en-US"/>
+        </w:rPr>
+        <w:t xml:space="preserve"> [</w:t>
+      </w:r>
+      <w:r>
+        <w:rPr>
+          <w:rFonts w:ascii="Consolas" w:eastAsia="Times New Roman" w:hAnsi="Consolas" w:cs="Times New Roman"/>
+          <w:color w:val="B5CEA8"/>
+          <w:sz w:val="20"/>
+          <w:szCs w:val="17"/>
+          <w:lang w:val="en-US"/>
+        </w:rPr>
+        <w:t>1</w:t>
+      </w:r>
+      <w:r>
+        <w:rPr>
+          <w:rFonts w:ascii="Consolas" w:eastAsia="Times New Roman" w:hAnsi="Consolas" w:cs="Times New Roman"/>
+          <w:color w:val="CCCCCC"/>
+          <w:sz w:val="20"/>
+          <w:szCs w:val="17"/>
+          <w:lang w:val="en-US"/>
+        </w:rPr>
+        <w:t xml:space="preserve">, </w:t>
+      </w:r>
+      <w:r>
+        <w:rPr>
+          <w:rFonts w:ascii="Consolas" w:eastAsia="Times New Roman" w:hAnsi="Consolas" w:cs="Times New Roman"/>
+          <w:color w:val="B5CEA8"/>
+          <w:sz w:val="20"/>
+          <w:szCs w:val="17"/>
+          <w:lang w:val="en-US"/>
+        </w:rPr>
+        <w:t>2</w:t>
+      </w:r>
+      <w:r>
+        <w:rPr>
+          <w:rFonts w:ascii="Consolas" w:eastAsia="Times New Roman" w:hAnsi="Consolas" w:cs="Times New Roman"/>
+          <w:color w:val="CCCCCC"/>
+          <w:sz w:val="20"/>
+          <w:szCs w:val="17"/>
+          <w:lang w:val="en-US"/>
+        </w:rPr>
+        <w:t xml:space="preserve">, </w:t>
+      </w:r>
+      <w:r>
+        <w:rPr>
+          <w:rFonts w:ascii="Consolas" w:eastAsia="Times New Roman" w:hAnsi="Consolas" w:cs="Times New Roman"/>
+          <w:color w:val="B5CEA8"/>
+          <w:sz w:val="20"/>
+          <w:szCs w:val="17"/>
+          <w:lang w:val="en-US"/>
+        </w:rPr>
+        <w:t>3</w:t>
+      </w:r>
+      <w:r>
+        <w:rPr>
+          <w:rFonts w:ascii="Consolas" w:eastAsia="Times New Roman" w:hAnsi="Consolas" w:cs="Times New Roman"/>
+          <w:color w:val="CCCCCC"/>
+          <w:sz w:val="20"/>
+          <w:szCs w:val="17"/>
+          <w:lang w:val="en-US"/>
+        </w:rPr>
+        <w:t xml:space="preserve">] </w:t>
+      </w:r>
+    </w:p>
+    <w:p>
+      <w:pPr>
+        <w:shd w:val="clear" w:color="auto" w:fill="1F1F1F"/>
+        <w:spacing w:after="0" w:line="228" w:lineRule="atLeast"/>
+        <w:rPr>
+          <w:rFonts w:ascii="Consolas" w:eastAsia="Times New Roman" w:hAnsi="Consolas" w:cs="Times New Roman"/>
+          <w:color w:val="CCCCCC"/>
+          <w:sz w:val="20"/>
+          <w:szCs w:val="17"/>
+          <w:lang w:val="en-US"/>
+        </w:rPr>
+      </w:pPr>
+      <w:proofErr w:type="gramStart"/>
+      <w:r>
+        <w:rPr>
+          <w:rFonts w:ascii="Consolas" w:eastAsia="Times New Roman" w:hAnsi="Consolas" w:cs="Times New Roman"/>
+          <w:color w:val="4FC1FF"/>
+          <w:sz w:val="20"/>
+          <w:szCs w:val="17"/>
+          <w:lang w:val="en-US"/>
+        </w:rPr>
+        <w:t>heros</w:t>
+      </w:r>
+      <w:r>
+        <w:rPr>
+          <w:rFonts w:ascii="Consolas" w:eastAsia="Times New Roman" w:hAnsi="Consolas" w:cs="Times New Roman"/>
+          <w:color w:val="CCCCCC"/>
+          <w:sz w:val="20"/>
+          <w:szCs w:val="17"/>
+          <w:lang w:val="en-US"/>
+        </w:rPr>
+        <w:t>.</w:t>
+      </w:r>
+      <w:r>
+        <w:rPr>
+          <w:rFonts w:ascii="Consolas" w:eastAsia="Times New Roman" w:hAnsi="Consolas" w:cs="Times New Roman"/>
+          <w:color w:val="DCDCAA"/>
+          <w:sz w:val="20"/>
+          <w:szCs w:val="17"/>
+          <w:lang w:val="en-US"/>
+        </w:rPr>
+        <w:t>map</w:t>
+      </w:r>
+      <w:r>
+        <w:rPr>
+          <w:rFonts w:ascii="Consolas" w:eastAsia="Times New Roman" w:hAnsi="Consolas" w:cs="Times New Roman"/>
+          <w:color w:val="CCCCCC"/>
+          <w:sz w:val="20"/>
+          <w:szCs w:val="17"/>
+          <w:lang w:val="en-US"/>
+        </w:rPr>
+        <w:t>(</w:t>
+      </w:r>
+      <w:proofErr w:type="gramEnd"/>
+      <w:r>
+        <w:rPr>
+          <w:rFonts w:ascii="Consolas" w:eastAsia="Times New Roman" w:hAnsi="Consolas" w:cs="Times New Roman"/>
+          <w:color w:val="9CDCFE"/>
+          <w:sz w:val="20"/>
+          <w:szCs w:val="17"/>
+          <w:lang w:val="en-US"/>
+        </w:rPr>
+        <w:t>hero</w:t>
+      </w:r>
+      <w:r>
+        <w:rPr>
+          <w:rFonts w:ascii="Consolas" w:eastAsia="Times New Roman" w:hAnsi="Consolas" w:cs="Times New Roman"/>
+          <w:color w:val="CCCCCC"/>
+          <w:sz w:val="20"/>
+          <w:szCs w:val="17"/>
+          <w:lang w:val="en-US"/>
+        </w:rPr>
+        <w:t xml:space="preserve"> </w:t>
+      </w:r>
+      <w:r>
+        <w:rPr>
+          <w:rFonts w:ascii="Consolas" w:eastAsia="Times New Roman" w:hAnsi="Consolas" w:cs="Times New Roman"/>
+          <w:color w:val="569CD6"/>
+          <w:sz w:val="20"/>
+          <w:szCs w:val="17"/>
+          <w:lang w:val="en-US"/>
+        </w:rPr>
+        <w:t>=&gt;</w:t>
+      </w:r>
+      <w:r>
+        <w:rPr>
+          <w:rFonts w:ascii="Consolas" w:eastAsia="Times New Roman" w:hAnsi="Consolas" w:cs="Times New Roman"/>
+          <w:color w:val="CCCCCC"/>
+          <w:sz w:val="20"/>
+          <w:szCs w:val="17"/>
+          <w:lang w:val="en-US"/>
+        </w:rPr>
+        <w:t xml:space="preserve"> {</w:t>
+      </w:r>
+    </w:p>
+    <w:p>
+      <w:pPr>
+        <w:shd w:val="clear" w:color="auto" w:fill="1F1F1F"/>
+        <w:spacing w:after="0" w:line="228" w:lineRule="atLeast"/>
+        <w:rPr>
+          <w:rFonts w:ascii="Consolas" w:eastAsia="Times New Roman" w:hAnsi="Consolas" w:cs="Times New Roman"/>
+          <w:color w:val="CCCCCC"/>
+          <w:sz w:val="20"/>
+          <w:szCs w:val="17"/>
+          <w:lang w:val="en-US"/>
+        </w:rPr>
+      </w:pPr>
+      <w:r>
+        <w:rPr>
+          <w:rFonts w:ascii="Consolas" w:eastAsia="Times New Roman" w:hAnsi="Consolas" w:cs="Times New Roman"/>
+          <w:color w:val="CCCCCC"/>
+          <w:sz w:val="20"/>
+          <w:szCs w:val="17"/>
+          <w:lang w:val="en-US"/>
+        </w:rPr>
+        <w:t xml:space="preserve">    </w:t>
+      </w:r>
+      <w:proofErr w:type="gramStart"/>
+      <w:r>
+        <w:rPr>
+          <w:rFonts w:ascii="Consolas" w:eastAsia="Times New Roman" w:hAnsi="Consolas" w:cs="Times New Roman"/>
+          <w:color w:val="C586C0"/>
+          <w:sz w:val="20"/>
+          <w:szCs w:val="17"/>
+          <w:lang w:val="en-US"/>
+        </w:rPr>
+        <w:t>return</w:t>
+      </w:r>
+      <w:proofErr w:type="gramEnd"/>
+      <w:r>
+        <w:rPr>
+          <w:rFonts w:ascii="Consolas" w:eastAsia="Times New Roman" w:hAnsi="Consolas" w:cs="Times New Roman"/>
+          <w:color w:val="CCCCCC"/>
+          <w:sz w:val="20"/>
+          <w:szCs w:val="17"/>
+          <w:lang w:val="en-US"/>
+        </w:rPr>
+        <w:t xml:space="preserve"> </w:t>
+      </w:r>
+      <w:r>
+        <w:rPr>
+          <w:rFonts w:ascii="Consolas" w:eastAsia="Times New Roman" w:hAnsi="Consolas" w:cs="Times New Roman"/>
+          <w:color w:val="CE9178"/>
+          <w:sz w:val="20"/>
+          <w:szCs w:val="17"/>
+          <w:lang w:val="en-US"/>
+        </w:rPr>
+        <w:t xml:space="preserve">`hero is </w:t>
+      </w:r>
+      <w:r>
+        <w:rPr>
+          <w:rFonts w:ascii="Consolas" w:eastAsia="Times New Roman" w:hAnsi="Consolas" w:cs="Times New Roman"/>
+          <w:color w:val="569CD6"/>
+          <w:sz w:val="20"/>
+          <w:szCs w:val="17"/>
+          <w:lang w:val="en-US"/>
+        </w:rPr>
+        <w:t>${</w:t>
+      </w:r>
+      <w:r>
+        <w:rPr>
+          <w:rFonts w:ascii="Consolas" w:eastAsia="Times New Roman" w:hAnsi="Consolas" w:cs="Times New Roman"/>
+          <w:color w:val="9CDCFE"/>
+          <w:sz w:val="20"/>
+          <w:szCs w:val="17"/>
+          <w:lang w:val="en-US"/>
+        </w:rPr>
+        <w:t>hero</w:t>
+      </w:r>
+      <w:r>
+        <w:rPr>
+          <w:rFonts w:ascii="Consolas" w:eastAsia="Times New Roman" w:hAnsi="Consolas" w:cs="Times New Roman"/>
+          <w:color w:val="569CD6"/>
+          <w:sz w:val="20"/>
+          <w:szCs w:val="17"/>
+          <w:lang w:val="en-US"/>
+        </w:rPr>
+        <w:t>}</w:t>
+      </w:r>
+      <w:r>
+        <w:rPr>
+          <w:rFonts w:ascii="Consolas" w:eastAsia="Times New Roman" w:hAnsi="Consolas" w:cs="Times New Roman"/>
+          <w:color w:val="CE9178"/>
+          <w:sz w:val="20"/>
+          <w:szCs w:val="17"/>
+          <w:lang w:val="en-US"/>
+        </w:rPr>
+        <w:t>`</w:t>
+      </w:r>
+    </w:p>
+    <w:p>
+      <w:pPr>
+        <w:shd w:val="clear" w:color="auto" w:fill="1F1F1F"/>
+        <w:spacing w:after="0" w:line="228" w:lineRule="atLeast"/>
+        <w:rPr>
+          <w:rFonts w:ascii="Consolas" w:eastAsia="Times New Roman" w:hAnsi="Consolas" w:cs="Times New Roman"/>
+          <w:color w:val="CCCCCC"/>
+          <w:sz w:val="20"/>
+          <w:szCs w:val="17"/>
+          <w:lang w:val="en-US"/>
+        </w:rPr>
+      </w:pPr>
+      <w:r>
+        <w:rPr>
+          <w:rFonts w:ascii="Consolas" w:eastAsia="Times New Roman" w:hAnsi="Consolas" w:cs="Times New Roman"/>
+          <w:color w:val="CCCCCC"/>
+          <w:sz w:val="20"/>
+          <w:szCs w:val="17"/>
+          <w:lang w:val="en-US"/>
+        </w:rPr>
+        <w:t>})</w:t>
+      </w:r>
+    </w:p>
+    <w:p>
+      <w:pPr>
+        <w:tabs>
+          <w:tab w:val="left" w:pos="1320"/>
+        </w:tabs>
+        <w:rPr>
+          <w:rFonts w:ascii="Times New Roman" w:eastAsia="Times New Roman" w:hAnsi="Times New Roman" w:cs="Times New Roman"/>
+          <w:szCs w:val="17"/>
+          <w:lang w:val="en-US"/>
+        </w:rPr>
+      </w:pPr>
+      <w:r>
+        <w:rPr>
+          <w:rFonts w:ascii="Times New Roman" w:eastAsia="Times New Roman" w:hAnsi="Times New Roman" w:cs="Times New Roman"/>
+          <w:szCs w:val="17"/>
+          <w:lang w:val="en-US"/>
+        </w:rPr>
+        <w:t>Whenever we add void it means that our function will not return any value.</w:t>
+      </w:r>
+    </w:p>
+    <w:p>
+      <w:pPr>
+        <w:tabs>
+          <w:tab w:val="left" w:pos="1320"/>
+        </w:tabs>
+        <w:rPr>
+          <w:rFonts w:ascii="Times New Roman" w:eastAsia="Times New Roman" w:hAnsi="Times New Roman" w:cs="Times New Roman"/>
+          <w:szCs w:val="17"/>
+          <w:lang w:val="en-US"/>
+        </w:rPr>
+      </w:pPr>
+      <w:r>
+        <w:rPr>
+          <w:rFonts w:ascii="Times New Roman" w:eastAsia="Times New Roman" w:hAnsi="Times New Roman" w:cs="Times New Roman"/>
+          <w:szCs w:val="17"/>
+          <w:lang w:val="en-US"/>
+        </w:rPr>
+        <w:t>Never type represents the values which are never observed. In a return type, this means that the function throws an exception or terminates execution of the program.</w:t>
+      </w:r>
+      <w:r>
+        <w:rPr>
+          <w:rFonts w:ascii="Times New Roman" w:eastAsia="Times New Roman" w:hAnsi="Times New Roman" w:cs="Times New Roman"/>
+          <w:szCs w:val="17"/>
+          <w:lang w:val="en-US"/>
+        </w:rPr>
+        <w:t xml:space="preserve"> Never also appears when typescript determines there’s nothing left in a union.</w:t>
+      </w:r>
     </w:p>
     <w:sectPr>
       <w:pgSz w:w="12240" w:h="15840"/>
-      <w:pgMar w:top="1440" w:right="1440" w:bottom="1440" w:left="1440" w:header="720" w:footer="720" w:gutter="0"/>
+      <w:pgMar w:top="567" w:right="1440" w:bottom="1440" w:left="1440" w:header="720" w:footer="720" w:gutter="0"/>
       <w:cols w:space="708"/>
       <w:noEndnote/>
       <w:docGrid w:linePitch="299"/>

</xml_diff>